<commit_message>
PHP DataBase Impression on Page
Impression of the data in the DB so it exists and its responsive on the web page.
</commit_message>
<xml_diff>
--- a/MySql.docx
+++ b/MySql.docx
@@ -74,20 +74,7 @@
             <w:u w:val="none"/>
             <w:shd w:val="clear" w:color="auto" w:fill="FFFFFF"/>
           </w:rPr>
-          <w:t xml:space="preserve">sistema de gestión de bases de </w:t>
-        </w:r>
-        <w:proofErr w:type="spellStart"/>
-        <w:r>
-          <w:rPr>
-            <w:rStyle w:val="Hipervnculo"/>
-            <w:rFonts w:cstheme="minorHAnsi"/>
-            <w:color w:val="auto"/>
-            <w:sz w:val="24"/>
-            <w:szCs w:val="24"/>
-            <w:u w:val="none"/>
-            <w:shd w:val="clear" w:color="auto" w:fill="FFFFFF"/>
-          </w:rPr>
-          <w:t>datos</w:t>
+          <w:t>sistema de gestión de bases de datos</w:t>
         </w:r>
       </w:hyperlink>
       <w:r>
@@ -97,9 +84,8 @@
           <w:szCs w:val="24"/>
           <w:shd w:val="clear" w:color="auto" w:fill="FFFFFF"/>
         </w:rPr>
-        <w:t>.Esta</w:t>
-      </w:r>
-      <w:proofErr w:type="spellEnd"/>
+        <w:t xml:space="preserve">. Es decir con este podemos modificar y estructurar bases de datos para utilizarlas en nuestras </w:t>
+      </w:r>
       <w:r>
         <w:rPr>
           <w:rFonts w:cstheme="minorHAnsi"/>
@@ -107,42 +93,7 @@
           <w:szCs w:val="24"/>
           <w:shd w:val="clear" w:color="auto" w:fill="FFFFFF"/>
         </w:rPr>
-        <w:t xml:space="preserve"> es muy rápida en la lectura cuando utiliza el motor no transaccional </w:t>
-      </w:r>
-      <w:proofErr w:type="spellStart"/>
-      <w:r>
-        <w:fldChar w:fldCharType="begin"/>
-      </w:r>
-      <w:r>
-        <w:instrText xml:space="preserve"> HYPERLINK "https://es.wikipedia.org/wiki/MyISAM" \o "MyISAM" </w:instrText>
-      </w:r>
-      <w:r>
-        <w:fldChar w:fldCharType="separate"/>
-      </w:r>
-      <w:r>
-        <w:rPr>
-          <w:rStyle w:val="Hipervnculo"/>
-          <w:rFonts w:cstheme="minorHAnsi"/>
-          <w:color w:val="auto"/>
-          <w:sz w:val="24"/>
-          <w:szCs w:val="24"/>
-          <w:u w:val="none"/>
-          <w:shd w:val="clear" w:color="auto" w:fill="FFFFFF"/>
-        </w:rPr>
-        <w:t>MyISAM</w:t>
-      </w:r>
-      <w:proofErr w:type="spellEnd"/>
-      <w:r>
-        <w:rPr>
-          <w:rStyle w:val="Hipervnculo"/>
-          <w:rFonts w:cstheme="minorHAnsi"/>
-          <w:color w:val="auto"/>
-          <w:sz w:val="24"/>
-          <w:szCs w:val="24"/>
-          <w:u w:val="none"/>
-          <w:shd w:val="clear" w:color="auto" w:fill="FFFFFF"/>
-        </w:rPr>
-        <w:fldChar w:fldCharType="end"/>
+        <w:t>páginas</w:t>
       </w:r>
       <w:r>
         <w:rPr>
@@ -151,7 +102,7 @@
           <w:szCs w:val="24"/>
           <w:shd w:val="clear" w:color="auto" w:fill="FFFFFF"/>
         </w:rPr>
-        <w:t xml:space="preserve">, pero puede provocar problemas de integridad en entornos de alta concurrencia en la modificación. En aplicaciones web hay baja concurrencia en la modificación de datos y en cambio el entorno es intensivo en lectura de datos, lo que hace a </w:t>
+        <w:t xml:space="preserve">, con el browser de </w:t>
       </w:r>
       <w:proofErr w:type="spellStart"/>
       <w:r>
@@ -161,7 +112,7 @@
           <w:szCs w:val="24"/>
           <w:shd w:val="clear" w:color="auto" w:fill="FFFFFF"/>
         </w:rPr>
-        <w:t>MySQL</w:t>
+        <w:t>phpmyadmin</w:t>
       </w:r>
       <w:proofErr w:type="spellEnd"/>
       <w:r>
@@ -171,30 +122,39 @@
           <w:szCs w:val="24"/>
           <w:shd w:val="clear" w:color="auto" w:fill="FFFFFF"/>
         </w:rPr>
-        <w:t xml:space="preserve"> ideal para este tipo de aplicaciones.</w:t>
-      </w:r>
-    </w:p>
-    <w:p>
-      <w:pPr>
-        <w:spacing w:after="0"/>
+        <w:t xml:space="preserve"> es mucho </w:t>
+      </w:r>
+      <w:r>
         <w:rPr>
           <w:rFonts w:cstheme="minorHAnsi"/>
           <w:sz w:val="24"/>
           <w:szCs w:val="24"/>
           <w:shd w:val="clear" w:color="auto" w:fill="FFFFFF"/>
         </w:rPr>
-      </w:pPr>
-    </w:p>
-    <w:p>
-      <w:pPr>
-        <w:spacing w:after="0"/>
+        <w:t>más</w:t>
+      </w:r>
+      <w:r>
         <w:rPr>
           <w:rFonts w:cstheme="minorHAnsi"/>
           <w:sz w:val="24"/>
           <w:szCs w:val="24"/>
           <w:shd w:val="clear" w:color="auto" w:fill="FFFFFF"/>
         </w:rPr>
-      </w:pPr>
+        <w:t xml:space="preserve"> fácil de usar.</w:t>
+      </w:r>
+    </w:p>
+    <w:p>
+      <w:pPr>
+        <w:spacing w:after="0"/>
+        <w:rPr>
+          <w:rFonts w:cstheme="minorHAnsi"/>
+          <w:sz w:val="24"/>
+          <w:szCs w:val="24"/>
+          <w:shd w:val="clear" w:color="auto" w:fill="FFFFFF"/>
+        </w:rPr>
+      </w:pPr>
+      <w:bookmarkStart w:id="0" w:name="_GoBack"/>
+      <w:bookmarkEnd w:id="0"/>
       <w:r>
         <w:rPr>
           <w:rFonts w:cstheme="minorHAnsi"/>
@@ -975,6 +935,7 @@
           <w:b/>
           <w:sz w:val="24"/>
         </w:rPr>
+        <w:lastRenderedPageBreak/>
         <w:t xml:space="preserve">VARCHAR: </w:t>
       </w:r>
       <w:r>
@@ -1776,43 +1737,1132 @@
           <w:sz w:val="40"/>
           <w:u w:val="single"/>
         </w:rPr>
+        <w:t>Table</w:t>
+      </w:r>
+      <w:proofErr w:type="spellEnd"/>
+    </w:p>
+    <w:p>
+      <w:pPr>
+        <w:spacing w:after="0"/>
+        <w:jc w:val="center"/>
+        <w:rPr>
+          <w:sz w:val="36"/>
+          <w:u w:val="single"/>
+        </w:rPr>
+      </w:pPr>
+    </w:p>
+    <w:p>
+      <w:pPr>
+        <w:spacing w:after="0"/>
+        <w:rPr>
+          <w:sz w:val="24"/>
+        </w:rPr>
+      </w:pPr>
+      <w:r>
+        <w:rPr>
+          <w:sz w:val="24"/>
+        </w:rPr>
         <w:lastRenderedPageBreak/>
-        <w:t>Table</w:t>
-      </w:r>
-      <w:proofErr w:type="spellEnd"/>
+        <w:t xml:space="preserve">En ellas ingresamos distintos tipos de datos para guardarlos, son las que forman </w:t>
+      </w:r>
+      <w:r>
+        <w:rPr>
+          <w:sz w:val="24"/>
+        </w:rPr>
+        <w:t>al</w:t>
+      </w:r>
+      <w:r>
+        <w:rPr>
+          <w:sz w:val="24"/>
+        </w:rPr>
+        <w:t xml:space="preserve"> </w:t>
+      </w:r>
+      <w:proofErr w:type="spellStart"/>
+      <w:r>
+        <w:rPr>
+          <w:b/>
+          <w:sz w:val="24"/>
+        </w:rPr>
+        <w:t>database</w:t>
+      </w:r>
+      <w:proofErr w:type="spellEnd"/>
+      <w:r>
+        <w:rPr>
+          <w:b/>
+          <w:sz w:val="24"/>
+        </w:rPr>
+        <w:t xml:space="preserve">. </w:t>
+      </w:r>
+      <w:r>
+        <w:rPr>
+          <w:sz w:val="24"/>
+        </w:rPr>
+        <w:t xml:space="preserve">Primero creamos el molde para luego ir ingresando los datos. </w:t>
+      </w:r>
+    </w:p>
+    <w:p>
+      <w:pPr>
+        <w:spacing w:after="0"/>
+        <w:rPr>
+          <w:sz w:val="24"/>
+        </w:rPr>
+      </w:pPr>
+      <w:r>
+        <w:rPr>
+          <w:sz w:val="24"/>
+        </w:rPr>
+        <w:t xml:space="preserve">*Debe hacerse dentro de un </w:t>
+      </w:r>
+      <w:proofErr w:type="spellStart"/>
+      <w:r>
+        <w:rPr>
+          <w:sz w:val="24"/>
+        </w:rPr>
+        <w:t>database</w:t>
+      </w:r>
+      <w:proofErr w:type="spellEnd"/>
+      <w:r>
+        <w:rPr>
+          <w:sz w:val="24"/>
+        </w:rPr>
+        <w:t xml:space="preserve"> obligatoriamente*</w:t>
+      </w:r>
+    </w:p>
+    <w:p>
+      <w:pPr>
+        <w:spacing w:after="0"/>
+        <w:rPr>
+          <w:sz w:val="24"/>
+        </w:rPr>
+      </w:pPr>
+      <w:r>
+        <w:rPr>
+          <w:sz w:val="24"/>
+        </w:rPr>
+        <w:t>Tal</w:t>
+      </w:r>
+      <w:r>
+        <w:rPr>
+          <w:sz w:val="24"/>
+        </w:rPr>
+        <w:t xml:space="preserve"> se crea con:</w:t>
+      </w:r>
+    </w:p>
+    <w:p>
+      <w:pPr>
+        <w:spacing w:after="0"/>
+        <w:rPr>
+          <w:b/>
+          <w:sz w:val="24"/>
+        </w:rPr>
+      </w:pPr>
+      <w:r>
+        <w:rPr>
+          <w:b/>
+          <w:sz w:val="24"/>
+        </w:rPr>
+        <w:t>CREATE TABLE `</w:t>
+      </w:r>
+      <w:proofErr w:type="spellStart"/>
+      <w:r>
+        <w:rPr>
+          <w:b/>
+          <w:sz w:val="24"/>
+        </w:rPr>
+        <w:t>tblN</w:t>
+      </w:r>
+      <w:proofErr w:type="spellEnd"/>
+      <w:r>
+        <w:rPr>
+          <w:b/>
+          <w:sz w:val="24"/>
+        </w:rPr>
+        <w:t>` (</w:t>
+      </w:r>
+    </w:p>
+    <w:p>
+      <w:pPr>
+        <w:spacing w:after="0"/>
+        <w:rPr>
+          <w:b/>
+          <w:sz w:val="24"/>
+          <w:lang w:val="en-US"/>
+        </w:rPr>
+      </w:pPr>
+      <w:r>
+        <w:rPr>
+          <w:b/>
+          <w:sz w:val="24"/>
+        </w:rPr>
+        <w:tab/>
+      </w:r>
+      <w:r>
+        <w:rPr>
+          <w:b/>
+          <w:sz w:val="24"/>
+          <w:lang w:val="en-US"/>
+        </w:rPr>
+        <w:t>`</w:t>
+      </w:r>
+      <w:proofErr w:type="spellStart"/>
+      <w:proofErr w:type="gramStart"/>
+      <w:r>
+        <w:rPr>
+          <w:b/>
+          <w:sz w:val="24"/>
+          <w:lang w:val="en-US"/>
+        </w:rPr>
+        <w:t>elemN</w:t>
+      </w:r>
+      <w:r>
+        <w:rPr>
+          <w:b/>
+          <w:sz w:val="24"/>
+          <w:lang w:val="en-US"/>
+        </w:rPr>
+        <w:t>ID</w:t>
+      </w:r>
+      <w:proofErr w:type="spellEnd"/>
+      <w:proofErr w:type="gramEnd"/>
+      <w:r>
+        <w:rPr>
+          <w:b/>
+          <w:sz w:val="24"/>
+          <w:lang w:val="en-US"/>
+        </w:rPr>
+        <w:t xml:space="preserve"> </w:t>
+      </w:r>
+      <w:r>
+        <w:rPr>
+          <w:b/>
+          <w:sz w:val="24"/>
+          <w:lang w:val="en-US"/>
+        </w:rPr>
+        <w:t xml:space="preserve">` </w:t>
+      </w:r>
+      <w:proofErr w:type="spellStart"/>
+      <w:r>
+        <w:rPr>
+          <w:b/>
+          <w:sz w:val="24"/>
+          <w:lang w:val="en-US"/>
+        </w:rPr>
+        <w:t>typeDATA</w:t>
+      </w:r>
+      <w:proofErr w:type="spellEnd"/>
+      <w:r>
+        <w:rPr>
+          <w:b/>
+          <w:sz w:val="24"/>
+          <w:lang w:val="en-US"/>
+        </w:rPr>
+        <w:t xml:space="preserve"> </w:t>
+      </w:r>
+      <w:r>
+        <w:rPr>
+          <w:b/>
+          <w:sz w:val="24"/>
+          <w:lang w:val="en-US"/>
+        </w:rPr>
+        <w:t xml:space="preserve"> AUTO_INCREMENT,</w:t>
+      </w:r>
+    </w:p>
+    <w:p>
+      <w:pPr>
+        <w:spacing w:after="0"/>
+        <w:ind w:left="708"/>
+        <w:rPr>
+          <w:b/>
+          <w:sz w:val="24"/>
+          <w:lang w:val="en-US"/>
+        </w:rPr>
+      </w:pPr>
+      <w:r>
+        <w:rPr>
+          <w:b/>
+          <w:sz w:val="24"/>
+          <w:lang w:val="en-US"/>
+        </w:rPr>
+        <w:t xml:space="preserve">`elemN2 ` </w:t>
+      </w:r>
+      <w:proofErr w:type="spellStart"/>
+      <w:r>
+        <w:rPr>
+          <w:b/>
+          <w:sz w:val="24"/>
+          <w:lang w:val="en-US"/>
+        </w:rPr>
+        <w:t>typeDATA</w:t>
+      </w:r>
+      <w:proofErr w:type="spellEnd"/>
+    </w:p>
+    <w:p>
+      <w:pPr>
+        <w:spacing w:after="0"/>
+        <w:rPr>
+          <w:sz w:val="24"/>
+          <w:lang w:val="en-US"/>
+        </w:rPr>
+      </w:pPr>
+      <w:r>
+        <w:rPr>
+          <w:b/>
+          <w:sz w:val="24"/>
+          <w:lang w:val="en-US"/>
+        </w:rPr>
+        <w:t>)</w:t>
+      </w:r>
+      <w:r>
+        <w:rPr>
+          <w:b/>
+          <w:sz w:val="24"/>
+          <w:lang w:val="en-US"/>
+        </w:rPr>
+        <w:t xml:space="preserve">  ENGINE=INNODB DEFAULT CHARSET=utf8</w:t>
+      </w:r>
+      <w:r>
+        <w:rPr>
+          <w:sz w:val="24"/>
+          <w:lang w:val="en-US"/>
+        </w:rPr>
+        <w:t xml:space="preserve"> (UTF8MB4)</w:t>
+      </w:r>
+    </w:p>
+    <w:p>
+      <w:pPr>
+        <w:spacing w:after="0"/>
+        <w:rPr>
+          <w:sz w:val="24"/>
+        </w:rPr>
+      </w:pPr>
+      <w:r>
+        <w:rPr>
+          <w:sz w:val="24"/>
+        </w:rPr>
+        <w:t xml:space="preserve">Donde </w:t>
+      </w:r>
+      <w:proofErr w:type="spellStart"/>
+      <w:r>
+        <w:rPr>
+          <w:b/>
+          <w:sz w:val="24"/>
+        </w:rPr>
+        <w:t>tblN</w:t>
+      </w:r>
+      <w:proofErr w:type="spellEnd"/>
+      <w:r>
+        <w:rPr>
+          <w:sz w:val="24"/>
+        </w:rPr>
+        <w:t xml:space="preserve">= tabla nombre y </w:t>
+      </w:r>
+      <w:proofErr w:type="spellStart"/>
+      <w:r>
+        <w:rPr>
+          <w:b/>
+          <w:sz w:val="24"/>
+        </w:rPr>
+        <w:t>elemN</w:t>
+      </w:r>
+      <w:proofErr w:type="spellEnd"/>
+      <w:r>
+        <w:rPr>
+          <w:sz w:val="24"/>
+        </w:rPr>
+        <w:t xml:space="preserve"> = es </w:t>
+      </w:r>
+      <w:r>
+        <w:rPr>
+          <w:sz w:val="24"/>
+        </w:rPr>
+        <w:t xml:space="preserve">el nombre del elemento. </w:t>
+      </w:r>
+    </w:p>
+    <w:p>
+      <w:pPr>
+        <w:spacing w:after="0"/>
+        <w:rPr>
+          <w:sz w:val="24"/>
+        </w:rPr>
+      </w:pPr>
+      <w:r>
+        <w:rPr>
+          <w:sz w:val="24"/>
+        </w:rPr>
+        <w:t>L</w:t>
+      </w:r>
+      <w:r>
+        <w:rPr>
+          <w:sz w:val="24"/>
+        </w:rPr>
+        <w:t xml:space="preserve">uego de delimitar el nombre del elemento se le tiene que asignar que tipo de dato es, por ejemplo: </w:t>
+      </w:r>
+      <w:r>
+        <w:rPr>
+          <w:b/>
+          <w:sz w:val="24"/>
+        </w:rPr>
+        <w:t>INT</w:t>
+      </w:r>
+      <w:r>
+        <w:rPr>
+          <w:sz w:val="24"/>
+        </w:rPr>
+        <w:t>,</w:t>
+      </w:r>
+      <w:r>
+        <w:rPr>
+          <w:b/>
+          <w:sz w:val="24"/>
+        </w:rPr>
+        <w:t xml:space="preserve"> DATATIME</w:t>
+      </w:r>
+      <w:r>
+        <w:rPr>
+          <w:sz w:val="24"/>
+        </w:rPr>
+        <w:t>,</w:t>
+      </w:r>
+      <w:r>
+        <w:rPr>
+          <w:b/>
+          <w:sz w:val="24"/>
+        </w:rPr>
+        <w:t xml:space="preserve"> TEXT</w:t>
+      </w:r>
+      <w:r>
+        <w:rPr>
+          <w:sz w:val="24"/>
+        </w:rPr>
+        <w:t>,</w:t>
+      </w:r>
+      <w:r>
+        <w:rPr>
+          <w:b/>
+          <w:sz w:val="24"/>
+        </w:rPr>
+        <w:t xml:space="preserve"> </w:t>
+      </w:r>
+      <w:r>
+        <w:rPr>
+          <w:sz w:val="24"/>
+        </w:rPr>
+        <w:t>etc.</w:t>
+      </w:r>
+      <w:r>
+        <w:rPr>
+          <w:sz w:val="24"/>
+        </w:rPr>
+        <w:t xml:space="preserve"> Se le </w:t>
+      </w:r>
+      <w:r>
+        <w:rPr>
+          <w:sz w:val="24"/>
+        </w:rPr>
+        <w:t>puede</w:t>
+      </w:r>
+      <w:r>
+        <w:rPr>
+          <w:sz w:val="24"/>
+        </w:rPr>
+        <w:t xml:space="preserve"> ingresar un </w:t>
+      </w:r>
+      <w:r>
+        <w:rPr>
+          <w:sz w:val="24"/>
+        </w:rPr>
+        <w:t>paréntesis</w:t>
+      </w:r>
+      <w:r>
+        <w:rPr>
+          <w:sz w:val="24"/>
+        </w:rPr>
+        <w:t xml:space="preserve"> luego del tipo de dato, con un </w:t>
+      </w:r>
+      <w:r>
+        <w:rPr>
+          <w:sz w:val="24"/>
+        </w:rPr>
+        <w:t>número</w:t>
+      </w:r>
+      <w:r>
+        <w:rPr>
+          <w:sz w:val="24"/>
+        </w:rPr>
+        <w:t xml:space="preserve"> dentro de este para delimitar cuantos</w:t>
+      </w:r>
+      <w:r>
+        <w:rPr>
+          <w:sz w:val="24"/>
+        </w:rPr>
+        <w:t xml:space="preserve"> números o caracteres pueden ingresar</w:t>
+      </w:r>
+      <w:r>
+        <w:rPr>
+          <w:sz w:val="24"/>
+        </w:rPr>
+        <w:t xml:space="preserve">. Ejemplo: </w:t>
+      </w:r>
+      <w:proofErr w:type="gramStart"/>
+      <w:r>
+        <w:rPr>
+          <w:b/>
+          <w:sz w:val="24"/>
+        </w:rPr>
+        <w:t>INT(</w:t>
+      </w:r>
+      <w:proofErr w:type="gramEnd"/>
+      <w:r>
+        <w:rPr>
+          <w:b/>
+          <w:sz w:val="24"/>
+        </w:rPr>
+        <w:t xml:space="preserve">2) </w:t>
+      </w:r>
+      <w:r>
+        <w:rPr>
+          <w:sz w:val="24"/>
+        </w:rPr>
+        <w:t>(Siendo solo 2)</w:t>
+      </w:r>
+      <w:r>
+        <w:rPr>
+          <w:sz w:val="24"/>
+        </w:rPr>
+        <w:t>.</w:t>
+      </w:r>
+    </w:p>
+    <w:p>
+      <w:pPr>
+        <w:spacing w:after="0"/>
+        <w:rPr>
+          <w:sz w:val="24"/>
+        </w:rPr>
+      </w:pPr>
+      <w:r>
+        <w:rPr>
+          <w:sz w:val="24"/>
+        </w:rPr>
+        <w:t xml:space="preserve">El primer </w:t>
+      </w:r>
+      <w:proofErr w:type="spellStart"/>
+      <w:r>
+        <w:rPr>
+          <w:b/>
+          <w:sz w:val="24"/>
+        </w:rPr>
+        <w:t>elemN</w:t>
+      </w:r>
+      <w:proofErr w:type="spellEnd"/>
+      <w:r>
+        <w:rPr>
+          <w:b/>
+          <w:sz w:val="24"/>
+        </w:rPr>
+        <w:t xml:space="preserve"> </w:t>
+      </w:r>
+      <w:r>
+        <w:rPr>
+          <w:sz w:val="24"/>
+        </w:rPr>
+        <w:t xml:space="preserve">tiene como nombre id ya que este será el </w:t>
+      </w:r>
+      <w:proofErr w:type="spellStart"/>
+      <w:r>
+        <w:rPr>
+          <w:sz w:val="24"/>
+        </w:rPr>
+        <w:t>numero</w:t>
+      </w:r>
+      <w:proofErr w:type="spellEnd"/>
+      <w:r>
+        <w:rPr>
+          <w:sz w:val="24"/>
+        </w:rPr>
+        <w:t xml:space="preserve"> de id por el cual podremos elegir el conjunto de datos.</w:t>
+      </w:r>
+    </w:p>
+    <w:p>
+      <w:pPr>
+        <w:spacing w:after="0"/>
+        <w:rPr>
+          <w:sz w:val="24"/>
+        </w:rPr>
+      </w:pPr>
+      <w:r>
+        <w:rPr>
+          <w:sz w:val="24"/>
+        </w:rPr>
+        <w:t xml:space="preserve">*Al crear la tabla existe la opción en la </w:t>
+      </w:r>
+      <w:proofErr w:type="spellStart"/>
+      <w:r>
+        <w:rPr>
+          <w:sz w:val="24"/>
+        </w:rPr>
+        <w:t>pag</w:t>
+      </w:r>
+      <w:proofErr w:type="spellEnd"/>
+      <w:r>
+        <w:rPr>
+          <w:sz w:val="24"/>
+        </w:rPr>
+        <w:t xml:space="preserve"> </w:t>
+      </w:r>
+      <w:proofErr w:type="spellStart"/>
+      <w:r>
+        <w:rPr>
+          <w:sz w:val="24"/>
+        </w:rPr>
+        <w:t>phpmyadmin</w:t>
+      </w:r>
+      <w:proofErr w:type="spellEnd"/>
+      <w:r>
+        <w:rPr>
+          <w:sz w:val="24"/>
+        </w:rPr>
+        <w:t xml:space="preserve"> de un </w:t>
+      </w:r>
+      <w:proofErr w:type="spellStart"/>
+      <w:r>
+        <w:rPr>
+          <w:sz w:val="24"/>
+        </w:rPr>
+        <w:t>checkbox</w:t>
+      </w:r>
+      <w:proofErr w:type="spellEnd"/>
+      <w:r>
+        <w:rPr>
+          <w:sz w:val="24"/>
+        </w:rPr>
+        <w:t xml:space="preserve"> llamado A_I. Esto es auto-</w:t>
+      </w:r>
+      <w:proofErr w:type="spellStart"/>
+      <w:r>
+        <w:rPr>
+          <w:sz w:val="24"/>
+        </w:rPr>
+        <w:t>increment</w:t>
+      </w:r>
+      <w:proofErr w:type="spellEnd"/>
+      <w:r>
+        <w:rPr>
+          <w:sz w:val="24"/>
+        </w:rPr>
+        <w:t>, se recomienda usar en la columna inicial de id.</w:t>
+      </w:r>
+    </w:p>
+    <w:p>
+      <w:pPr>
+        <w:spacing w:after="0"/>
+        <w:rPr>
+          <w:sz w:val="24"/>
+        </w:rPr>
+      </w:pPr>
     </w:p>
     <w:p>
       <w:pPr>
         <w:spacing w:after="0"/>
         <w:jc w:val="center"/>
         <w:rPr>
-          <w:sz w:val="36"/>
-          <w:u w:val="single"/>
-        </w:rPr>
-      </w:pPr>
-    </w:p>
-    <w:p>
-      <w:pPr>
-        <w:spacing w:after="0"/>
-        <w:rPr>
-          <w:sz w:val="24"/>
-        </w:rPr>
-      </w:pPr>
-      <w:r>
-        <w:rPr>
-          <w:sz w:val="24"/>
-        </w:rPr>
-        <w:t xml:space="preserve">En ellas ingresamos distintos tipos de datos para guardarlos, son las que forman </w:t>
-      </w:r>
-      <w:r>
-        <w:rPr>
-          <w:sz w:val="24"/>
-        </w:rPr>
-        <w:t>al</w:t>
-      </w:r>
-      <w:r>
-        <w:rPr>
-          <w:sz w:val="24"/>
+          <w:b/>
+          <w:sz w:val="32"/>
+          <w:u w:val="single"/>
+        </w:rPr>
+      </w:pPr>
+      <w:proofErr w:type="spellStart"/>
+      <w:r>
+        <w:rPr>
+          <w:b/>
+          <w:sz w:val="32"/>
+          <w:u w:val="single"/>
+        </w:rPr>
+        <w:t>Codigos</w:t>
+      </w:r>
+      <w:proofErr w:type="spellEnd"/>
+      <w:r>
+        <w:rPr>
+          <w:b/>
+          <w:sz w:val="32"/>
+          <w:u w:val="single"/>
+        </w:rPr>
+        <w:t xml:space="preserve"> de la tabla</w:t>
+      </w:r>
+    </w:p>
+    <w:p>
+      <w:pPr>
+        <w:spacing w:after="0"/>
+        <w:jc w:val="center"/>
+        <w:rPr>
+          <w:sz w:val="32"/>
+          <w:u w:val="single"/>
+        </w:rPr>
+      </w:pPr>
+    </w:p>
+    <w:p>
+      <w:pPr>
+        <w:spacing w:after="0"/>
+        <w:rPr>
+          <w:sz w:val="24"/>
+        </w:rPr>
+      </w:pPr>
+      <w:r>
+        <w:rPr>
+          <w:b/>
+          <w:sz w:val="24"/>
+        </w:rPr>
+        <w:t xml:space="preserve">AUTO_INCREMENT: </w:t>
+      </w:r>
+      <w:r>
+        <w:rPr>
+          <w:sz w:val="24"/>
+        </w:rPr>
+        <w:t>Este sirve para darle una id a cada conjunto de datos sin tener que ir poniendo 1, 2, 3 etc. Comienza en 1 y avanza 1+ por elemento.</w:t>
+      </w:r>
+    </w:p>
+    <w:p>
+      <w:pPr>
+        <w:spacing w:after="0"/>
+        <w:rPr>
+          <w:sz w:val="24"/>
+        </w:rPr>
+      </w:pPr>
+      <w:r>
+        <w:rPr>
+          <w:b/>
+          <w:sz w:val="24"/>
+        </w:rPr>
+        <w:t xml:space="preserve">NOT NULL: </w:t>
+      </w:r>
+      <w:r>
+        <w:rPr>
+          <w:sz w:val="24"/>
+        </w:rPr>
+        <w:t>No deja que se ingrese un valor vacío a la tabla.</w:t>
+      </w:r>
+    </w:p>
+    <w:p>
+      <w:pPr>
+        <w:spacing w:after="0"/>
+        <w:rPr>
+          <w:sz w:val="24"/>
+        </w:rPr>
+      </w:pPr>
+      <w:r>
+        <w:rPr>
+          <w:b/>
+          <w:sz w:val="24"/>
+        </w:rPr>
+        <w:t xml:space="preserve">PRIMARY KEY: </w:t>
+      </w:r>
+      <w:r>
+        <w:rPr>
+          <w:sz w:val="24"/>
+        </w:rPr>
+        <w:t xml:space="preserve">Se utiliza en la primera </w:t>
+      </w:r>
+      <w:proofErr w:type="spellStart"/>
+      <w:r>
+        <w:rPr>
+          <w:sz w:val="24"/>
+        </w:rPr>
+        <w:t>key</w:t>
+      </w:r>
+      <w:proofErr w:type="spellEnd"/>
+      <w:r>
+        <w:rPr>
+          <w:sz w:val="24"/>
+        </w:rPr>
+        <w:t xml:space="preserve"> o elemento. Esto nos ayuda cuando utilicemos muchas tablas en conjunto.</w:t>
+      </w:r>
+    </w:p>
+    <w:p>
+      <w:pPr>
+        <w:spacing w:after="0"/>
+        <w:rPr>
+          <w:sz w:val="24"/>
+        </w:rPr>
+      </w:pPr>
+      <w:r>
+        <w:rPr>
+          <w:b/>
+          <w:sz w:val="24"/>
+        </w:rPr>
+        <w:t xml:space="preserve">CHARSET=utf8: </w:t>
+      </w:r>
+      <w:r>
+        <w:rPr>
+          <w:sz w:val="24"/>
+        </w:rPr>
+        <w:t xml:space="preserve">cambiarse a (UTF8MB4) dado que </w:t>
+      </w:r>
+      <w:proofErr w:type="spellStart"/>
+      <w:r>
+        <w:rPr>
+          <w:sz w:val="24"/>
+        </w:rPr>
+        <w:t>mysql</w:t>
+      </w:r>
+      <w:proofErr w:type="spellEnd"/>
+      <w:r>
+        <w:rPr>
+          <w:sz w:val="24"/>
+        </w:rPr>
+        <w:t xml:space="preserve"> sino no lo detecta.</w:t>
+      </w:r>
+    </w:p>
+    <w:p>
+      <w:pPr>
+        <w:spacing w:after="0"/>
+        <w:jc w:val="center"/>
+        <w:rPr>
+          <w:sz w:val="32"/>
+          <w:u w:val="single"/>
+        </w:rPr>
+      </w:pPr>
+    </w:p>
+    <w:p>
+      <w:pPr>
+        <w:spacing w:after="0"/>
+        <w:jc w:val="center"/>
+        <w:rPr>
+          <w:b/>
+          <w:sz w:val="32"/>
+          <w:u w:val="single"/>
+        </w:rPr>
+      </w:pPr>
+      <w:r>
+        <w:rPr>
+          <w:b/>
+          <w:sz w:val="32"/>
+          <w:u w:val="single"/>
+        </w:rPr>
+        <w:t>Modificación de la tabla</w:t>
+      </w:r>
+    </w:p>
+    <w:p>
+      <w:pPr>
+        <w:spacing w:after="0"/>
+        <w:jc w:val="center"/>
+        <w:rPr>
+          <w:b/>
+          <w:sz w:val="32"/>
+          <w:u w:val="single"/>
+        </w:rPr>
+      </w:pPr>
+    </w:p>
+    <w:p>
+      <w:pPr>
+        <w:spacing w:after="0"/>
+        <w:rPr>
+          <w:sz w:val="24"/>
+        </w:rPr>
+      </w:pPr>
+      <w:r>
+        <w:rPr>
+          <w:b/>
+          <w:sz w:val="24"/>
+        </w:rPr>
+        <w:t>ALTER TABLE `</w:t>
+      </w:r>
+      <w:proofErr w:type="spellStart"/>
+      <w:r>
+        <w:rPr>
+          <w:b/>
+          <w:sz w:val="24"/>
+        </w:rPr>
+        <w:t>tblN</w:t>
+      </w:r>
+      <w:proofErr w:type="spellEnd"/>
+      <w:r>
+        <w:rPr>
+          <w:b/>
+          <w:sz w:val="24"/>
+        </w:rPr>
+        <w:t xml:space="preserve">`: </w:t>
+      </w:r>
+      <w:r>
+        <w:rPr>
+          <w:sz w:val="24"/>
+        </w:rPr>
+        <w:t xml:space="preserve">Modificamos una tabla para generar, eliminar, </w:t>
+      </w:r>
+      <w:proofErr w:type="spellStart"/>
+      <w:r>
+        <w:rPr>
+          <w:sz w:val="24"/>
+        </w:rPr>
+        <w:t>o</w:t>
+      </w:r>
+      <w:proofErr w:type="spellEnd"/>
+      <w:r>
+        <w:rPr>
+          <w:sz w:val="24"/>
+        </w:rPr>
+        <w:t xml:space="preserve"> otras propiedades. Se usa para todas las modificaciones.</w:t>
+      </w:r>
+    </w:p>
+    <w:p>
+      <w:pPr>
+        <w:spacing w:after="0"/>
+        <w:rPr>
+          <w:sz w:val="24"/>
+        </w:rPr>
+      </w:pPr>
+      <w:r>
+        <w:rPr>
+          <w:b/>
+          <w:sz w:val="24"/>
+        </w:rPr>
+        <w:t>ALTER TABLE `</w:t>
+      </w:r>
+      <w:proofErr w:type="spellStart"/>
+      <w:r>
+        <w:rPr>
+          <w:b/>
+          <w:sz w:val="24"/>
+        </w:rPr>
+        <w:t>tblN</w:t>
+      </w:r>
+      <w:proofErr w:type="spellEnd"/>
+      <w:r>
+        <w:rPr>
+          <w:b/>
+          <w:sz w:val="24"/>
+        </w:rPr>
+        <w:t xml:space="preserve">` ADD </w:t>
+      </w:r>
+      <w:r>
+        <w:rPr>
+          <w:b/>
+          <w:sz w:val="24"/>
+        </w:rPr>
+        <w:t>`</w:t>
+      </w:r>
+      <w:proofErr w:type="spellStart"/>
+      <w:r>
+        <w:rPr>
+          <w:b/>
+          <w:sz w:val="24"/>
+        </w:rPr>
+        <w:t>elemN</w:t>
+      </w:r>
+      <w:proofErr w:type="spellEnd"/>
+      <w:r>
+        <w:rPr>
+          <w:b/>
+          <w:sz w:val="24"/>
+        </w:rPr>
+        <w:t xml:space="preserve">` </w:t>
+      </w:r>
+      <w:proofErr w:type="spellStart"/>
+      <w:r>
+        <w:rPr>
+          <w:b/>
+          <w:sz w:val="24"/>
+        </w:rPr>
+        <w:t>typeDATA</w:t>
+      </w:r>
+      <w:proofErr w:type="spellEnd"/>
+      <w:r>
+        <w:rPr>
+          <w:b/>
+          <w:sz w:val="24"/>
+        </w:rPr>
+        <w:t xml:space="preserve"> AFTER `</w:t>
+      </w:r>
+      <w:proofErr w:type="spellStart"/>
+      <w:r>
+        <w:rPr>
+          <w:b/>
+          <w:sz w:val="24"/>
+        </w:rPr>
+        <w:t>elemN</w:t>
+      </w:r>
+      <w:proofErr w:type="spellEnd"/>
+      <w:r>
+        <w:rPr>
+          <w:b/>
+          <w:sz w:val="24"/>
+        </w:rPr>
+        <w:t xml:space="preserve"> `</w:t>
+      </w:r>
+      <w:r>
+        <w:rPr>
+          <w:b/>
+          <w:sz w:val="24"/>
+        </w:rPr>
+        <w:t xml:space="preserve">: </w:t>
+      </w:r>
+      <w:r>
+        <w:rPr>
+          <w:sz w:val="24"/>
+        </w:rPr>
+        <w:t xml:space="preserve">Esto agrega un elemento a la </w:t>
+      </w:r>
+      <w:proofErr w:type="spellStart"/>
+      <w:r>
+        <w:rPr>
+          <w:sz w:val="24"/>
+        </w:rPr>
+        <w:t>table</w:t>
+      </w:r>
+      <w:proofErr w:type="spellEnd"/>
+      <w:r>
+        <w:rPr>
+          <w:sz w:val="24"/>
+        </w:rPr>
+        <w:t>.</w:t>
+      </w:r>
+      <w:r>
+        <w:rPr>
+          <w:sz w:val="24"/>
+        </w:rPr>
+        <w:t xml:space="preserve"> El </w:t>
+      </w:r>
+      <w:r>
+        <w:rPr>
+          <w:b/>
+          <w:sz w:val="24"/>
+        </w:rPr>
+        <w:t>AFTER</w:t>
+      </w:r>
+      <w:r>
+        <w:rPr>
+          <w:sz w:val="24"/>
+        </w:rPr>
+        <w:t xml:space="preserve"> se utiliza para colocarlo en la posición después de tal elemento.</w:t>
+      </w:r>
+    </w:p>
+    <w:p>
+      <w:pPr>
+        <w:spacing w:after="0"/>
+        <w:rPr>
+          <w:sz w:val="24"/>
+        </w:rPr>
+      </w:pPr>
+      <w:r>
+        <w:rPr>
+          <w:sz w:val="24"/>
+        </w:rPr>
+        <w:t xml:space="preserve">Las </w:t>
+      </w:r>
+      <w:r>
+        <w:rPr>
+          <w:b/>
+          <w:sz w:val="24"/>
+        </w:rPr>
+        <w:t xml:space="preserve">datan </w:t>
+      </w:r>
+      <w:r>
+        <w:rPr>
+          <w:sz w:val="24"/>
+        </w:rPr>
+        <w:t>van entre comillas si son texto.</w:t>
+      </w:r>
+    </w:p>
+    <w:p>
+      <w:pPr>
+        <w:spacing w:after="0"/>
+        <w:rPr>
+          <w:sz w:val="24"/>
+        </w:rPr>
+      </w:pPr>
+    </w:p>
+    <w:p>
+      <w:pPr>
+        <w:spacing w:after="0"/>
+        <w:jc w:val="center"/>
+        <w:rPr>
+          <w:b/>
+          <w:sz w:val="32"/>
+          <w:u w:val="single"/>
+        </w:rPr>
+      </w:pPr>
+      <w:r>
+        <w:rPr>
+          <w:b/>
+          <w:sz w:val="32"/>
+          <w:u w:val="single"/>
+        </w:rPr>
+        <w:t>Ordenar la tabla</w:t>
+      </w:r>
+    </w:p>
+    <w:p>
+      <w:pPr>
+        <w:spacing w:after="0"/>
+        <w:jc w:val="center"/>
+        <w:rPr>
+          <w:b/>
+          <w:sz w:val="32"/>
+          <w:u w:val="single"/>
+        </w:rPr>
+      </w:pPr>
+    </w:p>
+    <w:p>
+      <w:pPr>
+        <w:spacing w:after="0"/>
+        <w:rPr>
+          <w:sz w:val="24"/>
+        </w:rPr>
+      </w:pPr>
+      <w:r>
+        <w:rPr>
+          <w:sz w:val="24"/>
+        </w:rPr>
+        <w:t>Con este código podemos ordenar la tabla a través de su data.</w:t>
+      </w:r>
+    </w:p>
+    <w:p>
+      <w:pPr>
+        <w:spacing w:after="0"/>
+        <w:rPr>
+          <w:b/>
+          <w:sz w:val="24"/>
+          <w:lang w:val="en-US"/>
+        </w:rPr>
+      </w:pPr>
+      <w:r>
+        <w:rPr>
+          <w:b/>
+          <w:sz w:val="24"/>
+          <w:lang w:val="en-US"/>
+        </w:rPr>
+        <w:t xml:space="preserve">SELECT * FROM </w:t>
+      </w:r>
+      <w:proofErr w:type="spellStart"/>
+      <w:r>
+        <w:rPr>
+          <w:b/>
+          <w:sz w:val="24"/>
+          <w:lang w:val="en-US"/>
+        </w:rPr>
+        <w:t>tblN</w:t>
+      </w:r>
+      <w:proofErr w:type="spellEnd"/>
+      <w:r>
+        <w:rPr>
+          <w:b/>
+          <w:sz w:val="24"/>
+          <w:lang w:val="en-US"/>
+        </w:rPr>
+        <w:t xml:space="preserve"> ORDER BY </w:t>
+      </w:r>
+      <w:proofErr w:type="spellStart"/>
+      <w:r>
+        <w:rPr>
+          <w:b/>
+          <w:sz w:val="24"/>
+          <w:lang w:val="en-US"/>
+        </w:rPr>
+        <w:t>elemN</w:t>
+      </w:r>
+      <w:proofErr w:type="spellEnd"/>
+      <w:r>
+        <w:rPr>
+          <w:b/>
+          <w:sz w:val="24"/>
+          <w:lang w:val="en-US"/>
         </w:rPr>
         <w:t xml:space="preserve"> </w:t>
       </w:r>
@@ -1821,8 +2871,1022 @@
         <w:rPr>
           <w:b/>
           <w:sz w:val="24"/>
-        </w:rPr>
-        <w:t>database</w:t>
+          <w:lang w:val="en-US"/>
+        </w:rPr>
+        <w:t>typeOrder</w:t>
+      </w:r>
+      <w:proofErr w:type="spellEnd"/>
+      <w:r>
+        <w:rPr>
+          <w:b/>
+          <w:sz w:val="24"/>
+          <w:lang w:val="en-US"/>
+        </w:rPr>
+        <w:t>.</w:t>
+      </w:r>
+    </w:p>
+    <w:p>
+      <w:pPr>
+        <w:spacing w:after="0"/>
+        <w:rPr>
+          <w:sz w:val="24"/>
+        </w:rPr>
+      </w:pPr>
+      <w:r>
+        <w:rPr>
+          <w:sz w:val="24"/>
+        </w:rPr>
+        <w:lastRenderedPageBreak/>
+        <w:t xml:space="preserve">Selecciona todas las filas y ordena </w:t>
+      </w:r>
+      <w:r>
+        <w:rPr>
+          <w:sz w:val="24"/>
+        </w:rPr>
+        <w:t xml:space="preserve">sus filas a partir de tal elemento en  la forma que le digamos. </w:t>
+      </w:r>
+    </w:p>
+    <w:p>
+      <w:pPr>
+        <w:spacing w:after="0"/>
+        <w:rPr>
+          <w:sz w:val="24"/>
+        </w:rPr>
+      </w:pPr>
+      <w:r>
+        <w:rPr>
+          <w:sz w:val="24"/>
+        </w:rPr>
+        <w:t xml:space="preserve">Los </w:t>
+      </w:r>
+      <w:proofErr w:type="spellStart"/>
+      <w:r>
+        <w:rPr>
+          <w:b/>
+          <w:sz w:val="24"/>
+        </w:rPr>
+        <w:t>typeOrder</w:t>
+      </w:r>
+      <w:proofErr w:type="spellEnd"/>
+      <w:r>
+        <w:rPr>
+          <w:b/>
+          <w:sz w:val="24"/>
+        </w:rPr>
+        <w:t xml:space="preserve"> </w:t>
+      </w:r>
+      <w:r>
+        <w:rPr>
+          <w:sz w:val="24"/>
+        </w:rPr>
+        <w:t>que existen son:</w:t>
+      </w:r>
+    </w:p>
+    <w:p>
+      <w:pPr>
+        <w:spacing w:after="0"/>
+        <w:rPr>
+          <w:sz w:val="24"/>
+        </w:rPr>
+      </w:pPr>
+      <w:r>
+        <w:rPr>
+          <w:b/>
+          <w:sz w:val="24"/>
+        </w:rPr>
+        <w:t xml:space="preserve">ASC: </w:t>
+      </w:r>
+      <w:r>
+        <w:rPr>
+          <w:sz w:val="24"/>
+        </w:rPr>
+        <w:t xml:space="preserve">De A </w:t>
+      </w:r>
+      <w:proofErr w:type="spellStart"/>
+      <w:r>
+        <w:rPr>
+          <w:sz w:val="24"/>
+        </w:rPr>
+        <w:t>a</w:t>
+      </w:r>
+      <w:proofErr w:type="spellEnd"/>
+      <w:r>
+        <w:rPr>
+          <w:sz w:val="24"/>
+        </w:rPr>
+        <w:t xml:space="preserve"> Z</w:t>
+      </w:r>
+      <w:r>
+        <w:rPr>
+          <w:sz w:val="24"/>
+        </w:rPr>
+        <w:t xml:space="preserve"> en texto y de menor a mayor en número.</w:t>
+      </w:r>
+    </w:p>
+    <w:p>
+      <w:pPr>
+        <w:spacing w:after="0"/>
+        <w:rPr>
+          <w:sz w:val="24"/>
+        </w:rPr>
+      </w:pPr>
+      <w:r>
+        <w:rPr>
+          <w:b/>
+          <w:sz w:val="24"/>
+        </w:rPr>
+        <w:t xml:space="preserve">DESC: </w:t>
+      </w:r>
+      <w:r>
+        <w:rPr>
+          <w:sz w:val="24"/>
+        </w:rPr>
+        <w:t xml:space="preserve">De Z a </w:t>
+      </w:r>
+      <w:proofErr w:type="spellStart"/>
+      <w:r>
+        <w:rPr>
+          <w:sz w:val="24"/>
+        </w:rPr>
+        <w:t>A</w:t>
+      </w:r>
+      <w:proofErr w:type="spellEnd"/>
+      <w:r>
+        <w:rPr>
+          <w:sz w:val="24"/>
+        </w:rPr>
+        <w:t xml:space="preserve"> en texto y de mayor a menor en número.</w:t>
+      </w:r>
+    </w:p>
+    <w:p>
+      <w:pPr>
+        <w:spacing w:after="0"/>
+        <w:rPr>
+          <w:sz w:val="24"/>
+        </w:rPr>
+      </w:pPr>
+      <w:proofErr w:type="spellStart"/>
+      <w:proofErr w:type="gramStart"/>
+      <w:r>
+        <w:rPr>
+          <w:b/>
+          <w:sz w:val="24"/>
+        </w:rPr>
+        <w:t>typeOrder</w:t>
+      </w:r>
+      <w:proofErr w:type="spellEnd"/>
+      <w:proofErr w:type="gramEnd"/>
+      <w:r>
+        <w:rPr>
+          <w:b/>
+          <w:sz w:val="24"/>
+        </w:rPr>
+        <w:t xml:space="preserve"> LIMIT</w:t>
+      </w:r>
+      <w:r>
+        <w:rPr>
+          <w:sz w:val="24"/>
+        </w:rPr>
+        <w:t xml:space="preserve"> n</w:t>
+      </w:r>
+      <w:r>
+        <w:rPr>
+          <w:sz w:val="24"/>
+        </w:rPr>
+        <w:t>: Limita el orden aplicado a solo los primeros</w:t>
+      </w:r>
+      <w:r>
+        <w:rPr>
+          <w:sz w:val="24"/>
+        </w:rPr>
+        <w:t xml:space="preserve"> n </w:t>
+      </w:r>
+      <w:r>
+        <w:rPr>
+          <w:sz w:val="24"/>
+        </w:rPr>
+        <w:t>elementos.</w:t>
+      </w:r>
+    </w:p>
+    <w:p>
+      <w:pPr>
+        <w:spacing w:after="0"/>
+        <w:rPr>
+          <w:sz w:val="24"/>
+        </w:rPr>
+      </w:pPr>
+    </w:p>
+    <w:p>
+      <w:pPr>
+        <w:spacing w:after="0"/>
+        <w:jc w:val="center"/>
+        <w:rPr>
+          <w:b/>
+          <w:sz w:val="32"/>
+          <w:u w:val="single"/>
+        </w:rPr>
+      </w:pPr>
+      <w:r>
+        <w:rPr>
+          <w:b/>
+          <w:sz w:val="32"/>
+          <w:u w:val="single"/>
+        </w:rPr>
+        <w:t>Contar elementos</w:t>
+      </w:r>
+    </w:p>
+    <w:p>
+      <w:pPr>
+        <w:spacing w:after="0"/>
+        <w:jc w:val="center"/>
+        <w:rPr>
+          <w:b/>
+          <w:sz w:val="32"/>
+          <w:u w:val="single"/>
+        </w:rPr>
+      </w:pPr>
+    </w:p>
+    <w:p>
+      <w:pPr>
+        <w:spacing w:after="0"/>
+        <w:rPr>
+          <w:b/>
+          <w:sz w:val="24"/>
+          <w:lang w:val="en-US"/>
+        </w:rPr>
+      </w:pPr>
+      <w:r>
+        <w:rPr>
+          <w:b/>
+          <w:sz w:val="24"/>
+          <w:lang w:val="en-US"/>
+        </w:rPr>
+        <w:t xml:space="preserve">SELECT </w:t>
+      </w:r>
+      <w:proofErr w:type="spellStart"/>
+      <w:r>
+        <w:rPr>
+          <w:b/>
+          <w:sz w:val="24"/>
+          <w:lang w:val="en-US"/>
+        </w:rPr>
+        <w:t>elemN</w:t>
+      </w:r>
+      <w:proofErr w:type="spellEnd"/>
+      <w:r>
+        <w:rPr>
+          <w:b/>
+          <w:sz w:val="24"/>
+          <w:lang w:val="en-US"/>
+        </w:rPr>
+        <w:t xml:space="preserve">, </w:t>
+      </w:r>
+      <w:proofErr w:type="gramStart"/>
+      <w:r>
+        <w:rPr>
+          <w:b/>
+          <w:sz w:val="24"/>
+          <w:lang w:val="en-US"/>
+        </w:rPr>
+        <w:t>COUNT(</w:t>
+      </w:r>
+      <w:proofErr w:type="gramEnd"/>
+      <w:r>
+        <w:rPr>
+          <w:b/>
+          <w:sz w:val="24"/>
+          <w:lang w:val="en-US"/>
+        </w:rPr>
+        <w:t xml:space="preserve">*) FROM </w:t>
+      </w:r>
+      <w:proofErr w:type="spellStart"/>
+      <w:r>
+        <w:rPr>
+          <w:b/>
+          <w:sz w:val="24"/>
+          <w:lang w:val="en-US"/>
+        </w:rPr>
+        <w:t>tablN</w:t>
+      </w:r>
+      <w:proofErr w:type="spellEnd"/>
+      <w:r>
+        <w:rPr>
+          <w:b/>
+          <w:sz w:val="24"/>
+          <w:lang w:val="en-US"/>
+        </w:rPr>
+        <w:t xml:space="preserve"> GROUP BY </w:t>
+      </w:r>
+      <w:proofErr w:type="spellStart"/>
+      <w:r>
+        <w:rPr>
+          <w:b/>
+          <w:sz w:val="24"/>
+          <w:lang w:val="en-US"/>
+        </w:rPr>
+        <w:t>elemN</w:t>
+      </w:r>
+      <w:proofErr w:type="spellEnd"/>
+    </w:p>
+    <w:p>
+      <w:pPr>
+        <w:spacing w:after="0"/>
+        <w:rPr>
+          <w:b/>
+          <w:sz w:val="24"/>
+          <w:lang w:val="en-US"/>
+        </w:rPr>
+      </w:pPr>
+    </w:p>
+    <w:p>
+      <w:pPr>
+        <w:spacing w:after="0"/>
+        <w:rPr>
+          <w:sz w:val="24"/>
+        </w:rPr>
+      </w:pPr>
+      <w:r>
+        <w:rPr>
+          <w:sz w:val="24"/>
+        </w:rPr>
+        <w:t>Con este código contaremos la c</w:t>
+      </w:r>
+      <w:r>
+        <w:rPr>
+          <w:sz w:val="24"/>
+        </w:rPr>
+        <w:t xml:space="preserve">antidad de data en tal elemento y cuantos </w:t>
+      </w:r>
+      <w:r>
+        <w:rPr>
+          <w:b/>
+          <w:sz w:val="24"/>
+        </w:rPr>
+        <w:t xml:space="preserve">datan </w:t>
+      </w:r>
+      <w:r>
+        <w:rPr>
+          <w:sz w:val="24"/>
+        </w:rPr>
+        <w:t>se repiten en la misma.</w:t>
+      </w:r>
+    </w:p>
+    <w:p>
+      <w:pPr>
+        <w:spacing w:after="0"/>
+        <w:rPr>
+          <w:sz w:val="24"/>
+        </w:rPr>
+      </w:pPr>
+    </w:p>
+    <w:p>
+      <w:pPr>
+        <w:spacing w:after="0"/>
+        <w:jc w:val="center"/>
+        <w:rPr>
+          <w:sz w:val="32"/>
+          <w:u w:val="single"/>
+        </w:rPr>
+      </w:pPr>
+      <w:r>
+        <w:rPr>
+          <w:sz w:val="32"/>
+          <w:u w:val="single"/>
+        </w:rPr>
+        <w:t xml:space="preserve">Operadores </w:t>
+      </w:r>
+    </w:p>
+    <w:p>
+      <w:pPr>
+        <w:spacing w:after="0"/>
+        <w:jc w:val="center"/>
+        <w:rPr>
+          <w:sz w:val="32"/>
+          <w:u w:val="single"/>
+        </w:rPr>
+      </w:pPr>
+    </w:p>
+    <w:p>
+      <w:pPr>
+        <w:spacing w:after="0"/>
+        <w:rPr>
+          <w:sz w:val="24"/>
+        </w:rPr>
+      </w:pPr>
+      <w:r>
+        <w:rPr>
+          <w:sz w:val="24"/>
+        </w:rPr>
+        <w:t xml:space="preserve">Existen operadores que nos dejan comparar la data dentro de los </w:t>
+      </w:r>
+      <w:proofErr w:type="spellStart"/>
+      <w:r>
+        <w:rPr>
+          <w:b/>
+          <w:sz w:val="24"/>
+        </w:rPr>
+        <w:t>elemN</w:t>
+      </w:r>
+      <w:proofErr w:type="spellEnd"/>
+      <w:r>
+        <w:rPr>
+          <w:sz w:val="24"/>
+        </w:rPr>
+        <w:t xml:space="preserve"> para recibir solo la que comparta tal estamento. </w:t>
+      </w:r>
+      <w:r>
+        <w:rPr>
+          <w:sz w:val="24"/>
+        </w:rPr>
+        <w:t>Un ejemplo es con:</w:t>
+      </w:r>
+    </w:p>
+    <w:p>
+      <w:pPr>
+        <w:spacing w:after="0"/>
+        <w:rPr>
+          <w:b/>
+          <w:sz w:val="24"/>
+        </w:rPr>
+      </w:pPr>
+      <w:r>
+        <w:rPr>
+          <w:b/>
+          <w:sz w:val="24"/>
+        </w:rPr>
+        <w:t xml:space="preserve">SELECT </w:t>
+      </w:r>
+      <w:proofErr w:type="spellStart"/>
+      <w:r>
+        <w:rPr>
+          <w:b/>
+          <w:sz w:val="24"/>
+        </w:rPr>
+        <w:t>elemN</w:t>
+      </w:r>
+      <w:proofErr w:type="spellEnd"/>
+      <w:r>
+        <w:rPr>
+          <w:b/>
+          <w:sz w:val="24"/>
+        </w:rPr>
+        <w:t xml:space="preserve"> FROM </w:t>
+      </w:r>
+      <w:proofErr w:type="spellStart"/>
+      <w:r>
+        <w:rPr>
+          <w:b/>
+          <w:sz w:val="24"/>
+        </w:rPr>
+        <w:t>tblN</w:t>
+      </w:r>
+      <w:proofErr w:type="spellEnd"/>
+      <w:r>
+        <w:rPr>
+          <w:b/>
+          <w:sz w:val="24"/>
+        </w:rPr>
+        <w:t xml:space="preserve"> WHERE </w:t>
+      </w:r>
+      <w:proofErr w:type="spellStart"/>
+      <w:r>
+        <w:rPr>
+          <w:b/>
+          <w:sz w:val="24"/>
+        </w:rPr>
+        <w:t>elemN</w:t>
+      </w:r>
+      <w:proofErr w:type="spellEnd"/>
+      <w:r>
+        <w:rPr>
+          <w:b/>
+          <w:sz w:val="24"/>
+        </w:rPr>
+        <w:t xml:space="preserve"> &gt; 1</w:t>
+      </w:r>
+    </w:p>
+    <w:p>
+      <w:pPr>
+        <w:spacing w:after="0"/>
+        <w:rPr>
+          <w:sz w:val="24"/>
+        </w:rPr>
+      </w:pPr>
+      <w:r>
+        <w:rPr>
+          <w:sz w:val="24"/>
+        </w:rPr>
+        <w:t xml:space="preserve">De esta forma solo recibimos el </w:t>
+      </w:r>
+      <w:proofErr w:type="spellStart"/>
+      <w:r>
+        <w:rPr>
+          <w:b/>
+          <w:sz w:val="24"/>
+        </w:rPr>
+        <w:t>dataN</w:t>
+      </w:r>
+      <w:proofErr w:type="spellEnd"/>
+      <w:r>
+        <w:rPr>
+          <w:b/>
+          <w:sz w:val="24"/>
+        </w:rPr>
+        <w:t xml:space="preserve"> </w:t>
+      </w:r>
+      <w:r>
+        <w:rPr>
+          <w:sz w:val="24"/>
+        </w:rPr>
+        <w:t>que tenga un valor mayor a 1.</w:t>
+      </w:r>
+      <w:r>
+        <w:rPr>
+          <w:sz w:val="24"/>
+        </w:rPr>
+        <w:t xml:space="preserve"> Se pueden poner cuantos </w:t>
+      </w:r>
+      <w:proofErr w:type="spellStart"/>
+      <w:r>
+        <w:rPr>
+          <w:b/>
+          <w:sz w:val="24"/>
+        </w:rPr>
+        <w:t>elemN</w:t>
+      </w:r>
+      <w:proofErr w:type="spellEnd"/>
+      <w:r>
+        <w:rPr>
+          <w:b/>
+          <w:sz w:val="24"/>
+        </w:rPr>
+        <w:t xml:space="preserve"> </w:t>
+      </w:r>
+      <w:r>
+        <w:rPr>
+          <w:sz w:val="24"/>
+        </w:rPr>
+        <w:t xml:space="preserve">cuantos quieras, o un </w:t>
+      </w:r>
+      <w:r>
+        <w:rPr>
+          <w:b/>
+          <w:sz w:val="24"/>
+        </w:rPr>
+        <w:t xml:space="preserve">* </w:t>
+      </w:r>
+      <w:r>
+        <w:rPr>
+          <w:sz w:val="24"/>
+        </w:rPr>
+        <w:t xml:space="preserve">para que nos </w:t>
+      </w:r>
+      <w:proofErr w:type="spellStart"/>
+      <w:r>
+        <w:rPr>
+          <w:sz w:val="24"/>
+        </w:rPr>
+        <w:t>devualva</w:t>
+      </w:r>
+      <w:proofErr w:type="spellEnd"/>
+      <w:r>
+        <w:rPr>
+          <w:sz w:val="24"/>
+        </w:rPr>
+        <w:t xml:space="preserve"> todas las columnas</w:t>
+      </w:r>
+    </w:p>
+    <w:p>
+      <w:pPr>
+        <w:spacing w:after="0"/>
+        <w:rPr>
+          <w:b/>
+          <w:sz w:val="24"/>
+        </w:rPr>
+      </w:pPr>
+      <w:r>
+        <w:rPr>
+          <w:b/>
+          <w:sz w:val="24"/>
+        </w:rPr>
+        <w:t>BETWEEN</w:t>
+      </w:r>
+      <w:r>
+        <w:rPr>
+          <w:sz w:val="24"/>
+        </w:rPr>
+        <w:t xml:space="preserve"> </w:t>
+      </w:r>
+      <w:proofErr w:type="spellStart"/>
+      <w:r>
+        <w:rPr>
+          <w:b/>
+          <w:sz w:val="24"/>
+        </w:rPr>
+        <w:t>dataN</w:t>
+      </w:r>
+      <w:proofErr w:type="spellEnd"/>
+      <w:r>
+        <w:rPr>
+          <w:b/>
+          <w:sz w:val="24"/>
+        </w:rPr>
+        <w:t xml:space="preserve"> AND </w:t>
+      </w:r>
+      <w:proofErr w:type="spellStart"/>
+      <w:r>
+        <w:rPr>
+          <w:b/>
+          <w:sz w:val="24"/>
+        </w:rPr>
+        <w:t>dataN</w:t>
+      </w:r>
+      <w:proofErr w:type="spellEnd"/>
+      <w:r>
+        <w:rPr>
+          <w:b/>
+          <w:sz w:val="24"/>
+        </w:rPr>
+        <w:t xml:space="preserve">: </w:t>
+      </w:r>
+      <w:r>
+        <w:rPr>
+          <w:sz w:val="24"/>
+        </w:rPr>
+        <w:t xml:space="preserve">Este es un operador que nos da todos los </w:t>
+      </w:r>
+      <w:proofErr w:type="spellStart"/>
+      <w:r>
+        <w:rPr>
+          <w:b/>
+          <w:sz w:val="24"/>
+        </w:rPr>
+        <w:t>elemN</w:t>
+      </w:r>
+      <w:proofErr w:type="spellEnd"/>
+      <w:r>
+        <w:rPr>
+          <w:b/>
+          <w:sz w:val="24"/>
+        </w:rPr>
+        <w:t xml:space="preserve"> </w:t>
+      </w:r>
+      <w:r>
+        <w:rPr>
+          <w:sz w:val="24"/>
+        </w:rPr>
+        <w:t xml:space="preserve">que estén entre esos dos </w:t>
+      </w:r>
+      <w:proofErr w:type="spellStart"/>
+      <w:r>
+        <w:rPr>
+          <w:b/>
+          <w:sz w:val="24"/>
+        </w:rPr>
+        <w:t>dataN</w:t>
+      </w:r>
+      <w:proofErr w:type="spellEnd"/>
+      <w:r>
+        <w:rPr>
+          <w:b/>
+          <w:sz w:val="24"/>
+        </w:rPr>
+        <w:t xml:space="preserve"> </w:t>
+      </w:r>
+    </w:p>
+    <w:p>
+      <w:pPr>
+        <w:spacing w:after="0"/>
+        <w:rPr>
+          <w:b/>
+          <w:sz w:val="24"/>
+        </w:rPr>
+      </w:pPr>
+      <w:r>
+        <w:rPr>
+          <w:b/>
+          <w:sz w:val="24"/>
+        </w:rPr>
+        <w:t>OR</w:t>
+      </w:r>
+      <w:r>
+        <w:rPr>
+          <w:sz w:val="24"/>
+        </w:rPr>
+        <w:t xml:space="preserve">: Este sirve para recibir dato de un tipo O de otra comparación. </w:t>
+      </w:r>
+      <w:proofErr w:type="spellStart"/>
+      <w:r>
+        <w:rPr>
+          <w:sz w:val="24"/>
+        </w:rPr>
+        <w:t>Ejem</w:t>
+      </w:r>
+      <w:proofErr w:type="spellEnd"/>
+      <w:r>
+        <w:rPr>
+          <w:sz w:val="24"/>
+        </w:rPr>
+        <w:t xml:space="preserve">: </w:t>
+      </w:r>
+      <w:proofErr w:type="spellStart"/>
+      <w:r>
+        <w:rPr>
+          <w:b/>
+          <w:sz w:val="24"/>
+        </w:rPr>
+        <w:t>dataN</w:t>
+      </w:r>
+      <w:proofErr w:type="spellEnd"/>
+      <w:r>
+        <w:rPr>
+          <w:b/>
+          <w:sz w:val="24"/>
+        </w:rPr>
+        <w:t xml:space="preserve">=”hola” OR </w:t>
+      </w:r>
+      <w:proofErr w:type="spellStart"/>
+      <w:r>
+        <w:rPr>
+          <w:b/>
+          <w:sz w:val="24"/>
+        </w:rPr>
+        <w:t>dataN</w:t>
+      </w:r>
+      <w:proofErr w:type="spellEnd"/>
+      <w:r>
+        <w:rPr>
+          <w:b/>
+          <w:sz w:val="24"/>
+        </w:rPr>
+        <w:t>=”chau”</w:t>
+      </w:r>
+    </w:p>
+    <w:p>
+      <w:pPr>
+        <w:spacing w:after="0"/>
+        <w:rPr>
+          <w:b/>
+          <w:sz w:val="24"/>
+        </w:rPr>
+      </w:pPr>
+    </w:p>
+    <w:p>
+      <w:pPr>
+        <w:spacing w:after="0"/>
+        <w:jc w:val="center"/>
+        <w:rPr>
+          <w:sz w:val="32"/>
+          <w:u w:val="single"/>
+        </w:rPr>
+      </w:pPr>
+      <w:r>
+        <w:rPr>
+          <w:sz w:val="32"/>
+          <w:u w:val="single"/>
+        </w:rPr>
+        <w:t xml:space="preserve">Funciones de Texto Y </w:t>
+      </w:r>
+      <w:proofErr w:type="spellStart"/>
+      <w:r>
+        <w:rPr>
+          <w:sz w:val="32"/>
+          <w:u w:val="single"/>
+        </w:rPr>
+        <w:t>Numeros</w:t>
+      </w:r>
+      <w:proofErr w:type="spellEnd"/>
+    </w:p>
+    <w:p>
+      <w:pPr>
+        <w:spacing w:after="0"/>
+        <w:jc w:val="center"/>
+        <w:rPr>
+          <w:sz w:val="32"/>
+          <w:u w:val="single"/>
+        </w:rPr>
+      </w:pPr>
+    </w:p>
+    <w:p>
+      <w:pPr>
+        <w:spacing w:after="0"/>
+        <w:rPr>
+          <w:sz w:val="24"/>
+        </w:rPr>
+      </w:pPr>
+      <w:r>
+        <w:rPr>
+          <w:sz w:val="24"/>
+        </w:rPr>
+        <w:t>Existen funciones para cadenas que nos dejan modificarlas:</w:t>
+      </w:r>
+    </w:p>
+    <w:p>
+      <w:pPr>
+        <w:spacing w:after="0"/>
+        <w:rPr>
+          <w:b/>
+          <w:sz w:val="24"/>
+          <w:lang w:val="en-US"/>
+        </w:rPr>
+      </w:pPr>
+      <w:r>
+        <w:rPr>
+          <w:b/>
+          <w:sz w:val="24"/>
+        </w:rPr>
+        <w:t xml:space="preserve">CONCAT: </w:t>
+      </w:r>
+      <w:r>
+        <w:rPr>
+          <w:sz w:val="24"/>
+        </w:rPr>
+        <w:t xml:space="preserve">Se utiliza entre dos </w:t>
+      </w:r>
+      <w:proofErr w:type="spellStart"/>
+      <w:r>
+        <w:rPr>
+          <w:b/>
+          <w:sz w:val="24"/>
+        </w:rPr>
+        <w:t>elemN</w:t>
+      </w:r>
+      <w:proofErr w:type="spellEnd"/>
+      <w:r>
+        <w:rPr>
+          <w:b/>
+          <w:sz w:val="24"/>
+        </w:rPr>
+        <w:t xml:space="preserve"> </w:t>
+      </w:r>
+      <w:r>
+        <w:rPr>
+          <w:sz w:val="24"/>
+        </w:rPr>
+        <w:t xml:space="preserve">para que su </w:t>
+      </w:r>
+      <w:proofErr w:type="spellStart"/>
+      <w:r>
+        <w:rPr>
+          <w:b/>
+          <w:sz w:val="24"/>
+        </w:rPr>
+        <w:t>dataN</w:t>
+      </w:r>
+      <w:proofErr w:type="spellEnd"/>
+      <w:r>
+        <w:rPr>
+          <w:b/>
+          <w:sz w:val="24"/>
+        </w:rPr>
+        <w:t xml:space="preserve"> </w:t>
+      </w:r>
+      <w:r>
+        <w:rPr>
+          <w:sz w:val="24"/>
+        </w:rPr>
+        <w:t xml:space="preserve">vuelva concatenada. </w:t>
+      </w:r>
+      <w:proofErr w:type="spellStart"/>
+      <w:r>
+        <w:rPr>
+          <w:sz w:val="24"/>
+          <w:lang w:val="en-US"/>
+        </w:rPr>
+        <w:t>Ejemplo</w:t>
+      </w:r>
+      <w:proofErr w:type="spellEnd"/>
+      <w:r>
+        <w:rPr>
+          <w:sz w:val="24"/>
+          <w:lang w:val="en-US"/>
+        </w:rPr>
+        <w:t xml:space="preserve">: </w:t>
+      </w:r>
+      <w:r>
+        <w:rPr>
+          <w:b/>
+          <w:sz w:val="24"/>
+          <w:lang w:val="en-US"/>
+        </w:rPr>
+        <w:t xml:space="preserve">SELECT </w:t>
+      </w:r>
+      <w:proofErr w:type="gramStart"/>
+      <w:r>
+        <w:rPr>
+          <w:b/>
+          <w:sz w:val="24"/>
+          <w:lang w:val="en-US"/>
+        </w:rPr>
+        <w:t>CONCAT(</w:t>
+      </w:r>
+      <w:proofErr w:type="spellStart"/>
+      <w:proofErr w:type="gramEnd"/>
+      <w:r>
+        <w:rPr>
+          <w:b/>
+          <w:sz w:val="24"/>
+          <w:lang w:val="en-US"/>
+        </w:rPr>
+        <w:t>elemN</w:t>
+      </w:r>
+      <w:proofErr w:type="spellEnd"/>
+      <w:r>
+        <w:rPr>
+          <w:b/>
+          <w:sz w:val="24"/>
+          <w:lang w:val="en-US"/>
+        </w:rPr>
+        <w:t xml:space="preserve">, “ ”, elemN2) FROM </w:t>
+      </w:r>
+      <w:proofErr w:type="spellStart"/>
+      <w:r>
+        <w:rPr>
+          <w:b/>
+          <w:sz w:val="24"/>
+          <w:lang w:val="en-US"/>
+        </w:rPr>
+        <w:t>tblN</w:t>
+      </w:r>
+      <w:proofErr w:type="spellEnd"/>
+      <w:r>
+        <w:rPr>
+          <w:b/>
+          <w:sz w:val="24"/>
+          <w:lang w:val="en-US"/>
+        </w:rPr>
+        <w:t xml:space="preserve"> WHERE </w:t>
+      </w:r>
+      <w:proofErr w:type="spellStart"/>
+      <w:r>
+        <w:rPr>
+          <w:b/>
+          <w:sz w:val="24"/>
+          <w:lang w:val="en-US"/>
+        </w:rPr>
+        <w:t>elemNID</w:t>
+      </w:r>
+      <w:proofErr w:type="spellEnd"/>
+      <w:r>
+        <w:rPr>
+          <w:b/>
+          <w:sz w:val="24"/>
+          <w:lang w:val="en-US"/>
+        </w:rPr>
+        <w:t>=”id”</w:t>
+      </w:r>
+    </w:p>
+    <w:p>
+      <w:pPr>
+        <w:spacing w:after="0"/>
+        <w:rPr>
+          <w:b/>
+          <w:sz w:val="24"/>
+          <w:lang w:val="en-US"/>
+        </w:rPr>
+      </w:pPr>
+    </w:p>
+    <w:p>
+      <w:pPr>
+        <w:spacing w:after="0"/>
+        <w:rPr>
+          <w:sz w:val="24"/>
+        </w:rPr>
+      </w:pPr>
+      <w:r>
+        <w:rPr>
+          <w:b/>
+          <w:sz w:val="24"/>
+        </w:rPr>
+        <w:t xml:space="preserve">CONCAT_WS: </w:t>
+      </w:r>
+      <w:r>
+        <w:rPr>
+          <w:sz w:val="24"/>
+        </w:rPr>
+        <w:t xml:space="preserve">Funciona como su pariente pero este nos evita tener que poner el </w:t>
+      </w:r>
+      <w:proofErr w:type="gramStart"/>
+      <w:r>
+        <w:rPr>
+          <w:sz w:val="24"/>
+        </w:rPr>
+        <w:t>“ ”</w:t>
+      </w:r>
+      <w:proofErr w:type="gramEnd"/>
+      <w:r>
+        <w:rPr>
+          <w:sz w:val="24"/>
+        </w:rPr>
+        <w:t xml:space="preserve"> todo el tiempo entre los </w:t>
+      </w:r>
+      <w:proofErr w:type="spellStart"/>
+      <w:r>
+        <w:rPr>
+          <w:b/>
+          <w:sz w:val="24"/>
+        </w:rPr>
+        <w:t>elemN</w:t>
       </w:r>
       <w:proofErr w:type="spellEnd"/>
       <w:r>
@@ -1836,77 +3900,75 @@
         <w:rPr>
           <w:sz w:val="24"/>
         </w:rPr>
-        <w:t xml:space="preserve">Primero creamos el molde para luego ir ingresando los datos. </w:t>
-      </w:r>
-    </w:p>
-    <w:p>
-      <w:pPr>
-        <w:spacing w:after="0"/>
-        <w:rPr>
-          <w:sz w:val="24"/>
-        </w:rPr>
-      </w:pPr>
-      <w:r>
-        <w:rPr>
-          <w:sz w:val="24"/>
-        </w:rPr>
-        <w:t xml:space="preserve">*Debe hacerse dentro de un </w:t>
-      </w:r>
-      <w:proofErr w:type="spellStart"/>
-      <w:r>
-        <w:rPr>
-          <w:sz w:val="24"/>
-        </w:rPr>
-        <w:t>database</w:t>
-      </w:r>
-      <w:proofErr w:type="spellEnd"/>
-      <w:r>
-        <w:rPr>
-          <w:sz w:val="24"/>
-        </w:rPr>
-        <w:t xml:space="preserve"> obligatoriamente*</w:t>
-      </w:r>
-    </w:p>
-    <w:p>
-      <w:pPr>
-        <w:spacing w:after="0"/>
-        <w:rPr>
-          <w:sz w:val="24"/>
-        </w:rPr>
-      </w:pPr>
-      <w:r>
-        <w:rPr>
-          <w:sz w:val="24"/>
-        </w:rPr>
-        <w:t>Tal</w:t>
-      </w:r>
-      <w:r>
-        <w:rPr>
-          <w:sz w:val="24"/>
-        </w:rPr>
-        <w:t xml:space="preserve"> se crea con:</w:t>
-      </w:r>
-    </w:p>
-    <w:p>
-      <w:pPr>
-        <w:spacing w:after="0"/>
-        <w:rPr>
-          <w:b/>
-          <w:sz w:val="24"/>
-        </w:rPr>
-      </w:pPr>
-      <w:r>
-        <w:rPr>
-          <w:b/>
-          <w:sz w:val="24"/>
-        </w:rPr>
-        <w:t>CREATE TABLE `</w:t>
-      </w:r>
-      <w:proofErr w:type="spellStart"/>
-      <w:r>
-        <w:rPr>
-          <w:b/>
-          <w:sz w:val="24"/>
+        <w:t xml:space="preserve">Se puede utilizar para agregarle texto también. </w:t>
+      </w:r>
+    </w:p>
+    <w:p>
+      <w:pPr>
+        <w:spacing w:after="0"/>
+        <w:rPr>
+          <w:b/>
+          <w:sz w:val="24"/>
+          <w:lang w:val="en-US"/>
+        </w:rPr>
+      </w:pPr>
+      <w:r>
+        <w:rPr>
+          <w:sz w:val="24"/>
+          <w:lang w:val="en-US"/>
+        </w:rPr>
+        <w:t xml:space="preserve"> </w:t>
+      </w:r>
+      <w:r>
+        <w:rPr>
+          <w:b/>
+          <w:sz w:val="24"/>
+          <w:lang w:val="en-US"/>
+        </w:rPr>
+        <w:t xml:space="preserve">SELECT </w:t>
+      </w:r>
+      <w:proofErr w:type="gramStart"/>
+      <w:r>
+        <w:rPr>
+          <w:b/>
+          <w:sz w:val="24"/>
+          <w:lang w:val="en-US"/>
+        </w:rPr>
+        <w:t>CONCAT(</w:t>
+      </w:r>
+      <w:proofErr w:type="gramEnd"/>
+      <w:r>
+        <w:rPr>
+          <w:b/>
+          <w:sz w:val="24"/>
+          <w:lang w:val="en-US"/>
+        </w:rPr>
+        <w:t xml:space="preserve">“ ”, </w:t>
+      </w:r>
+      <w:proofErr w:type="spellStart"/>
+      <w:r>
+        <w:rPr>
+          <w:b/>
+          <w:sz w:val="24"/>
+          <w:lang w:val="en-US"/>
+        </w:rPr>
+        <w:t>elemN</w:t>
+      </w:r>
+      <w:proofErr w:type="spellEnd"/>
+      <w:r>
+        <w:rPr>
+          <w:b/>
+          <w:sz w:val="24"/>
+          <w:lang w:val="en-US"/>
+        </w:rPr>
+        <w:t xml:space="preserve">, elemN2) FROM </w:t>
+      </w:r>
+      <w:proofErr w:type="spellStart"/>
+      <w:r>
+        <w:rPr>
+          <w:b/>
+          <w:sz w:val="24"/>
+          <w:lang w:val="en-US"/>
         </w:rPr>
         <w:t>tblN</w:t>
       </w:r>
@@ -1915,1474 +3977,7 @@
         <w:rPr>
           <w:b/>
           <w:sz w:val="24"/>
-        </w:rPr>
-        <w:t>` (</w:t>
-      </w:r>
-    </w:p>
-    <w:p>
-      <w:pPr>
-        <w:spacing w:after="0"/>
-        <w:rPr>
-          <w:b/>
-          <w:sz w:val="24"/>
-          <w:lang w:val="en-US"/>
-        </w:rPr>
-      </w:pPr>
-      <w:r>
-        <w:rPr>
-          <w:b/>
-          <w:sz w:val="24"/>
-        </w:rPr>
-        <w:tab/>
-      </w:r>
-      <w:r>
-        <w:rPr>
-          <w:b/>
-          <w:sz w:val="24"/>
-          <w:lang w:val="en-US"/>
-        </w:rPr>
-        <w:t>`</w:t>
-      </w:r>
-      <w:proofErr w:type="spellStart"/>
-      <w:proofErr w:type="gramStart"/>
-      <w:r>
-        <w:rPr>
-          <w:b/>
-          <w:sz w:val="24"/>
-          <w:lang w:val="en-US"/>
-        </w:rPr>
-        <w:t>elemN</w:t>
-      </w:r>
-      <w:r>
-        <w:rPr>
-          <w:b/>
-          <w:sz w:val="24"/>
-          <w:lang w:val="en-US"/>
-        </w:rPr>
-        <w:t>ID</w:t>
-      </w:r>
-      <w:proofErr w:type="spellEnd"/>
-      <w:proofErr w:type="gramEnd"/>
-      <w:r>
-        <w:rPr>
-          <w:b/>
-          <w:sz w:val="24"/>
-          <w:lang w:val="en-US"/>
-        </w:rPr>
-        <w:t xml:space="preserve"> </w:t>
-      </w:r>
-      <w:r>
-        <w:rPr>
-          <w:b/>
-          <w:sz w:val="24"/>
-          <w:lang w:val="en-US"/>
-        </w:rPr>
-        <w:t xml:space="preserve">` </w:t>
-      </w:r>
-      <w:proofErr w:type="spellStart"/>
-      <w:r>
-        <w:rPr>
-          <w:b/>
-          <w:sz w:val="24"/>
-          <w:lang w:val="en-US"/>
-        </w:rPr>
-        <w:t>typeDATA</w:t>
-      </w:r>
-      <w:proofErr w:type="spellEnd"/>
-      <w:r>
-        <w:rPr>
-          <w:b/>
-          <w:sz w:val="24"/>
-          <w:lang w:val="en-US"/>
-        </w:rPr>
-        <w:t xml:space="preserve"> </w:t>
-      </w:r>
-      <w:r>
-        <w:rPr>
-          <w:b/>
-          <w:sz w:val="24"/>
-          <w:lang w:val="en-US"/>
-        </w:rPr>
-        <w:t xml:space="preserve"> AUTO_INCREMENT,</w:t>
-      </w:r>
-    </w:p>
-    <w:p>
-      <w:pPr>
-        <w:spacing w:after="0"/>
-        <w:ind w:left="708"/>
-        <w:rPr>
-          <w:b/>
-          <w:sz w:val="24"/>
-          <w:lang w:val="en-US"/>
-        </w:rPr>
-      </w:pPr>
-      <w:r>
-        <w:rPr>
-          <w:b/>
-          <w:sz w:val="24"/>
-          <w:lang w:val="en-US"/>
-        </w:rPr>
-        <w:t xml:space="preserve">`elemN2 ` </w:t>
-      </w:r>
-      <w:proofErr w:type="spellStart"/>
-      <w:r>
-        <w:rPr>
-          <w:b/>
-          <w:sz w:val="24"/>
-          <w:lang w:val="en-US"/>
-        </w:rPr>
-        <w:t>typeDATA</w:t>
-      </w:r>
-      <w:proofErr w:type="spellEnd"/>
-    </w:p>
-    <w:p>
-      <w:pPr>
-        <w:spacing w:after="0"/>
-        <w:rPr>
-          <w:sz w:val="24"/>
-          <w:lang w:val="en-US"/>
-        </w:rPr>
-      </w:pPr>
-      <w:r>
-        <w:rPr>
-          <w:b/>
-          <w:sz w:val="24"/>
-          <w:lang w:val="en-US"/>
-        </w:rPr>
-        <w:t>)</w:t>
-      </w:r>
-      <w:r>
-        <w:rPr>
-          <w:b/>
-          <w:sz w:val="24"/>
-          <w:lang w:val="en-US"/>
-        </w:rPr>
-        <w:t xml:space="preserve">  ENGINE=INNODB DEFAULT CHARSET=utf8</w:t>
-      </w:r>
-      <w:r>
-        <w:rPr>
-          <w:sz w:val="24"/>
-          <w:lang w:val="en-US"/>
-        </w:rPr>
-        <w:t xml:space="preserve"> (UTF8MB4)</w:t>
-      </w:r>
-    </w:p>
-    <w:p>
-      <w:pPr>
-        <w:spacing w:after="0"/>
-        <w:rPr>
-          <w:sz w:val="24"/>
-        </w:rPr>
-      </w:pPr>
-      <w:r>
-        <w:rPr>
-          <w:sz w:val="24"/>
-        </w:rPr>
-        <w:t xml:space="preserve">Donde </w:t>
-      </w:r>
-      <w:proofErr w:type="spellStart"/>
-      <w:r>
-        <w:rPr>
-          <w:b/>
-          <w:sz w:val="24"/>
-        </w:rPr>
-        <w:t>tblN</w:t>
-      </w:r>
-      <w:proofErr w:type="spellEnd"/>
-      <w:r>
-        <w:rPr>
-          <w:sz w:val="24"/>
-        </w:rPr>
-        <w:t xml:space="preserve">= tabla nombre y </w:t>
-      </w:r>
-      <w:proofErr w:type="spellStart"/>
-      <w:r>
-        <w:rPr>
-          <w:b/>
-          <w:sz w:val="24"/>
-        </w:rPr>
-        <w:t>elemN</w:t>
-      </w:r>
-      <w:proofErr w:type="spellEnd"/>
-      <w:r>
-        <w:rPr>
-          <w:sz w:val="24"/>
-        </w:rPr>
-        <w:t xml:space="preserve"> = es </w:t>
-      </w:r>
-      <w:r>
-        <w:rPr>
-          <w:sz w:val="24"/>
-        </w:rPr>
-        <w:t xml:space="preserve">el nombre del elemento. </w:t>
-      </w:r>
-    </w:p>
-    <w:p>
-      <w:pPr>
-        <w:spacing w:after="0"/>
-        <w:rPr>
-          <w:sz w:val="24"/>
-        </w:rPr>
-      </w:pPr>
-      <w:r>
-        <w:rPr>
-          <w:sz w:val="24"/>
-        </w:rPr>
-        <w:t>L</w:t>
-      </w:r>
-      <w:r>
-        <w:rPr>
-          <w:sz w:val="24"/>
-        </w:rPr>
-        <w:t xml:space="preserve">uego de delimitar el nombre del elemento se le tiene que asignar que tipo de dato es, por ejemplo: </w:t>
-      </w:r>
-      <w:r>
-        <w:rPr>
-          <w:b/>
-          <w:sz w:val="24"/>
-        </w:rPr>
-        <w:t>INT</w:t>
-      </w:r>
-      <w:r>
-        <w:rPr>
-          <w:sz w:val="24"/>
-        </w:rPr>
-        <w:t>,</w:t>
-      </w:r>
-      <w:r>
-        <w:rPr>
-          <w:b/>
-          <w:sz w:val="24"/>
-        </w:rPr>
-        <w:t xml:space="preserve"> DATATIME</w:t>
-      </w:r>
-      <w:r>
-        <w:rPr>
-          <w:sz w:val="24"/>
-        </w:rPr>
-        <w:t>,</w:t>
-      </w:r>
-      <w:r>
-        <w:rPr>
-          <w:b/>
-          <w:sz w:val="24"/>
-        </w:rPr>
-        <w:t xml:space="preserve"> TEXT</w:t>
-      </w:r>
-      <w:r>
-        <w:rPr>
-          <w:sz w:val="24"/>
-        </w:rPr>
-        <w:t>,</w:t>
-      </w:r>
-      <w:r>
-        <w:rPr>
-          <w:b/>
-          <w:sz w:val="24"/>
-        </w:rPr>
-        <w:t xml:space="preserve"> </w:t>
-      </w:r>
-      <w:r>
-        <w:rPr>
-          <w:sz w:val="24"/>
-        </w:rPr>
-        <w:t>etc.</w:t>
-      </w:r>
-      <w:r>
-        <w:rPr>
-          <w:sz w:val="24"/>
-        </w:rPr>
-        <w:t xml:space="preserve"> Se le </w:t>
-      </w:r>
-      <w:r>
-        <w:rPr>
-          <w:sz w:val="24"/>
-        </w:rPr>
-        <w:t>puede</w:t>
-      </w:r>
-      <w:r>
-        <w:rPr>
-          <w:sz w:val="24"/>
-        </w:rPr>
-        <w:t xml:space="preserve"> ingresar un </w:t>
-      </w:r>
-      <w:r>
-        <w:rPr>
-          <w:sz w:val="24"/>
-        </w:rPr>
-        <w:t>paréntesis</w:t>
-      </w:r>
-      <w:r>
-        <w:rPr>
-          <w:sz w:val="24"/>
-        </w:rPr>
-        <w:t xml:space="preserve"> luego del tipo de dato, con un </w:t>
-      </w:r>
-      <w:r>
-        <w:rPr>
-          <w:sz w:val="24"/>
-        </w:rPr>
-        <w:t>número</w:t>
-      </w:r>
-      <w:r>
-        <w:rPr>
-          <w:sz w:val="24"/>
-        </w:rPr>
-        <w:t xml:space="preserve"> dentro de este para delimitar cuantos</w:t>
-      </w:r>
-      <w:r>
-        <w:rPr>
-          <w:sz w:val="24"/>
-        </w:rPr>
-        <w:t xml:space="preserve"> números o caracteres pueden ingresar</w:t>
-      </w:r>
-      <w:r>
-        <w:rPr>
-          <w:sz w:val="24"/>
-        </w:rPr>
-        <w:t xml:space="preserve">. Ejemplo: </w:t>
-      </w:r>
-      <w:proofErr w:type="gramStart"/>
-      <w:r>
-        <w:rPr>
-          <w:b/>
-          <w:sz w:val="24"/>
-        </w:rPr>
-        <w:t>INT(</w:t>
-      </w:r>
-      <w:proofErr w:type="gramEnd"/>
-      <w:r>
-        <w:rPr>
-          <w:b/>
-          <w:sz w:val="24"/>
-        </w:rPr>
-        <w:t xml:space="preserve">2) </w:t>
-      </w:r>
-      <w:r>
-        <w:rPr>
-          <w:sz w:val="24"/>
-        </w:rPr>
-        <w:t>(Siendo solo 2)</w:t>
-      </w:r>
-      <w:r>
-        <w:rPr>
-          <w:sz w:val="24"/>
-        </w:rPr>
-        <w:t>.</w:t>
-      </w:r>
-    </w:p>
-    <w:p>
-      <w:pPr>
-        <w:spacing w:after="0"/>
-        <w:rPr>
-          <w:sz w:val="24"/>
-        </w:rPr>
-      </w:pPr>
-      <w:r>
-        <w:rPr>
-          <w:sz w:val="24"/>
-        </w:rPr>
-        <w:t xml:space="preserve">El primer </w:t>
-      </w:r>
-      <w:proofErr w:type="spellStart"/>
-      <w:r>
-        <w:rPr>
-          <w:b/>
-          <w:sz w:val="24"/>
-        </w:rPr>
-        <w:t>elemN</w:t>
-      </w:r>
-      <w:proofErr w:type="spellEnd"/>
-      <w:r>
-        <w:rPr>
-          <w:b/>
-          <w:sz w:val="24"/>
-        </w:rPr>
-        <w:t xml:space="preserve"> </w:t>
-      </w:r>
-      <w:r>
-        <w:rPr>
-          <w:sz w:val="24"/>
-        </w:rPr>
-        <w:t xml:space="preserve">tiene como nombre id ya que este será el </w:t>
-      </w:r>
-      <w:proofErr w:type="spellStart"/>
-      <w:r>
-        <w:rPr>
-          <w:sz w:val="24"/>
-        </w:rPr>
-        <w:t>numero</w:t>
-      </w:r>
-      <w:proofErr w:type="spellEnd"/>
-      <w:r>
-        <w:rPr>
-          <w:sz w:val="24"/>
-        </w:rPr>
-        <w:t xml:space="preserve"> de id por el cual podremos elegir el conjunto de datos.</w:t>
-      </w:r>
-    </w:p>
-    <w:p>
-      <w:pPr>
-        <w:spacing w:after="0"/>
-        <w:rPr>
-          <w:sz w:val="24"/>
-        </w:rPr>
-      </w:pPr>
-      <w:r>
-        <w:rPr>
-          <w:sz w:val="24"/>
-        </w:rPr>
-        <w:t xml:space="preserve">*Al crear la tabla existe la opción en la </w:t>
-      </w:r>
-      <w:proofErr w:type="spellStart"/>
-      <w:r>
-        <w:rPr>
-          <w:sz w:val="24"/>
-        </w:rPr>
-        <w:t>pag</w:t>
-      </w:r>
-      <w:proofErr w:type="spellEnd"/>
-      <w:r>
-        <w:rPr>
-          <w:sz w:val="24"/>
-        </w:rPr>
-        <w:t xml:space="preserve"> </w:t>
-      </w:r>
-      <w:proofErr w:type="spellStart"/>
-      <w:r>
-        <w:rPr>
-          <w:sz w:val="24"/>
-        </w:rPr>
-        <w:t>phpmyadmin</w:t>
-      </w:r>
-      <w:proofErr w:type="spellEnd"/>
-      <w:r>
-        <w:rPr>
-          <w:sz w:val="24"/>
-        </w:rPr>
-        <w:t xml:space="preserve"> de un </w:t>
-      </w:r>
-      <w:proofErr w:type="spellStart"/>
-      <w:r>
-        <w:rPr>
-          <w:sz w:val="24"/>
-        </w:rPr>
-        <w:t>checkbox</w:t>
-      </w:r>
-      <w:proofErr w:type="spellEnd"/>
-      <w:r>
-        <w:rPr>
-          <w:sz w:val="24"/>
-        </w:rPr>
-        <w:t xml:space="preserve"> llamado A_I. Esto es auto-</w:t>
-      </w:r>
-      <w:proofErr w:type="spellStart"/>
-      <w:r>
-        <w:rPr>
-          <w:sz w:val="24"/>
-        </w:rPr>
-        <w:t>increment</w:t>
-      </w:r>
-      <w:proofErr w:type="spellEnd"/>
-      <w:r>
-        <w:rPr>
-          <w:sz w:val="24"/>
-        </w:rPr>
-        <w:t>, se recomienda usar en la columna inicial de id.</w:t>
-      </w:r>
-    </w:p>
-    <w:p>
-      <w:pPr>
-        <w:spacing w:after="0"/>
-        <w:rPr>
-          <w:sz w:val="24"/>
-        </w:rPr>
-      </w:pPr>
-    </w:p>
-    <w:p>
-      <w:pPr>
-        <w:spacing w:after="0"/>
-        <w:jc w:val="center"/>
-        <w:rPr>
-          <w:b/>
-          <w:sz w:val="32"/>
-          <w:u w:val="single"/>
-        </w:rPr>
-      </w:pPr>
-      <w:proofErr w:type="spellStart"/>
-      <w:r>
-        <w:rPr>
-          <w:b/>
-          <w:sz w:val="32"/>
-          <w:u w:val="single"/>
-        </w:rPr>
-        <w:t>Codigos</w:t>
-      </w:r>
-      <w:proofErr w:type="spellEnd"/>
-      <w:r>
-        <w:rPr>
-          <w:b/>
-          <w:sz w:val="32"/>
-          <w:u w:val="single"/>
-        </w:rPr>
-        <w:t xml:space="preserve"> de la tabla</w:t>
-      </w:r>
-    </w:p>
-    <w:p>
-      <w:pPr>
-        <w:spacing w:after="0"/>
-        <w:jc w:val="center"/>
-        <w:rPr>
-          <w:sz w:val="32"/>
-          <w:u w:val="single"/>
-        </w:rPr>
-      </w:pPr>
-    </w:p>
-    <w:p>
-      <w:pPr>
-        <w:spacing w:after="0"/>
-        <w:rPr>
-          <w:sz w:val="24"/>
-        </w:rPr>
-      </w:pPr>
-      <w:r>
-        <w:rPr>
-          <w:b/>
-          <w:sz w:val="24"/>
-        </w:rPr>
-        <w:t xml:space="preserve">AUTO_INCREMENT: </w:t>
-      </w:r>
-      <w:r>
-        <w:rPr>
-          <w:sz w:val="24"/>
-        </w:rPr>
-        <w:t>Este sirve para darle una id a cada conjunto de datos sin tener que ir poniendo 1, 2, 3 etc. Comienza en 1 y avanza 1+ por elemento.</w:t>
-      </w:r>
-    </w:p>
-    <w:p>
-      <w:pPr>
-        <w:spacing w:after="0"/>
-        <w:rPr>
-          <w:sz w:val="24"/>
-        </w:rPr>
-      </w:pPr>
-      <w:r>
-        <w:rPr>
-          <w:b/>
-          <w:sz w:val="24"/>
-        </w:rPr>
-        <w:t xml:space="preserve">NOT NULL: </w:t>
-      </w:r>
-      <w:r>
-        <w:rPr>
-          <w:sz w:val="24"/>
-        </w:rPr>
-        <w:t>No deja que se ingrese un valor vacío a la tabla.</w:t>
-      </w:r>
-    </w:p>
-    <w:p>
-      <w:pPr>
-        <w:spacing w:after="0"/>
-        <w:rPr>
-          <w:sz w:val="24"/>
-        </w:rPr>
-      </w:pPr>
-      <w:r>
-        <w:rPr>
-          <w:b/>
-          <w:sz w:val="24"/>
-        </w:rPr>
-        <w:t xml:space="preserve">PRIMARY KEY: </w:t>
-      </w:r>
-      <w:r>
-        <w:rPr>
-          <w:sz w:val="24"/>
-        </w:rPr>
-        <w:t xml:space="preserve">Se utiliza en la primera </w:t>
-      </w:r>
-      <w:proofErr w:type="spellStart"/>
-      <w:r>
-        <w:rPr>
-          <w:sz w:val="24"/>
-        </w:rPr>
-        <w:t>key</w:t>
-      </w:r>
-      <w:proofErr w:type="spellEnd"/>
-      <w:r>
-        <w:rPr>
-          <w:sz w:val="24"/>
-        </w:rPr>
-        <w:t xml:space="preserve"> o elemento. Esto nos ayuda cuando utilicemos muchas tablas en conjunto.</w:t>
-      </w:r>
-    </w:p>
-    <w:p>
-      <w:pPr>
-        <w:spacing w:after="0"/>
-        <w:rPr>
-          <w:sz w:val="24"/>
-        </w:rPr>
-      </w:pPr>
-      <w:r>
-        <w:rPr>
-          <w:b/>
-          <w:sz w:val="24"/>
-        </w:rPr>
-        <w:t xml:space="preserve">CHARSET=utf8: </w:t>
-      </w:r>
-      <w:r>
-        <w:rPr>
-          <w:sz w:val="24"/>
-        </w:rPr>
-        <w:t xml:space="preserve">cambiarse a (UTF8MB4) dado que </w:t>
-      </w:r>
-      <w:proofErr w:type="spellStart"/>
-      <w:r>
-        <w:rPr>
-          <w:sz w:val="24"/>
-        </w:rPr>
-        <w:t>mysql</w:t>
-      </w:r>
-      <w:proofErr w:type="spellEnd"/>
-      <w:r>
-        <w:rPr>
-          <w:sz w:val="24"/>
-        </w:rPr>
-        <w:t xml:space="preserve"> sino no lo detecta.</w:t>
-      </w:r>
-    </w:p>
-    <w:p>
-      <w:pPr>
-        <w:spacing w:after="0"/>
-        <w:jc w:val="center"/>
-        <w:rPr>
-          <w:sz w:val="32"/>
-          <w:u w:val="single"/>
-        </w:rPr>
-      </w:pPr>
-    </w:p>
-    <w:p>
-      <w:pPr>
-        <w:spacing w:after="0"/>
-        <w:jc w:val="center"/>
-        <w:rPr>
-          <w:b/>
-          <w:sz w:val="32"/>
-          <w:u w:val="single"/>
-        </w:rPr>
-      </w:pPr>
-      <w:r>
-        <w:rPr>
-          <w:b/>
-          <w:sz w:val="32"/>
-          <w:u w:val="single"/>
-        </w:rPr>
-        <w:t>Modificación de la tabla</w:t>
-      </w:r>
-    </w:p>
-    <w:p>
-      <w:pPr>
-        <w:spacing w:after="0"/>
-        <w:jc w:val="center"/>
-        <w:rPr>
-          <w:b/>
-          <w:sz w:val="32"/>
-          <w:u w:val="single"/>
-        </w:rPr>
-      </w:pPr>
-    </w:p>
-    <w:p>
-      <w:pPr>
-        <w:spacing w:after="0"/>
-        <w:rPr>
-          <w:sz w:val="24"/>
-        </w:rPr>
-      </w:pPr>
-      <w:r>
-        <w:rPr>
-          <w:b/>
-          <w:sz w:val="24"/>
-        </w:rPr>
-        <w:t>ALTER TABLE `</w:t>
-      </w:r>
-      <w:proofErr w:type="spellStart"/>
-      <w:r>
-        <w:rPr>
-          <w:b/>
-          <w:sz w:val="24"/>
-        </w:rPr>
-        <w:t>tblN</w:t>
-      </w:r>
-      <w:proofErr w:type="spellEnd"/>
-      <w:r>
-        <w:rPr>
-          <w:b/>
-          <w:sz w:val="24"/>
-        </w:rPr>
-        <w:t xml:space="preserve">`: </w:t>
-      </w:r>
-      <w:r>
-        <w:rPr>
-          <w:sz w:val="24"/>
-        </w:rPr>
-        <w:t xml:space="preserve">Modificamos una tabla para generar, eliminar, </w:t>
-      </w:r>
-      <w:proofErr w:type="spellStart"/>
-      <w:r>
-        <w:rPr>
-          <w:sz w:val="24"/>
-        </w:rPr>
-        <w:t>o</w:t>
-      </w:r>
-      <w:proofErr w:type="spellEnd"/>
-      <w:r>
-        <w:rPr>
-          <w:sz w:val="24"/>
-        </w:rPr>
-        <w:t xml:space="preserve"> otras propiedades. Se usa para todas las modificaciones.</w:t>
-      </w:r>
-    </w:p>
-    <w:p>
-      <w:pPr>
-        <w:spacing w:after="0"/>
-        <w:rPr>
-          <w:sz w:val="24"/>
-        </w:rPr>
-      </w:pPr>
-      <w:r>
-        <w:rPr>
-          <w:b/>
-          <w:sz w:val="24"/>
-        </w:rPr>
-        <w:t>ALTER TABLE `</w:t>
-      </w:r>
-      <w:proofErr w:type="spellStart"/>
-      <w:r>
-        <w:rPr>
-          <w:b/>
-          <w:sz w:val="24"/>
-        </w:rPr>
-        <w:t>tblN</w:t>
-      </w:r>
-      <w:proofErr w:type="spellEnd"/>
-      <w:r>
-        <w:rPr>
-          <w:b/>
-          <w:sz w:val="24"/>
-        </w:rPr>
-        <w:t xml:space="preserve">` ADD </w:t>
-      </w:r>
-      <w:r>
-        <w:rPr>
-          <w:b/>
-          <w:sz w:val="24"/>
-        </w:rPr>
-        <w:t>`</w:t>
-      </w:r>
-      <w:proofErr w:type="spellStart"/>
-      <w:r>
-        <w:rPr>
-          <w:b/>
-          <w:sz w:val="24"/>
-        </w:rPr>
-        <w:t>elemN</w:t>
-      </w:r>
-      <w:proofErr w:type="spellEnd"/>
-      <w:r>
-        <w:rPr>
-          <w:b/>
-          <w:sz w:val="24"/>
-        </w:rPr>
-        <w:t xml:space="preserve">` </w:t>
-      </w:r>
-      <w:proofErr w:type="spellStart"/>
-      <w:r>
-        <w:rPr>
-          <w:b/>
-          <w:sz w:val="24"/>
-        </w:rPr>
-        <w:t>typeDATA</w:t>
-      </w:r>
-      <w:proofErr w:type="spellEnd"/>
-      <w:r>
-        <w:rPr>
-          <w:b/>
-          <w:sz w:val="24"/>
-        </w:rPr>
-        <w:t xml:space="preserve"> AFTER `</w:t>
-      </w:r>
-      <w:proofErr w:type="spellStart"/>
-      <w:r>
-        <w:rPr>
-          <w:b/>
-          <w:sz w:val="24"/>
-        </w:rPr>
-        <w:t>elemN</w:t>
-      </w:r>
-      <w:proofErr w:type="spellEnd"/>
-      <w:r>
-        <w:rPr>
-          <w:b/>
-          <w:sz w:val="24"/>
-        </w:rPr>
-        <w:t xml:space="preserve"> `</w:t>
-      </w:r>
-      <w:r>
-        <w:rPr>
-          <w:b/>
-          <w:sz w:val="24"/>
-        </w:rPr>
-        <w:t xml:space="preserve">: </w:t>
-      </w:r>
-      <w:r>
-        <w:rPr>
-          <w:sz w:val="24"/>
-        </w:rPr>
-        <w:t xml:space="preserve">Esto agrega un elemento a la </w:t>
-      </w:r>
-      <w:proofErr w:type="spellStart"/>
-      <w:r>
-        <w:rPr>
-          <w:sz w:val="24"/>
-        </w:rPr>
-        <w:t>table</w:t>
-      </w:r>
-      <w:proofErr w:type="spellEnd"/>
-      <w:r>
-        <w:rPr>
-          <w:sz w:val="24"/>
-        </w:rPr>
-        <w:t>.</w:t>
-      </w:r>
-      <w:r>
-        <w:rPr>
-          <w:sz w:val="24"/>
-        </w:rPr>
-        <w:t xml:space="preserve"> El </w:t>
-      </w:r>
-      <w:r>
-        <w:rPr>
-          <w:b/>
-          <w:sz w:val="24"/>
-        </w:rPr>
-        <w:t>AFTER</w:t>
-      </w:r>
-      <w:r>
-        <w:rPr>
-          <w:sz w:val="24"/>
-        </w:rPr>
-        <w:t xml:space="preserve"> se utiliza para colocarlo en la posición después de tal elemento.</w:t>
-      </w:r>
-    </w:p>
-    <w:p>
-      <w:pPr>
-        <w:spacing w:after="0"/>
-        <w:rPr>
-          <w:sz w:val="24"/>
-        </w:rPr>
-      </w:pPr>
-      <w:r>
-        <w:rPr>
-          <w:sz w:val="24"/>
-        </w:rPr>
-        <w:t xml:space="preserve">Las </w:t>
-      </w:r>
-      <w:r>
-        <w:rPr>
-          <w:b/>
-          <w:sz w:val="24"/>
-        </w:rPr>
-        <w:t xml:space="preserve">datan </w:t>
-      </w:r>
-      <w:r>
-        <w:rPr>
-          <w:sz w:val="24"/>
-        </w:rPr>
-        <w:t>van entre comillas si son texto.</w:t>
-      </w:r>
-    </w:p>
-    <w:p>
-      <w:pPr>
-        <w:spacing w:after="0"/>
-        <w:rPr>
-          <w:sz w:val="24"/>
-        </w:rPr>
-      </w:pPr>
-    </w:p>
-    <w:p>
-      <w:pPr>
-        <w:spacing w:after="0"/>
-        <w:jc w:val="center"/>
-        <w:rPr>
-          <w:b/>
-          <w:sz w:val="32"/>
-          <w:u w:val="single"/>
-        </w:rPr>
-      </w:pPr>
-      <w:r>
-        <w:rPr>
-          <w:b/>
-          <w:sz w:val="32"/>
-          <w:u w:val="single"/>
-        </w:rPr>
-        <w:t>Ordenar la tabla</w:t>
-      </w:r>
-    </w:p>
-    <w:p>
-      <w:pPr>
-        <w:spacing w:after="0"/>
-        <w:jc w:val="center"/>
-        <w:rPr>
-          <w:b/>
-          <w:sz w:val="32"/>
-          <w:u w:val="single"/>
-        </w:rPr>
-      </w:pPr>
-    </w:p>
-    <w:p>
-      <w:pPr>
-        <w:spacing w:after="0"/>
-        <w:rPr>
-          <w:sz w:val="24"/>
-        </w:rPr>
-      </w:pPr>
-      <w:r>
-        <w:rPr>
-          <w:sz w:val="24"/>
-        </w:rPr>
-        <w:t>Con este código podemos ordenar la tabla a través de su data.</w:t>
-      </w:r>
-    </w:p>
-    <w:p>
-      <w:pPr>
-        <w:spacing w:after="0"/>
-        <w:rPr>
-          <w:b/>
-          <w:sz w:val="24"/>
-          <w:lang w:val="en-US"/>
-        </w:rPr>
-      </w:pPr>
-      <w:r>
-        <w:rPr>
-          <w:b/>
-          <w:sz w:val="24"/>
-          <w:lang w:val="en-US"/>
-        </w:rPr>
-        <w:t xml:space="preserve">SELECT * FROM </w:t>
-      </w:r>
-      <w:proofErr w:type="spellStart"/>
-      <w:r>
-        <w:rPr>
-          <w:b/>
-          <w:sz w:val="24"/>
-          <w:lang w:val="en-US"/>
-        </w:rPr>
-        <w:t>tblN</w:t>
-      </w:r>
-      <w:proofErr w:type="spellEnd"/>
-      <w:r>
-        <w:rPr>
-          <w:b/>
-          <w:sz w:val="24"/>
-          <w:lang w:val="en-US"/>
-        </w:rPr>
-        <w:t xml:space="preserve"> ORDER BY </w:t>
-      </w:r>
-      <w:proofErr w:type="spellStart"/>
-      <w:r>
-        <w:rPr>
-          <w:b/>
-          <w:sz w:val="24"/>
-          <w:lang w:val="en-US"/>
-        </w:rPr>
-        <w:t>elemN</w:t>
-      </w:r>
-      <w:proofErr w:type="spellEnd"/>
-      <w:r>
-        <w:rPr>
-          <w:b/>
-          <w:sz w:val="24"/>
-          <w:lang w:val="en-US"/>
-        </w:rPr>
-        <w:t xml:space="preserve"> </w:t>
-      </w:r>
-      <w:proofErr w:type="spellStart"/>
-      <w:r>
-        <w:rPr>
-          <w:b/>
-          <w:sz w:val="24"/>
-          <w:lang w:val="en-US"/>
-        </w:rPr>
-        <w:t>typeOrder</w:t>
-      </w:r>
-      <w:proofErr w:type="spellEnd"/>
-      <w:r>
-        <w:rPr>
-          <w:b/>
-          <w:sz w:val="24"/>
-          <w:lang w:val="en-US"/>
-        </w:rPr>
-        <w:t>.</w:t>
-      </w:r>
-    </w:p>
-    <w:p>
-      <w:pPr>
-        <w:spacing w:after="0"/>
-        <w:rPr>
-          <w:sz w:val="24"/>
-        </w:rPr>
-      </w:pPr>
-      <w:r>
-        <w:rPr>
-          <w:sz w:val="24"/>
-        </w:rPr>
-        <w:t xml:space="preserve">Selecciona todas las filas y ordena </w:t>
-      </w:r>
-      <w:r>
-        <w:rPr>
-          <w:sz w:val="24"/>
-        </w:rPr>
-        <w:t xml:space="preserve">sus filas a partir de tal elemento en  la forma que le digamos. </w:t>
-      </w:r>
-    </w:p>
-    <w:p>
-      <w:pPr>
-        <w:spacing w:after="0"/>
-        <w:rPr>
-          <w:sz w:val="24"/>
-        </w:rPr>
-      </w:pPr>
-      <w:r>
-        <w:rPr>
-          <w:sz w:val="24"/>
-        </w:rPr>
-        <w:t xml:space="preserve">Los </w:t>
-      </w:r>
-      <w:proofErr w:type="spellStart"/>
-      <w:r>
-        <w:rPr>
-          <w:b/>
-          <w:sz w:val="24"/>
-        </w:rPr>
-        <w:t>typeOrder</w:t>
-      </w:r>
-      <w:proofErr w:type="spellEnd"/>
-      <w:r>
-        <w:rPr>
-          <w:b/>
-          <w:sz w:val="24"/>
-        </w:rPr>
-        <w:t xml:space="preserve"> </w:t>
-      </w:r>
-      <w:r>
-        <w:rPr>
-          <w:sz w:val="24"/>
-        </w:rPr>
-        <w:t>que existen son:</w:t>
-      </w:r>
-    </w:p>
-    <w:p>
-      <w:pPr>
-        <w:spacing w:after="0"/>
-        <w:rPr>
-          <w:sz w:val="24"/>
-        </w:rPr>
-      </w:pPr>
-      <w:r>
-        <w:rPr>
-          <w:b/>
-          <w:sz w:val="24"/>
-        </w:rPr>
-        <w:t xml:space="preserve">ASC: </w:t>
-      </w:r>
-      <w:r>
-        <w:rPr>
-          <w:sz w:val="24"/>
-        </w:rPr>
-        <w:t xml:space="preserve">De A </w:t>
-      </w:r>
-      <w:proofErr w:type="spellStart"/>
-      <w:r>
-        <w:rPr>
-          <w:sz w:val="24"/>
-        </w:rPr>
-        <w:t>a</w:t>
-      </w:r>
-      <w:proofErr w:type="spellEnd"/>
-      <w:r>
-        <w:rPr>
-          <w:sz w:val="24"/>
-        </w:rPr>
-        <w:t xml:space="preserve"> Z</w:t>
-      </w:r>
-      <w:r>
-        <w:rPr>
-          <w:sz w:val="24"/>
-        </w:rPr>
-        <w:t xml:space="preserve"> en texto y de menor a mayor en número.</w:t>
-      </w:r>
-    </w:p>
-    <w:p>
-      <w:pPr>
-        <w:spacing w:after="0"/>
-        <w:rPr>
-          <w:sz w:val="24"/>
-        </w:rPr>
-      </w:pPr>
-      <w:r>
-        <w:rPr>
-          <w:b/>
-          <w:sz w:val="24"/>
-        </w:rPr>
-        <w:t xml:space="preserve">DESC: </w:t>
-      </w:r>
-      <w:r>
-        <w:rPr>
-          <w:sz w:val="24"/>
-        </w:rPr>
-        <w:t xml:space="preserve">De Z a </w:t>
-      </w:r>
-      <w:proofErr w:type="spellStart"/>
-      <w:r>
-        <w:rPr>
-          <w:sz w:val="24"/>
-        </w:rPr>
-        <w:t>A</w:t>
-      </w:r>
-      <w:proofErr w:type="spellEnd"/>
-      <w:r>
-        <w:rPr>
-          <w:sz w:val="24"/>
-        </w:rPr>
-        <w:t xml:space="preserve"> en texto y de mayor a menor en número.</w:t>
-      </w:r>
-    </w:p>
-    <w:p>
-      <w:pPr>
-        <w:spacing w:after="0"/>
-        <w:rPr>
-          <w:sz w:val="24"/>
-        </w:rPr>
-      </w:pPr>
-      <w:proofErr w:type="spellStart"/>
-      <w:proofErr w:type="gramStart"/>
-      <w:r>
-        <w:rPr>
-          <w:b/>
-          <w:sz w:val="24"/>
-        </w:rPr>
-        <w:t>typeOrder</w:t>
-      </w:r>
-      <w:proofErr w:type="spellEnd"/>
-      <w:proofErr w:type="gramEnd"/>
-      <w:r>
-        <w:rPr>
-          <w:b/>
-          <w:sz w:val="24"/>
-        </w:rPr>
-        <w:t xml:space="preserve"> LIMIT</w:t>
-      </w:r>
-      <w:r>
-        <w:rPr>
-          <w:sz w:val="24"/>
-        </w:rPr>
-        <w:t xml:space="preserve"> n</w:t>
-      </w:r>
-      <w:r>
-        <w:rPr>
-          <w:sz w:val="24"/>
-        </w:rPr>
-        <w:t>: Limita el orden aplicado a solo los primeros</w:t>
-      </w:r>
-      <w:r>
-        <w:rPr>
-          <w:sz w:val="24"/>
-        </w:rPr>
-        <w:t xml:space="preserve"> n </w:t>
-      </w:r>
-      <w:r>
-        <w:rPr>
-          <w:sz w:val="24"/>
-        </w:rPr>
-        <w:t>elementos.</w:t>
-      </w:r>
-    </w:p>
-    <w:p>
-      <w:pPr>
-        <w:spacing w:after="0"/>
-        <w:rPr>
-          <w:sz w:val="24"/>
-        </w:rPr>
-      </w:pPr>
-    </w:p>
-    <w:p>
-      <w:pPr>
-        <w:spacing w:after="0"/>
-        <w:jc w:val="center"/>
-        <w:rPr>
-          <w:b/>
-          <w:sz w:val="32"/>
-          <w:u w:val="single"/>
-        </w:rPr>
-      </w:pPr>
-      <w:r>
-        <w:rPr>
-          <w:b/>
-          <w:sz w:val="32"/>
-          <w:u w:val="single"/>
-        </w:rPr>
-        <w:t>Contar elementos</w:t>
-      </w:r>
-    </w:p>
-    <w:p>
-      <w:pPr>
-        <w:spacing w:after="0"/>
-        <w:jc w:val="center"/>
-        <w:rPr>
-          <w:b/>
-          <w:sz w:val="32"/>
-          <w:u w:val="single"/>
-        </w:rPr>
-      </w:pPr>
-    </w:p>
-    <w:p>
-      <w:pPr>
-        <w:spacing w:after="0"/>
-        <w:rPr>
-          <w:b/>
-          <w:sz w:val="24"/>
-          <w:lang w:val="en-US"/>
-        </w:rPr>
-      </w:pPr>
-      <w:r>
-        <w:rPr>
-          <w:b/>
-          <w:sz w:val="24"/>
-          <w:lang w:val="en-US"/>
-        </w:rPr>
-        <w:t xml:space="preserve">SELECT </w:t>
-      </w:r>
-      <w:proofErr w:type="spellStart"/>
-      <w:r>
-        <w:rPr>
-          <w:b/>
-          <w:sz w:val="24"/>
-          <w:lang w:val="en-US"/>
-        </w:rPr>
-        <w:t>elemN</w:t>
-      </w:r>
-      <w:proofErr w:type="spellEnd"/>
-      <w:r>
-        <w:rPr>
-          <w:b/>
-          <w:sz w:val="24"/>
-          <w:lang w:val="en-US"/>
-        </w:rPr>
-        <w:t xml:space="preserve">, </w:t>
-      </w:r>
-      <w:proofErr w:type="gramStart"/>
-      <w:r>
-        <w:rPr>
-          <w:b/>
-          <w:sz w:val="24"/>
-          <w:lang w:val="en-US"/>
-        </w:rPr>
-        <w:t>COUNT(</w:t>
-      </w:r>
-      <w:proofErr w:type="gramEnd"/>
-      <w:r>
-        <w:rPr>
-          <w:b/>
-          <w:sz w:val="24"/>
-          <w:lang w:val="en-US"/>
-        </w:rPr>
-        <w:t xml:space="preserve">*) FROM </w:t>
-      </w:r>
-      <w:proofErr w:type="spellStart"/>
-      <w:r>
-        <w:rPr>
-          <w:b/>
-          <w:sz w:val="24"/>
-          <w:lang w:val="en-US"/>
-        </w:rPr>
-        <w:t>tablN</w:t>
-      </w:r>
-      <w:proofErr w:type="spellEnd"/>
-      <w:r>
-        <w:rPr>
-          <w:b/>
-          <w:sz w:val="24"/>
-          <w:lang w:val="en-US"/>
-        </w:rPr>
-        <w:t xml:space="preserve"> GROUP BY </w:t>
-      </w:r>
-      <w:proofErr w:type="spellStart"/>
-      <w:r>
-        <w:rPr>
-          <w:b/>
-          <w:sz w:val="24"/>
-          <w:lang w:val="en-US"/>
-        </w:rPr>
-        <w:t>elemN</w:t>
-      </w:r>
-      <w:proofErr w:type="spellEnd"/>
-    </w:p>
-    <w:p>
-      <w:pPr>
-        <w:spacing w:after="0"/>
-        <w:rPr>
-          <w:b/>
-          <w:sz w:val="24"/>
-          <w:lang w:val="en-US"/>
-        </w:rPr>
-      </w:pPr>
-    </w:p>
-    <w:p>
-      <w:pPr>
-        <w:spacing w:after="0"/>
-        <w:rPr>
-          <w:sz w:val="24"/>
-        </w:rPr>
-      </w:pPr>
-      <w:r>
-        <w:rPr>
-          <w:sz w:val="24"/>
-        </w:rPr>
-        <w:t>Con este código contaremos la c</w:t>
-      </w:r>
-      <w:r>
-        <w:rPr>
-          <w:sz w:val="24"/>
-        </w:rPr>
-        <w:t xml:space="preserve">antidad de data en tal elemento y cuantos </w:t>
-      </w:r>
-      <w:r>
-        <w:rPr>
-          <w:b/>
-          <w:sz w:val="24"/>
-        </w:rPr>
-        <w:t xml:space="preserve">datan </w:t>
-      </w:r>
-      <w:r>
-        <w:rPr>
-          <w:sz w:val="24"/>
-        </w:rPr>
-        <w:t>se repiten en la misma.</w:t>
-      </w:r>
-    </w:p>
-    <w:p>
-      <w:pPr>
-        <w:spacing w:after="0"/>
-        <w:rPr>
-          <w:sz w:val="24"/>
-        </w:rPr>
-      </w:pPr>
-    </w:p>
-    <w:p>
-      <w:pPr>
-        <w:spacing w:after="0"/>
-        <w:jc w:val="center"/>
-        <w:rPr>
-          <w:sz w:val="32"/>
-          <w:u w:val="single"/>
-        </w:rPr>
-      </w:pPr>
-      <w:r>
-        <w:rPr>
-          <w:sz w:val="32"/>
-          <w:u w:val="single"/>
-        </w:rPr>
-        <w:t xml:space="preserve">Operadores </w:t>
-      </w:r>
-    </w:p>
-    <w:p>
-      <w:pPr>
-        <w:spacing w:after="0"/>
-        <w:jc w:val="center"/>
-        <w:rPr>
-          <w:sz w:val="32"/>
-          <w:u w:val="single"/>
-        </w:rPr>
-      </w:pPr>
-    </w:p>
-    <w:p>
-      <w:pPr>
-        <w:spacing w:after="0"/>
-        <w:rPr>
-          <w:sz w:val="24"/>
-        </w:rPr>
-      </w:pPr>
-      <w:r>
-        <w:rPr>
-          <w:sz w:val="24"/>
-        </w:rPr>
-        <w:t xml:space="preserve">Existen operadores que nos dejan comparar la data dentro de los </w:t>
-      </w:r>
-      <w:proofErr w:type="spellStart"/>
-      <w:r>
-        <w:rPr>
-          <w:b/>
-          <w:sz w:val="24"/>
-        </w:rPr>
-        <w:t>elemN</w:t>
-      </w:r>
-      <w:proofErr w:type="spellEnd"/>
-      <w:r>
-        <w:rPr>
-          <w:sz w:val="24"/>
-        </w:rPr>
-        <w:t xml:space="preserve"> para recibir solo la que comparta tal estamento. </w:t>
-      </w:r>
-      <w:r>
-        <w:rPr>
-          <w:sz w:val="24"/>
-        </w:rPr>
-        <w:t>Un ejemplo es con:</w:t>
-      </w:r>
-    </w:p>
-    <w:p>
-      <w:pPr>
-        <w:spacing w:after="0"/>
-        <w:rPr>
-          <w:b/>
-          <w:sz w:val="24"/>
-        </w:rPr>
-      </w:pPr>
-      <w:r>
-        <w:rPr>
-          <w:b/>
-          <w:sz w:val="24"/>
-        </w:rPr>
-        <w:t xml:space="preserve">SELECT </w:t>
-      </w:r>
-      <w:proofErr w:type="spellStart"/>
-      <w:r>
-        <w:rPr>
-          <w:b/>
-          <w:sz w:val="24"/>
-        </w:rPr>
-        <w:t>elemN</w:t>
-      </w:r>
-      <w:proofErr w:type="spellEnd"/>
-      <w:r>
-        <w:rPr>
-          <w:b/>
-          <w:sz w:val="24"/>
-        </w:rPr>
-        <w:t xml:space="preserve"> FROM </w:t>
-      </w:r>
-      <w:proofErr w:type="spellStart"/>
-      <w:r>
-        <w:rPr>
-          <w:b/>
-          <w:sz w:val="24"/>
-        </w:rPr>
-        <w:t>tblN</w:t>
-      </w:r>
-      <w:proofErr w:type="spellEnd"/>
-      <w:r>
-        <w:rPr>
-          <w:b/>
-          <w:sz w:val="24"/>
+          <w:lang w:val="en-US"/>
         </w:rPr>
         <w:t xml:space="preserve"> WHERE </w:t>
       </w:r>
@@ -3391,475 +3986,6 @@
         <w:rPr>
           <w:b/>
           <w:sz w:val="24"/>
-        </w:rPr>
-        <w:t>elemN</w:t>
-      </w:r>
-      <w:proofErr w:type="spellEnd"/>
-      <w:r>
-        <w:rPr>
-          <w:b/>
-          <w:sz w:val="24"/>
-        </w:rPr>
-        <w:t xml:space="preserve"> &gt; 1</w:t>
-      </w:r>
-    </w:p>
-    <w:p>
-      <w:pPr>
-        <w:spacing w:after="0"/>
-        <w:rPr>
-          <w:sz w:val="24"/>
-        </w:rPr>
-      </w:pPr>
-      <w:r>
-        <w:rPr>
-          <w:sz w:val="24"/>
-        </w:rPr>
-        <w:t xml:space="preserve">De esta forma solo recibimos el </w:t>
-      </w:r>
-      <w:proofErr w:type="spellStart"/>
-      <w:r>
-        <w:rPr>
-          <w:b/>
-          <w:sz w:val="24"/>
-        </w:rPr>
-        <w:t>dataN</w:t>
-      </w:r>
-      <w:proofErr w:type="spellEnd"/>
-      <w:r>
-        <w:rPr>
-          <w:b/>
-          <w:sz w:val="24"/>
-        </w:rPr>
-        <w:t xml:space="preserve"> </w:t>
-      </w:r>
-      <w:r>
-        <w:rPr>
-          <w:sz w:val="24"/>
-        </w:rPr>
-        <w:t>que tenga un valor mayor a 1.</w:t>
-      </w:r>
-      <w:r>
-        <w:rPr>
-          <w:sz w:val="24"/>
-        </w:rPr>
-        <w:t xml:space="preserve"> Se pueden poner cuantos </w:t>
-      </w:r>
-      <w:proofErr w:type="spellStart"/>
-      <w:r>
-        <w:rPr>
-          <w:b/>
-          <w:sz w:val="24"/>
-        </w:rPr>
-        <w:t>elemN</w:t>
-      </w:r>
-      <w:proofErr w:type="spellEnd"/>
-      <w:r>
-        <w:rPr>
-          <w:b/>
-          <w:sz w:val="24"/>
-        </w:rPr>
-        <w:t xml:space="preserve"> </w:t>
-      </w:r>
-      <w:r>
-        <w:rPr>
-          <w:sz w:val="24"/>
-        </w:rPr>
-        <w:t xml:space="preserve">cuantos quieras, o un </w:t>
-      </w:r>
-      <w:r>
-        <w:rPr>
-          <w:b/>
-          <w:sz w:val="24"/>
-        </w:rPr>
-        <w:t xml:space="preserve">* </w:t>
-      </w:r>
-      <w:r>
-        <w:rPr>
-          <w:sz w:val="24"/>
-        </w:rPr>
-        <w:t xml:space="preserve">para que nos </w:t>
-      </w:r>
-      <w:proofErr w:type="spellStart"/>
-      <w:r>
-        <w:rPr>
-          <w:sz w:val="24"/>
-        </w:rPr>
-        <w:t>devualva</w:t>
-      </w:r>
-      <w:proofErr w:type="spellEnd"/>
-      <w:r>
-        <w:rPr>
-          <w:sz w:val="24"/>
-        </w:rPr>
-        <w:t xml:space="preserve"> todas las columnas</w:t>
-      </w:r>
-    </w:p>
-    <w:p>
-      <w:pPr>
-        <w:spacing w:after="0"/>
-        <w:rPr>
-          <w:b/>
-          <w:sz w:val="24"/>
-        </w:rPr>
-      </w:pPr>
-      <w:r>
-        <w:rPr>
-          <w:b/>
-          <w:sz w:val="24"/>
-        </w:rPr>
-        <w:t>BETWEEN</w:t>
-      </w:r>
-      <w:r>
-        <w:rPr>
-          <w:sz w:val="24"/>
-        </w:rPr>
-        <w:t xml:space="preserve"> </w:t>
-      </w:r>
-      <w:proofErr w:type="spellStart"/>
-      <w:r>
-        <w:rPr>
-          <w:b/>
-          <w:sz w:val="24"/>
-        </w:rPr>
-        <w:t>dataN</w:t>
-      </w:r>
-      <w:proofErr w:type="spellEnd"/>
-      <w:r>
-        <w:rPr>
-          <w:b/>
-          <w:sz w:val="24"/>
-        </w:rPr>
-        <w:t xml:space="preserve"> AND </w:t>
-      </w:r>
-      <w:proofErr w:type="spellStart"/>
-      <w:r>
-        <w:rPr>
-          <w:b/>
-          <w:sz w:val="24"/>
-        </w:rPr>
-        <w:t>dataN</w:t>
-      </w:r>
-      <w:proofErr w:type="spellEnd"/>
-      <w:r>
-        <w:rPr>
-          <w:b/>
-          <w:sz w:val="24"/>
-        </w:rPr>
-        <w:t xml:space="preserve">: </w:t>
-      </w:r>
-      <w:r>
-        <w:rPr>
-          <w:sz w:val="24"/>
-        </w:rPr>
-        <w:t xml:space="preserve">Este es un operador que nos da todos los </w:t>
-      </w:r>
-      <w:proofErr w:type="spellStart"/>
-      <w:r>
-        <w:rPr>
-          <w:b/>
-          <w:sz w:val="24"/>
-        </w:rPr>
-        <w:t>elemN</w:t>
-      </w:r>
-      <w:proofErr w:type="spellEnd"/>
-      <w:r>
-        <w:rPr>
-          <w:b/>
-          <w:sz w:val="24"/>
-        </w:rPr>
-        <w:t xml:space="preserve"> </w:t>
-      </w:r>
-      <w:r>
-        <w:rPr>
-          <w:sz w:val="24"/>
-        </w:rPr>
-        <w:t xml:space="preserve">que estén entre esos dos </w:t>
-      </w:r>
-      <w:proofErr w:type="spellStart"/>
-      <w:r>
-        <w:rPr>
-          <w:b/>
-          <w:sz w:val="24"/>
-        </w:rPr>
-        <w:t>dataN</w:t>
-      </w:r>
-      <w:proofErr w:type="spellEnd"/>
-      <w:r>
-        <w:rPr>
-          <w:b/>
-          <w:sz w:val="24"/>
-        </w:rPr>
-        <w:t xml:space="preserve"> </w:t>
-      </w:r>
-    </w:p>
-    <w:p>
-      <w:pPr>
-        <w:spacing w:after="0"/>
-        <w:rPr>
-          <w:b/>
-          <w:sz w:val="24"/>
-        </w:rPr>
-      </w:pPr>
-      <w:r>
-        <w:rPr>
-          <w:b/>
-          <w:sz w:val="24"/>
-        </w:rPr>
-        <w:t>OR</w:t>
-      </w:r>
-      <w:r>
-        <w:rPr>
-          <w:sz w:val="24"/>
-        </w:rPr>
-        <w:t xml:space="preserve">: Este sirve para recibir dato de un tipo O de otra comparación. </w:t>
-      </w:r>
-      <w:proofErr w:type="spellStart"/>
-      <w:r>
-        <w:rPr>
-          <w:sz w:val="24"/>
-        </w:rPr>
-        <w:t>Ejem</w:t>
-      </w:r>
-      <w:proofErr w:type="spellEnd"/>
-      <w:r>
-        <w:rPr>
-          <w:sz w:val="24"/>
-        </w:rPr>
-        <w:t xml:space="preserve">: </w:t>
-      </w:r>
-      <w:proofErr w:type="spellStart"/>
-      <w:r>
-        <w:rPr>
-          <w:b/>
-          <w:sz w:val="24"/>
-        </w:rPr>
-        <w:t>dataN</w:t>
-      </w:r>
-      <w:proofErr w:type="spellEnd"/>
-      <w:r>
-        <w:rPr>
-          <w:b/>
-          <w:sz w:val="24"/>
-        </w:rPr>
-        <w:t xml:space="preserve">=”hola” OR </w:t>
-      </w:r>
-      <w:proofErr w:type="spellStart"/>
-      <w:r>
-        <w:rPr>
-          <w:b/>
-          <w:sz w:val="24"/>
-        </w:rPr>
-        <w:t>dataN</w:t>
-      </w:r>
-      <w:proofErr w:type="spellEnd"/>
-      <w:r>
-        <w:rPr>
-          <w:b/>
-          <w:sz w:val="24"/>
-        </w:rPr>
-        <w:t>=”chau”</w:t>
-      </w:r>
-    </w:p>
-    <w:p>
-      <w:pPr>
-        <w:spacing w:after="0"/>
-        <w:rPr>
-          <w:b/>
-          <w:sz w:val="24"/>
-        </w:rPr>
-      </w:pPr>
-    </w:p>
-    <w:p>
-      <w:pPr>
-        <w:spacing w:after="0"/>
-        <w:jc w:val="center"/>
-        <w:rPr>
-          <w:sz w:val="32"/>
-          <w:u w:val="single"/>
-        </w:rPr>
-      </w:pPr>
-      <w:r>
-        <w:rPr>
-          <w:sz w:val="32"/>
-          <w:u w:val="single"/>
-        </w:rPr>
-        <w:t xml:space="preserve">Funciones de Texto Y </w:t>
-      </w:r>
-      <w:proofErr w:type="spellStart"/>
-      <w:r>
-        <w:rPr>
-          <w:sz w:val="32"/>
-          <w:u w:val="single"/>
-        </w:rPr>
-        <w:t>Numeros</w:t>
-      </w:r>
-      <w:proofErr w:type="spellEnd"/>
-    </w:p>
-    <w:p>
-      <w:pPr>
-        <w:spacing w:after="0"/>
-        <w:jc w:val="center"/>
-        <w:rPr>
-          <w:sz w:val="32"/>
-          <w:u w:val="single"/>
-        </w:rPr>
-      </w:pPr>
-    </w:p>
-    <w:p>
-      <w:pPr>
-        <w:spacing w:after="0"/>
-        <w:rPr>
-          <w:sz w:val="24"/>
-        </w:rPr>
-      </w:pPr>
-      <w:r>
-        <w:rPr>
-          <w:sz w:val="24"/>
-        </w:rPr>
-        <w:t>Existen funciones para cadenas que nos dejan modificarlas:</w:t>
-      </w:r>
-    </w:p>
-    <w:p>
-      <w:pPr>
-        <w:spacing w:after="0"/>
-        <w:rPr>
-          <w:b/>
-          <w:sz w:val="24"/>
-          <w:lang w:val="en-US"/>
-        </w:rPr>
-      </w:pPr>
-      <w:r>
-        <w:rPr>
-          <w:b/>
-          <w:sz w:val="24"/>
-        </w:rPr>
-        <w:t xml:space="preserve">CONCAT: </w:t>
-      </w:r>
-      <w:r>
-        <w:rPr>
-          <w:sz w:val="24"/>
-        </w:rPr>
-        <w:t xml:space="preserve">Se utiliza entre dos </w:t>
-      </w:r>
-      <w:proofErr w:type="spellStart"/>
-      <w:r>
-        <w:rPr>
-          <w:b/>
-          <w:sz w:val="24"/>
-        </w:rPr>
-        <w:t>elemN</w:t>
-      </w:r>
-      <w:proofErr w:type="spellEnd"/>
-      <w:r>
-        <w:rPr>
-          <w:b/>
-          <w:sz w:val="24"/>
-        </w:rPr>
-        <w:t xml:space="preserve"> </w:t>
-      </w:r>
-      <w:r>
-        <w:rPr>
-          <w:sz w:val="24"/>
-        </w:rPr>
-        <w:t xml:space="preserve">para que su </w:t>
-      </w:r>
-      <w:proofErr w:type="spellStart"/>
-      <w:r>
-        <w:rPr>
-          <w:b/>
-          <w:sz w:val="24"/>
-        </w:rPr>
-        <w:t>dataN</w:t>
-      </w:r>
-      <w:proofErr w:type="spellEnd"/>
-      <w:r>
-        <w:rPr>
-          <w:b/>
-          <w:sz w:val="24"/>
-        </w:rPr>
-        <w:t xml:space="preserve"> </w:t>
-      </w:r>
-      <w:r>
-        <w:rPr>
-          <w:sz w:val="24"/>
-        </w:rPr>
-        <w:t xml:space="preserve">vuelva concatenada. </w:t>
-      </w:r>
-      <w:proofErr w:type="spellStart"/>
-      <w:r>
-        <w:rPr>
-          <w:sz w:val="24"/>
-          <w:lang w:val="en-US"/>
-        </w:rPr>
-        <w:t>Ejemplo</w:t>
-      </w:r>
-      <w:proofErr w:type="spellEnd"/>
-      <w:r>
-        <w:rPr>
-          <w:sz w:val="24"/>
-          <w:lang w:val="en-US"/>
-        </w:rPr>
-        <w:t xml:space="preserve">: </w:t>
-      </w:r>
-      <w:r>
-        <w:rPr>
-          <w:b/>
-          <w:sz w:val="24"/>
-          <w:lang w:val="en-US"/>
-        </w:rPr>
-        <w:t xml:space="preserve">SELECT </w:t>
-      </w:r>
-      <w:proofErr w:type="gramStart"/>
-      <w:r>
-        <w:rPr>
-          <w:b/>
-          <w:sz w:val="24"/>
-          <w:lang w:val="en-US"/>
-        </w:rPr>
-        <w:t>CONCAT(</w:t>
-      </w:r>
-      <w:proofErr w:type="spellStart"/>
-      <w:proofErr w:type="gramEnd"/>
-      <w:r>
-        <w:rPr>
-          <w:b/>
-          <w:sz w:val="24"/>
-          <w:lang w:val="en-US"/>
-        </w:rPr>
-        <w:t>elemN</w:t>
-      </w:r>
-      <w:proofErr w:type="spellEnd"/>
-      <w:r>
-        <w:rPr>
-          <w:b/>
-          <w:sz w:val="24"/>
-          <w:lang w:val="en-US"/>
-        </w:rPr>
-        <w:t xml:space="preserve">, “ ”, elemN2) FROM </w:t>
-      </w:r>
-      <w:proofErr w:type="spellStart"/>
-      <w:r>
-        <w:rPr>
-          <w:b/>
-          <w:sz w:val="24"/>
-          <w:lang w:val="en-US"/>
-        </w:rPr>
-        <w:t>tblN</w:t>
-      </w:r>
-      <w:proofErr w:type="spellEnd"/>
-      <w:r>
-        <w:rPr>
-          <w:b/>
-          <w:sz w:val="24"/>
-          <w:lang w:val="en-US"/>
-        </w:rPr>
-        <w:t xml:space="preserve"> WHERE </w:t>
-      </w:r>
-      <w:proofErr w:type="spellStart"/>
-      <w:r>
-        <w:rPr>
-          <w:b/>
-          <w:sz w:val="24"/>
           <w:lang w:val="en-US"/>
         </w:rPr>
         <w:t>elemNID</w:t>
@@ -3893,173 +4019,8 @@
       </w:pPr>
       <w:r>
         <w:rPr>
-          <w:b/>
-          <w:sz w:val="24"/>
-        </w:rPr>
-        <w:t xml:space="preserve">CONCAT_WS: </w:t>
-      </w:r>
-      <w:r>
-        <w:rPr>
-          <w:sz w:val="24"/>
-        </w:rPr>
-        <w:t xml:space="preserve">Funciona como su pariente pero este nos evita tener que poner el </w:t>
-      </w:r>
-      <w:proofErr w:type="gramStart"/>
-      <w:r>
-        <w:rPr>
-          <w:sz w:val="24"/>
-        </w:rPr>
-        <w:t>“ ”</w:t>
-      </w:r>
-      <w:proofErr w:type="gramEnd"/>
-      <w:r>
-        <w:rPr>
-          <w:sz w:val="24"/>
-        </w:rPr>
-        <w:t xml:space="preserve"> todo el tiempo entre los </w:t>
-      </w:r>
-      <w:proofErr w:type="spellStart"/>
-      <w:r>
-        <w:rPr>
-          <w:b/>
-          <w:sz w:val="24"/>
-        </w:rPr>
-        <w:t>elemN</w:t>
-      </w:r>
-      <w:proofErr w:type="spellEnd"/>
-      <w:r>
-        <w:rPr>
-          <w:b/>
-          <w:sz w:val="24"/>
-        </w:rPr>
-        <w:t xml:space="preserve">. </w:t>
-      </w:r>
-      <w:r>
-        <w:rPr>
-          <w:sz w:val="24"/>
-        </w:rPr>
-        <w:t xml:space="preserve">Se puede utilizar para agregarle texto también. </w:t>
-      </w:r>
-    </w:p>
-    <w:p>
-      <w:pPr>
-        <w:spacing w:after="0"/>
-        <w:rPr>
-          <w:b/>
-          <w:sz w:val="24"/>
-          <w:lang w:val="en-US"/>
-        </w:rPr>
-      </w:pPr>
-      <w:r>
-        <w:rPr>
-          <w:sz w:val="24"/>
-          <w:lang w:val="en-US"/>
-        </w:rPr>
-        <w:t xml:space="preserve"> </w:t>
-      </w:r>
-      <w:r>
-        <w:rPr>
-          <w:b/>
-          <w:sz w:val="24"/>
-          <w:lang w:val="en-US"/>
-        </w:rPr>
-        <w:t xml:space="preserve">SELECT </w:t>
-      </w:r>
-      <w:proofErr w:type="gramStart"/>
-      <w:r>
-        <w:rPr>
-          <w:b/>
-          <w:sz w:val="24"/>
-          <w:lang w:val="en-US"/>
-        </w:rPr>
-        <w:t>CONCAT(</w:t>
-      </w:r>
-      <w:proofErr w:type="gramEnd"/>
-      <w:r>
-        <w:rPr>
-          <w:b/>
-          <w:sz w:val="24"/>
-          <w:lang w:val="en-US"/>
-        </w:rPr>
-        <w:t xml:space="preserve">“ ”, </w:t>
-      </w:r>
-      <w:proofErr w:type="spellStart"/>
-      <w:r>
-        <w:rPr>
-          <w:b/>
-          <w:sz w:val="24"/>
-          <w:lang w:val="en-US"/>
-        </w:rPr>
-        <w:t>elemN</w:t>
-      </w:r>
-      <w:proofErr w:type="spellEnd"/>
-      <w:r>
-        <w:rPr>
-          <w:b/>
-          <w:sz w:val="24"/>
-          <w:lang w:val="en-US"/>
-        </w:rPr>
-        <w:t xml:space="preserve">, elemN2) FROM </w:t>
-      </w:r>
-      <w:proofErr w:type="spellStart"/>
-      <w:r>
-        <w:rPr>
-          <w:b/>
-          <w:sz w:val="24"/>
-          <w:lang w:val="en-US"/>
-        </w:rPr>
-        <w:t>tblN</w:t>
-      </w:r>
-      <w:proofErr w:type="spellEnd"/>
-      <w:r>
-        <w:rPr>
-          <w:b/>
-          <w:sz w:val="24"/>
-          <w:lang w:val="en-US"/>
-        </w:rPr>
-        <w:t xml:space="preserve"> WHERE </w:t>
-      </w:r>
-      <w:proofErr w:type="spellStart"/>
-      <w:r>
-        <w:rPr>
-          <w:b/>
-          <w:sz w:val="24"/>
-          <w:lang w:val="en-US"/>
-        </w:rPr>
-        <w:t>elemNID</w:t>
-      </w:r>
-      <w:proofErr w:type="spellEnd"/>
-      <w:r>
-        <w:rPr>
-          <w:b/>
-          <w:sz w:val="24"/>
-          <w:lang w:val="en-US"/>
-        </w:rPr>
-        <w:t>=”id”</w:t>
-      </w:r>
-    </w:p>
-    <w:p>
-      <w:pPr>
-        <w:spacing w:after="0"/>
-        <w:rPr>
-          <w:b/>
-          <w:sz w:val="24"/>
-          <w:lang w:val="en-US"/>
-        </w:rPr>
-      </w:pPr>
-    </w:p>
-    <w:p>
-      <w:pPr>
-        <w:spacing w:after="0"/>
-        <w:rPr>
-          <w:sz w:val="24"/>
-        </w:rPr>
-      </w:pPr>
-      <w:r>
-        <w:rPr>
-          <w:sz w:val="24"/>
-        </w:rPr>
-        <w:lastRenderedPageBreak/>
+          <w:sz w:val="24"/>
+        </w:rPr>
         <w:t>Existen funciones para números que nos dejan modificarlas:</w:t>
       </w:r>
     </w:p>
@@ -5382,64 +5343,64 @@
         <w:rPr>
           <w:sz w:val="24"/>
         </w:rPr>
+        <w:t xml:space="preserve">Se pueden ingresar cuantos elementos quieras, respondiendo cada </w:t>
+      </w:r>
+      <w:proofErr w:type="spellStart"/>
+      <w:r>
+        <w:rPr>
+          <w:b/>
+          <w:sz w:val="24"/>
+        </w:rPr>
+        <w:t>dataN</w:t>
+      </w:r>
+      <w:proofErr w:type="spellEnd"/>
+      <w:r>
+        <w:rPr>
+          <w:b/>
+          <w:sz w:val="24"/>
+        </w:rPr>
+        <w:t xml:space="preserve"> </w:t>
+      </w:r>
+      <w:r>
+        <w:rPr>
+          <w:sz w:val="24"/>
+        </w:rPr>
+        <w:t xml:space="preserve">a el </w:t>
+      </w:r>
+      <w:proofErr w:type="spellStart"/>
+      <w:r>
+        <w:rPr>
+          <w:sz w:val="24"/>
+        </w:rPr>
+        <w:t>numero</w:t>
+      </w:r>
+      <w:proofErr w:type="spellEnd"/>
+      <w:r>
+        <w:rPr>
+          <w:sz w:val="24"/>
+        </w:rPr>
+        <w:t xml:space="preserve"> de posición del </w:t>
+      </w:r>
+      <w:proofErr w:type="spellStart"/>
+      <w:r>
+        <w:rPr>
+          <w:b/>
+          <w:sz w:val="24"/>
+        </w:rPr>
+        <w:t>elemN</w:t>
+      </w:r>
+      <w:proofErr w:type="spellEnd"/>
+    </w:p>
+    <w:p>
+      <w:pPr>
+        <w:spacing w:after="0"/>
+      </w:pPr>
+      <w:r>
+        <w:rPr>
+          <w:b/>
+          <w:sz w:val="24"/>
+        </w:rPr>
         <w:lastRenderedPageBreak/>
-        <w:t xml:space="preserve">Se pueden ingresar cuantos elementos quieras, respondiendo cada </w:t>
-      </w:r>
-      <w:proofErr w:type="spellStart"/>
-      <w:r>
-        <w:rPr>
-          <w:b/>
-          <w:sz w:val="24"/>
-        </w:rPr>
-        <w:t>dataN</w:t>
-      </w:r>
-      <w:proofErr w:type="spellEnd"/>
-      <w:r>
-        <w:rPr>
-          <w:b/>
-          <w:sz w:val="24"/>
-        </w:rPr>
-        <w:t xml:space="preserve"> </w:t>
-      </w:r>
-      <w:r>
-        <w:rPr>
-          <w:sz w:val="24"/>
-        </w:rPr>
-        <w:t xml:space="preserve">a el </w:t>
-      </w:r>
-      <w:proofErr w:type="spellStart"/>
-      <w:r>
-        <w:rPr>
-          <w:sz w:val="24"/>
-        </w:rPr>
-        <w:t>numero</w:t>
-      </w:r>
-      <w:proofErr w:type="spellEnd"/>
-      <w:r>
-        <w:rPr>
-          <w:sz w:val="24"/>
-        </w:rPr>
-        <w:t xml:space="preserve"> de posición del </w:t>
-      </w:r>
-      <w:proofErr w:type="spellStart"/>
-      <w:r>
-        <w:rPr>
-          <w:b/>
-          <w:sz w:val="24"/>
-        </w:rPr>
-        <w:t>elemN</w:t>
-      </w:r>
-      <w:proofErr w:type="spellEnd"/>
-    </w:p>
-    <w:p>
-      <w:pPr>
-        <w:spacing w:after="0"/>
-      </w:pPr>
-      <w:r>
-        <w:rPr>
-          <w:b/>
-          <w:sz w:val="24"/>
-        </w:rPr>
         <w:t xml:space="preserve">NULL: </w:t>
       </w:r>
       <w:r>
@@ -5953,111 +5914,90 @@
           <w:b/>
           <w:sz w:val="32"/>
           <w:u w:val="single"/>
-          <w:lang w:val="en-US"/>
-        </w:rPr>
-      </w:pPr>
-      <w:proofErr w:type="spellStart"/>
+        </w:rPr>
+      </w:pPr>
       <w:r>
         <w:rPr>
           <w:b/>
           <w:sz w:val="32"/>
           <w:u w:val="single"/>
-          <w:lang w:val="en-US"/>
-        </w:rPr>
-        <w:t>Relacionar</w:t>
-      </w:r>
-      <w:proofErr w:type="spellEnd"/>
-      <w:r>
-        <w:rPr>
-          <w:b/>
-          <w:sz w:val="32"/>
-          <w:u w:val="single"/>
-          <w:lang w:val="en-US"/>
+        </w:rPr>
+        <w:t>Relacionar Tablas entre sí</w:t>
+      </w:r>
+    </w:p>
+    <w:p>
+      <w:pPr>
+        <w:spacing w:after="0"/>
+        <w:jc w:val="center"/>
+        <w:rPr>
+          <w:b/>
+          <w:sz w:val="36"/>
+          <w:u w:val="single"/>
+        </w:rPr>
+      </w:pPr>
+    </w:p>
+    <w:p>
+      <w:pPr>
+        <w:spacing w:after="0"/>
+        <w:rPr>
+          <w:sz w:val="24"/>
+        </w:rPr>
+      </w:pPr>
+      <w:r>
+        <w:rPr>
+          <w:sz w:val="24"/>
+        </w:rPr>
+        <w:t>Esto nos sirve para hacer menos cantidad de t</w:t>
+      </w:r>
+      <w:r>
+        <w:rPr>
+          <w:sz w:val="24"/>
+        </w:rPr>
+        <w:t xml:space="preserve">ablas en nuestra base de datos, pero poder relacionarlas entre </w:t>
+      </w:r>
+      <w:r>
+        <w:rPr>
+          <w:sz w:val="24"/>
+        </w:rPr>
+        <w:t>sí</w:t>
+      </w:r>
+      <w:r>
+        <w:rPr>
+          <w:sz w:val="24"/>
+        </w:rPr>
+        <w:t>. Para que funcione</w:t>
+      </w:r>
+      <w:r>
+        <w:rPr>
+          <w:sz w:val="24"/>
+        </w:rPr>
+        <w:t xml:space="preserve"> primero las dos tablas deben</w:t>
+      </w:r>
+      <w:r>
+        <w:rPr>
+          <w:sz w:val="24"/>
         </w:rPr>
         <w:t xml:space="preserve"> </w:t>
       </w:r>
-      <w:proofErr w:type="spellStart"/>
-      <w:proofErr w:type="gramStart"/>
-      <w:r>
-        <w:rPr>
-          <w:b/>
-          <w:sz w:val="32"/>
-          <w:u w:val="single"/>
-          <w:lang w:val="en-US"/>
-        </w:rPr>
-        <w:t>Tablas</w:t>
-      </w:r>
-      <w:proofErr w:type="spellEnd"/>
-      <w:proofErr w:type="gramEnd"/>
-      <w:r>
-        <w:rPr>
-          <w:b/>
-          <w:sz w:val="32"/>
-          <w:u w:val="single"/>
-          <w:lang w:val="en-US"/>
-        </w:rPr>
-        <w:t xml:space="preserve"> entre </w:t>
-      </w:r>
-      <w:proofErr w:type="spellStart"/>
-      <w:r>
-        <w:rPr>
-          <w:b/>
-          <w:sz w:val="32"/>
-          <w:u w:val="single"/>
-          <w:lang w:val="en-US"/>
-        </w:rPr>
-        <w:t>sí</w:t>
-      </w:r>
-      <w:proofErr w:type="spellEnd"/>
-    </w:p>
-    <w:p>
-      <w:pPr>
-        <w:spacing w:after="0"/>
-        <w:jc w:val="center"/>
-        <w:rPr>
-          <w:b/>
-          <w:sz w:val="36"/>
-          <w:u w:val="single"/>
-          <w:lang w:val="en-US"/>
-        </w:rPr>
-      </w:pPr>
-    </w:p>
-    <w:p>
-      <w:pPr>
-        <w:spacing w:after="0"/>
-        <w:rPr>
-          <w:sz w:val="24"/>
-        </w:rPr>
-      </w:pPr>
-      <w:r>
-        <w:rPr>
-          <w:sz w:val="24"/>
-        </w:rPr>
-        <w:t>Esto nos sirve para hacer menos cantidad de t</w:t>
-      </w:r>
-      <w:r>
-        <w:rPr>
-          <w:sz w:val="24"/>
-        </w:rPr>
-        <w:t xml:space="preserve">ablas en nuestra base de datos, pero poder relacionarlas entre </w:t>
-      </w:r>
-      <w:r>
-        <w:rPr>
-          <w:sz w:val="24"/>
-        </w:rPr>
-        <w:t>sí</w:t>
-      </w:r>
-      <w:r>
-        <w:rPr>
-          <w:sz w:val="24"/>
-        </w:rPr>
-        <w:t>. Para que funcione</w:t>
-      </w:r>
-      <w:r>
-        <w:rPr>
-          <w:sz w:val="24"/>
-        </w:rPr>
-        <w:t xml:space="preserve"> primero las dos tablas deben</w:t>
+      <w:r>
+        <w:rPr>
+          <w:sz w:val="24"/>
+        </w:rPr>
+        <w:t xml:space="preserve">estar creadas en el motor de funcionamiento </w:t>
+      </w:r>
+      <w:proofErr w:type="spellStart"/>
+      <w:r>
+        <w:rPr>
+          <w:sz w:val="24"/>
+        </w:rPr>
+        <w:t>innerDb</w:t>
+      </w:r>
+      <w:proofErr w:type="spellEnd"/>
+      <w:r>
+        <w:rPr>
+          <w:sz w:val="24"/>
+        </w:rPr>
+        <w:t>. Luego la</w:t>
       </w:r>
       <w:r>
         <w:rPr>
@@ -6069,32 +6009,6 @@
         <w:rPr>
           <w:sz w:val="24"/>
         </w:rPr>
-        <w:t xml:space="preserve">estar creadas en el motor de funcionamiento </w:t>
-      </w:r>
-      <w:proofErr w:type="spellStart"/>
-      <w:r>
-        <w:rPr>
-          <w:sz w:val="24"/>
-        </w:rPr>
-        <w:t>innerDb</w:t>
-      </w:r>
-      <w:proofErr w:type="spellEnd"/>
-      <w:r>
-        <w:rPr>
-          <w:sz w:val="24"/>
-        </w:rPr>
-        <w:t>. Luego la</w:t>
-      </w:r>
-      <w:r>
-        <w:rPr>
-          <w:sz w:val="24"/>
-        </w:rPr>
-        <w:t xml:space="preserve"> </w:t>
-      </w:r>
-      <w:r>
-        <w:rPr>
-          <w:sz w:val="24"/>
-        </w:rPr>
         <w:t>primera tabla</w:t>
       </w:r>
       <w:r>
@@ -6121,8 +6035,6 @@
         </w:rPr>
         <w:t>e</w:t>
       </w:r>
-      <w:bookmarkStart w:id="0" w:name="_GoBack"/>
-      <w:bookmarkEnd w:id="0"/>
       <w:r>
         <w:rPr>
           <w:sz w:val="24"/>

</xml_diff>

<commit_message>
Manipulacion Ajax Base de Datos
In progress...
</commit_message>
<xml_diff>
--- a/MySql.docx
+++ b/MySql.docx
@@ -2581,2062 +2581,2071 @@
         </w:rPr>
         <w:t>sí</w:t>
       </w:r>
+      <w:r>
+        <w:rPr>
+          <w:sz w:val="24"/>
+        </w:rPr>
+        <w:t>.</w:t>
+      </w:r>
+      <w:r>
+        <w:rPr>
+          <w:sz w:val="24"/>
+        </w:rPr>
+        <w:t xml:space="preserve"> Es decir es una suma de una consulta </w:t>
+      </w:r>
+      <w:proofErr w:type="gramStart"/>
+      <w:r>
+        <w:rPr>
+          <w:sz w:val="24"/>
+        </w:rPr>
+        <w:t>especifica</w:t>
+      </w:r>
+      <w:proofErr w:type="gramEnd"/>
+      <w:r>
+        <w:rPr>
+          <w:sz w:val="24"/>
+        </w:rPr>
+        <w:t>.</w:t>
+      </w:r>
+    </w:p>
+    <w:p>
+      <w:pPr>
+        <w:spacing w:after="0"/>
+        <w:jc w:val="center"/>
+        <w:rPr>
+          <w:sz w:val="32"/>
+          <w:u w:val="single"/>
+        </w:rPr>
+      </w:pPr>
+    </w:p>
+    <w:p>
+      <w:pPr>
+        <w:spacing w:after="0"/>
+        <w:jc w:val="center"/>
+        <w:rPr>
+          <w:b/>
+          <w:sz w:val="32"/>
+          <w:u w:val="single"/>
+        </w:rPr>
+      </w:pPr>
+      <w:r>
+        <w:rPr>
+          <w:b/>
+          <w:sz w:val="32"/>
+          <w:u w:val="single"/>
+        </w:rPr>
+        <w:t>Modificación de la tabla</w:t>
+      </w:r>
+    </w:p>
+    <w:p>
+      <w:pPr>
+        <w:spacing w:after="0"/>
+        <w:jc w:val="center"/>
+        <w:rPr>
+          <w:b/>
+          <w:sz w:val="32"/>
+          <w:u w:val="single"/>
+        </w:rPr>
+      </w:pPr>
+    </w:p>
+    <w:p>
+      <w:pPr>
+        <w:spacing w:after="0"/>
+        <w:rPr>
+          <w:sz w:val="24"/>
+        </w:rPr>
+      </w:pPr>
+      <w:r>
+        <w:rPr>
+          <w:b/>
+          <w:sz w:val="24"/>
+        </w:rPr>
+        <w:t>ALTER TABLE `</w:t>
+      </w:r>
+      <w:proofErr w:type="spellStart"/>
+      <w:r>
+        <w:rPr>
+          <w:b/>
+          <w:sz w:val="24"/>
+        </w:rPr>
+        <w:t>tblN</w:t>
+      </w:r>
+      <w:proofErr w:type="spellEnd"/>
+      <w:r>
+        <w:rPr>
+          <w:b/>
+          <w:sz w:val="24"/>
+        </w:rPr>
+        <w:t xml:space="preserve">`: </w:t>
+      </w:r>
+      <w:r>
+        <w:rPr>
+          <w:sz w:val="24"/>
+        </w:rPr>
+        <w:t xml:space="preserve">Modificamos una tabla para generar, eliminar, </w:t>
+      </w:r>
+      <w:proofErr w:type="spellStart"/>
+      <w:r>
+        <w:rPr>
+          <w:sz w:val="24"/>
+        </w:rPr>
+        <w:t>o</w:t>
+      </w:r>
+      <w:proofErr w:type="spellEnd"/>
+      <w:r>
+        <w:rPr>
+          <w:sz w:val="24"/>
+        </w:rPr>
+        <w:t xml:space="preserve"> otras propiedades. Se usa para todas las modificaciones.</w:t>
+      </w:r>
+    </w:p>
+    <w:p>
+      <w:pPr>
+        <w:spacing w:after="0"/>
+        <w:rPr>
+          <w:sz w:val="24"/>
+        </w:rPr>
+      </w:pPr>
+      <w:r>
+        <w:rPr>
+          <w:b/>
+          <w:sz w:val="24"/>
+        </w:rPr>
+        <w:t>ALTER TABLE `</w:t>
+      </w:r>
+      <w:proofErr w:type="spellStart"/>
+      <w:r>
+        <w:rPr>
+          <w:b/>
+          <w:sz w:val="24"/>
+        </w:rPr>
+        <w:t>tblN</w:t>
+      </w:r>
+      <w:proofErr w:type="spellEnd"/>
+      <w:r>
+        <w:rPr>
+          <w:b/>
+          <w:sz w:val="24"/>
+        </w:rPr>
+        <w:t xml:space="preserve">` ADD </w:t>
+      </w:r>
+      <w:r>
+        <w:rPr>
+          <w:b/>
+          <w:sz w:val="24"/>
+        </w:rPr>
+        <w:t>`</w:t>
+      </w:r>
+      <w:proofErr w:type="spellStart"/>
+      <w:r>
+        <w:rPr>
+          <w:b/>
+          <w:sz w:val="24"/>
+        </w:rPr>
+        <w:t>elemN</w:t>
+      </w:r>
+      <w:proofErr w:type="spellEnd"/>
+      <w:r>
+        <w:rPr>
+          <w:b/>
+          <w:sz w:val="24"/>
+        </w:rPr>
+        <w:t xml:space="preserve">` </w:t>
+      </w:r>
+      <w:proofErr w:type="spellStart"/>
+      <w:r>
+        <w:rPr>
+          <w:b/>
+          <w:sz w:val="24"/>
+        </w:rPr>
+        <w:t>typeDATA</w:t>
+      </w:r>
+      <w:proofErr w:type="spellEnd"/>
+      <w:r>
+        <w:rPr>
+          <w:b/>
+          <w:sz w:val="24"/>
+        </w:rPr>
+        <w:t xml:space="preserve"> AFTER `</w:t>
+      </w:r>
+      <w:proofErr w:type="spellStart"/>
+      <w:r>
+        <w:rPr>
+          <w:b/>
+          <w:sz w:val="24"/>
+        </w:rPr>
+        <w:t>elemN</w:t>
+      </w:r>
+      <w:proofErr w:type="spellEnd"/>
+      <w:r>
+        <w:rPr>
+          <w:b/>
+          <w:sz w:val="24"/>
+        </w:rPr>
+        <w:t xml:space="preserve"> `</w:t>
+      </w:r>
+      <w:r>
+        <w:rPr>
+          <w:b/>
+          <w:sz w:val="24"/>
+        </w:rPr>
+        <w:t xml:space="preserve">: </w:t>
+      </w:r>
+      <w:r>
+        <w:rPr>
+          <w:sz w:val="24"/>
+        </w:rPr>
+        <w:t xml:space="preserve">Esto agrega un elemento a la </w:t>
+      </w:r>
+      <w:proofErr w:type="spellStart"/>
+      <w:r>
+        <w:rPr>
+          <w:sz w:val="24"/>
+        </w:rPr>
+        <w:t>table</w:t>
+      </w:r>
+      <w:proofErr w:type="spellEnd"/>
+      <w:r>
+        <w:rPr>
+          <w:sz w:val="24"/>
+        </w:rPr>
+        <w:t>.</w:t>
+      </w:r>
+      <w:r>
+        <w:rPr>
+          <w:sz w:val="24"/>
+        </w:rPr>
+        <w:t xml:space="preserve"> El </w:t>
+      </w:r>
+      <w:r>
+        <w:rPr>
+          <w:b/>
+          <w:sz w:val="24"/>
+        </w:rPr>
+        <w:t>AFTER</w:t>
+      </w:r>
+      <w:r>
+        <w:rPr>
+          <w:sz w:val="24"/>
+        </w:rPr>
+        <w:t xml:space="preserve"> se utiliza para colocarlo en la posición después de tal elemento.</w:t>
+      </w:r>
+    </w:p>
+    <w:p>
+      <w:pPr>
+        <w:spacing w:after="0"/>
+        <w:rPr>
+          <w:sz w:val="24"/>
+        </w:rPr>
+      </w:pPr>
+      <w:r>
+        <w:rPr>
+          <w:sz w:val="24"/>
+        </w:rPr>
+        <w:t xml:space="preserve">Las </w:t>
+      </w:r>
+      <w:r>
+        <w:rPr>
+          <w:b/>
+          <w:sz w:val="24"/>
+        </w:rPr>
+        <w:t xml:space="preserve">datan </w:t>
+      </w:r>
+      <w:r>
+        <w:rPr>
+          <w:sz w:val="24"/>
+        </w:rPr>
+        <w:t>van entre comillas si son texto.</w:t>
+      </w:r>
+    </w:p>
+    <w:p>
+      <w:pPr>
+        <w:spacing w:after="0"/>
+        <w:rPr>
+          <w:sz w:val="24"/>
+        </w:rPr>
+      </w:pPr>
+    </w:p>
+    <w:p>
+      <w:pPr>
+        <w:spacing w:after="0"/>
+        <w:jc w:val="center"/>
+        <w:rPr>
+          <w:b/>
+          <w:sz w:val="32"/>
+          <w:u w:val="single"/>
+        </w:rPr>
+      </w:pPr>
+      <w:r>
+        <w:rPr>
+          <w:b/>
+          <w:sz w:val="32"/>
+          <w:u w:val="single"/>
+        </w:rPr>
+        <w:t>Ordenar la tabla</w:t>
+      </w:r>
+    </w:p>
+    <w:p>
+      <w:pPr>
+        <w:spacing w:after="0"/>
+        <w:jc w:val="center"/>
+        <w:rPr>
+          <w:b/>
+          <w:sz w:val="32"/>
+          <w:u w:val="single"/>
+        </w:rPr>
+      </w:pPr>
+    </w:p>
+    <w:p>
+      <w:pPr>
+        <w:spacing w:after="0"/>
+        <w:rPr>
+          <w:sz w:val="24"/>
+        </w:rPr>
+      </w:pPr>
+      <w:r>
+        <w:rPr>
+          <w:sz w:val="24"/>
+        </w:rPr>
+        <w:t>Con este código podemos ordenar la tabla a través de su data.</w:t>
+      </w:r>
+    </w:p>
+    <w:p>
+      <w:pPr>
+        <w:spacing w:after="0"/>
+        <w:rPr>
+          <w:b/>
+          <w:sz w:val="24"/>
+          <w:lang w:val="en-US"/>
+        </w:rPr>
+      </w:pPr>
+      <w:r>
+        <w:rPr>
+          <w:b/>
+          <w:sz w:val="24"/>
+          <w:lang w:val="en-US"/>
+        </w:rPr>
+        <w:t xml:space="preserve">SELECT * FROM </w:t>
+      </w:r>
+      <w:proofErr w:type="spellStart"/>
+      <w:r>
+        <w:rPr>
+          <w:b/>
+          <w:sz w:val="24"/>
+          <w:lang w:val="en-US"/>
+        </w:rPr>
+        <w:t>tblN</w:t>
+      </w:r>
+      <w:proofErr w:type="spellEnd"/>
+      <w:r>
+        <w:rPr>
+          <w:b/>
+          <w:sz w:val="24"/>
+          <w:lang w:val="en-US"/>
+        </w:rPr>
+        <w:t xml:space="preserve"> ORDER BY </w:t>
+      </w:r>
+      <w:proofErr w:type="spellStart"/>
+      <w:r>
+        <w:rPr>
+          <w:b/>
+          <w:sz w:val="24"/>
+          <w:lang w:val="en-US"/>
+        </w:rPr>
+        <w:t>elemN</w:t>
+      </w:r>
+      <w:proofErr w:type="spellEnd"/>
+      <w:r>
+        <w:rPr>
+          <w:b/>
+          <w:sz w:val="24"/>
+          <w:lang w:val="en-US"/>
+        </w:rPr>
+        <w:t xml:space="preserve"> </w:t>
+      </w:r>
+      <w:proofErr w:type="spellStart"/>
+      <w:r>
+        <w:rPr>
+          <w:b/>
+          <w:sz w:val="24"/>
+          <w:lang w:val="en-US"/>
+        </w:rPr>
+        <w:t>typeOrder</w:t>
+      </w:r>
+      <w:proofErr w:type="spellEnd"/>
+      <w:r>
+        <w:rPr>
+          <w:b/>
+          <w:sz w:val="24"/>
+          <w:lang w:val="en-US"/>
+        </w:rPr>
+        <w:t>.</w:t>
+      </w:r>
+    </w:p>
+    <w:p>
+      <w:pPr>
+        <w:spacing w:after="0"/>
+        <w:rPr>
+          <w:sz w:val="24"/>
+        </w:rPr>
+      </w:pPr>
+      <w:r>
+        <w:rPr>
+          <w:sz w:val="24"/>
+        </w:rPr>
+        <w:t xml:space="preserve">Selecciona todas las filas y ordena </w:t>
+      </w:r>
+      <w:r>
+        <w:rPr>
+          <w:sz w:val="24"/>
+        </w:rPr>
+        <w:t xml:space="preserve">sus filas a partir de tal elemento en  la forma que le digamos. </w:t>
+      </w:r>
+    </w:p>
+    <w:p>
+      <w:pPr>
+        <w:spacing w:after="0"/>
+        <w:rPr>
+          <w:sz w:val="24"/>
+        </w:rPr>
+      </w:pPr>
+      <w:r>
+        <w:rPr>
+          <w:sz w:val="24"/>
+        </w:rPr>
+        <w:t xml:space="preserve">Los </w:t>
+      </w:r>
+      <w:proofErr w:type="spellStart"/>
+      <w:r>
+        <w:rPr>
+          <w:b/>
+          <w:sz w:val="24"/>
+        </w:rPr>
+        <w:t>typeOrder</w:t>
+      </w:r>
+      <w:proofErr w:type="spellEnd"/>
+      <w:r>
+        <w:rPr>
+          <w:b/>
+          <w:sz w:val="24"/>
+        </w:rPr>
+        <w:t xml:space="preserve"> </w:t>
+      </w:r>
+      <w:r>
+        <w:rPr>
+          <w:sz w:val="24"/>
+        </w:rPr>
+        <w:t>que existen son:</w:t>
+      </w:r>
+    </w:p>
+    <w:p>
+      <w:pPr>
+        <w:spacing w:after="0"/>
+        <w:rPr>
+          <w:sz w:val="24"/>
+        </w:rPr>
+      </w:pPr>
+      <w:r>
+        <w:rPr>
+          <w:b/>
+          <w:sz w:val="24"/>
+        </w:rPr>
+        <w:t xml:space="preserve">ASC: </w:t>
+      </w:r>
+      <w:r>
+        <w:rPr>
+          <w:sz w:val="24"/>
+        </w:rPr>
+        <w:t xml:space="preserve">De A </w:t>
+      </w:r>
+      <w:proofErr w:type="spellStart"/>
+      <w:r>
+        <w:rPr>
+          <w:sz w:val="24"/>
+        </w:rPr>
+        <w:t>a</w:t>
+      </w:r>
+      <w:proofErr w:type="spellEnd"/>
+      <w:r>
+        <w:rPr>
+          <w:sz w:val="24"/>
+        </w:rPr>
+        <w:t xml:space="preserve"> Z</w:t>
+      </w:r>
+      <w:r>
+        <w:rPr>
+          <w:sz w:val="24"/>
+        </w:rPr>
+        <w:t xml:space="preserve"> en texto y de menor a mayor en número.</w:t>
+      </w:r>
+    </w:p>
+    <w:p>
+      <w:pPr>
+        <w:spacing w:after="0"/>
+        <w:rPr>
+          <w:sz w:val="24"/>
+        </w:rPr>
+      </w:pPr>
+      <w:r>
+        <w:rPr>
+          <w:b/>
+          <w:sz w:val="24"/>
+        </w:rPr>
+        <w:t xml:space="preserve">DESC: </w:t>
+      </w:r>
+      <w:r>
+        <w:rPr>
+          <w:sz w:val="24"/>
+        </w:rPr>
+        <w:t xml:space="preserve">De Z a </w:t>
+      </w:r>
+      <w:proofErr w:type="spellStart"/>
+      <w:r>
+        <w:rPr>
+          <w:sz w:val="24"/>
+        </w:rPr>
+        <w:t>A</w:t>
+      </w:r>
+      <w:proofErr w:type="spellEnd"/>
+      <w:r>
+        <w:rPr>
+          <w:sz w:val="24"/>
+        </w:rPr>
+        <w:t xml:space="preserve"> en texto y de mayor a menor en número.</w:t>
+      </w:r>
+    </w:p>
+    <w:p>
+      <w:pPr>
+        <w:spacing w:after="0"/>
+        <w:rPr>
+          <w:sz w:val="24"/>
+        </w:rPr>
+      </w:pPr>
+      <w:proofErr w:type="spellStart"/>
+      <w:proofErr w:type="gramStart"/>
+      <w:r>
+        <w:rPr>
+          <w:b/>
+          <w:sz w:val="24"/>
+        </w:rPr>
+        <w:t>typeOrder</w:t>
+      </w:r>
+      <w:proofErr w:type="spellEnd"/>
+      <w:proofErr w:type="gramEnd"/>
+      <w:r>
+        <w:rPr>
+          <w:b/>
+          <w:sz w:val="24"/>
+        </w:rPr>
+        <w:t xml:space="preserve"> LIMIT</w:t>
+      </w:r>
+      <w:r>
+        <w:rPr>
+          <w:sz w:val="24"/>
+        </w:rPr>
+        <w:t xml:space="preserve"> n</w:t>
+      </w:r>
+      <w:r>
+        <w:rPr>
+          <w:sz w:val="24"/>
+        </w:rPr>
+        <w:t>: Limita el orden aplicado a solo los primeros</w:t>
+      </w:r>
+      <w:r>
+        <w:rPr>
+          <w:sz w:val="24"/>
+        </w:rPr>
+        <w:t xml:space="preserve"> n </w:t>
+      </w:r>
+      <w:r>
+        <w:rPr>
+          <w:sz w:val="24"/>
+        </w:rPr>
+        <w:t>elementos.</w:t>
+      </w:r>
+    </w:p>
+    <w:p>
+      <w:pPr>
+        <w:spacing w:after="0"/>
+        <w:rPr>
+          <w:sz w:val="24"/>
+        </w:rPr>
+      </w:pPr>
+    </w:p>
+    <w:p>
+      <w:pPr>
+        <w:spacing w:after="0"/>
+        <w:jc w:val="center"/>
+        <w:rPr>
+          <w:b/>
+          <w:sz w:val="32"/>
+          <w:u w:val="single"/>
+        </w:rPr>
+      </w:pPr>
+      <w:r>
+        <w:rPr>
+          <w:b/>
+          <w:sz w:val="32"/>
+          <w:u w:val="single"/>
+        </w:rPr>
+        <w:t>Contar elementos</w:t>
+      </w:r>
+    </w:p>
+    <w:p>
+      <w:pPr>
+        <w:spacing w:after="0"/>
+        <w:jc w:val="center"/>
+        <w:rPr>
+          <w:b/>
+          <w:sz w:val="32"/>
+          <w:u w:val="single"/>
+        </w:rPr>
+      </w:pPr>
+    </w:p>
+    <w:p>
+      <w:pPr>
+        <w:spacing w:after="0"/>
+        <w:rPr>
+          <w:b/>
+          <w:sz w:val="24"/>
+          <w:lang w:val="en-US"/>
+        </w:rPr>
+      </w:pPr>
+      <w:r>
+        <w:rPr>
+          <w:b/>
+          <w:sz w:val="24"/>
+          <w:lang w:val="en-US"/>
+        </w:rPr>
+        <w:t xml:space="preserve">SELECT </w:t>
+      </w:r>
+      <w:proofErr w:type="spellStart"/>
+      <w:r>
+        <w:rPr>
+          <w:b/>
+          <w:sz w:val="24"/>
+          <w:lang w:val="en-US"/>
+        </w:rPr>
+        <w:t>elemN</w:t>
+      </w:r>
+      <w:proofErr w:type="spellEnd"/>
+      <w:r>
+        <w:rPr>
+          <w:b/>
+          <w:sz w:val="24"/>
+          <w:lang w:val="en-US"/>
+        </w:rPr>
+        <w:t xml:space="preserve">, </w:t>
+      </w:r>
+      <w:proofErr w:type="gramStart"/>
+      <w:r>
+        <w:rPr>
+          <w:b/>
+          <w:sz w:val="24"/>
+          <w:lang w:val="en-US"/>
+        </w:rPr>
+        <w:t>COUNT(</w:t>
+      </w:r>
+      <w:proofErr w:type="gramEnd"/>
+      <w:r>
+        <w:rPr>
+          <w:b/>
+          <w:sz w:val="24"/>
+          <w:lang w:val="en-US"/>
+        </w:rPr>
+        <w:t xml:space="preserve">*) FROM </w:t>
+      </w:r>
+      <w:proofErr w:type="spellStart"/>
+      <w:r>
+        <w:rPr>
+          <w:b/>
+          <w:sz w:val="24"/>
+          <w:lang w:val="en-US"/>
+        </w:rPr>
+        <w:t>tablN</w:t>
+      </w:r>
+      <w:proofErr w:type="spellEnd"/>
+      <w:r>
+        <w:rPr>
+          <w:b/>
+          <w:sz w:val="24"/>
+          <w:lang w:val="en-US"/>
+        </w:rPr>
+        <w:t xml:space="preserve"> GROUP BY </w:t>
+      </w:r>
+      <w:proofErr w:type="spellStart"/>
+      <w:r>
+        <w:rPr>
+          <w:b/>
+          <w:sz w:val="24"/>
+          <w:lang w:val="en-US"/>
+        </w:rPr>
+        <w:t>elemN</w:t>
+      </w:r>
+      <w:proofErr w:type="spellEnd"/>
+    </w:p>
+    <w:p>
+      <w:pPr>
+        <w:spacing w:after="0"/>
+        <w:rPr>
+          <w:b/>
+          <w:sz w:val="24"/>
+          <w:lang w:val="en-US"/>
+        </w:rPr>
+      </w:pPr>
+    </w:p>
+    <w:p>
+      <w:pPr>
+        <w:spacing w:after="0"/>
+        <w:rPr>
+          <w:sz w:val="24"/>
+        </w:rPr>
+      </w:pPr>
+      <w:r>
+        <w:rPr>
+          <w:sz w:val="24"/>
+        </w:rPr>
+        <w:t>Con este código contaremos la c</w:t>
+      </w:r>
+      <w:r>
+        <w:rPr>
+          <w:sz w:val="24"/>
+        </w:rPr>
+        <w:t xml:space="preserve">antidad de data en tal elemento y cuantos </w:t>
+      </w:r>
+      <w:r>
+        <w:rPr>
+          <w:b/>
+          <w:sz w:val="24"/>
+        </w:rPr>
+        <w:t xml:space="preserve">datan </w:t>
+      </w:r>
+      <w:r>
+        <w:rPr>
+          <w:sz w:val="24"/>
+        </w:rPr>
+        <w:t>se repiten en la misma.</w:t>
+      </w:r>
+    </w:p>
+    <w:p>
+      <w:pPr>
+        <w:spacing w:after="0"/>
+        <w:rPr>
+          <w:sz w:val="24"/>
+        </w:rPr>
+      </w:pPr>
+    </w:p>
+    <w:p>
+      <w:pPr>
+        <w:spacing w:after="0"/>
+        <w:jc w:val="center"/>
+        <w:rPr>
+          <w:sz w:val="32"/>
+          <w:u w:val="single"/>
+        </w:rPr>
+      </w:pPr>
+      <w:r>
+        <w:rPr>
+          <w:sz w:val="32"/>
+          <w:u w:val="single"/>
+        </w:rPr>
+        <w:t xml:space="preserve">Operadores </w:t>
+      </w:r>
+    </w:p>
+    <w:p>
+      <w:pPr>
+        <w:spacing w:after="0"/>
+        <w:jc w:val="center"/>
+        <w:rPr>
+          <w:sz w:val="32"/>
+          <w:u w:val="single"/>
+        </w:rPr>
+      </w:pPr>
+    </w:p>
+    <w:p>
+      <w:pPr>
+        <w:spacing w:after="0"/>
+        <w:rPr>
+          <w:sz w:val="24"/>
+        </w:rPr>
+      </w:pPr>
+      <w:r>
+        <w:rPr>
+          <w:sz w:val="24"/>
+        </w:rPr>
+        <w:t xml:space="preserve">Existen operadores que nos dejan comparar la data dentro de los </w:t>
+      </w:r>
+      <w:proofErr w:type="spellStart"/>
+      <w:r>
+        <w:rPr>
+          <w:b/>
+          <w:sz w:val="24"/>
+        </w:rPr>
+        <w:t>elemN</w:t>
+      </w:r>
+      <w:proofErr w:type="spellEnd"/>
+      <w:r>
+        <w:rPr>
+          <w:sz w:val="24"/>
+        </w:rPr>
+        <w:t xml:space="preserve"> para recibir solo la que comparta tal estamento. </w:t>
+      </w:r>
+      <w:r>
+        <w:rPr>
+          <w:sz w:val="24"/>
+        </w:rPr>
+        <w:t>Un ejemplo es con:</w:t>
+      </w:r>
+    </w:p>
+    <w:p>
+      <w:pPr>
+        <w:spacing w:after="0"/>
+        <w:rPr>
+          <w:b/>
+          <w:sz w:val="24"/>
+        </w:rPr>
+      </w:pPr>
+      <w:r>
+        <w:rPr>
+          <w:b/>
+          <w:sz w:val="24"/>
+        </w:rPr>
+        <w:t xml:space="preserve">SELECT </w:t>
+      </w:r>
+      <w:proofErr w:type="spellStart"/>
+      <w:r>
+        <w:rPr>
+          <w:b/>
+          <w:sz w:val="24"/>
+        </w:rPr>
+        <w:t>elemN</w:t>
+      </w:r>
+      <w:proofErr w:type="spellEnd"/>
+      <w:r>
+        <w:rPr>
+          <w:b/>
+          <w:sz w:val="24"/>
+        </w:rPr>
+        <w:t xml:space="preserve"> FROM </w:t>
+      </w:r>
+      <w:proofErr w:type="spellStart"/>
+      <w:r>
+        <w:rPr>
+          <w:b/>
+          <w:sz w:val="24"/>
+        </w:rPr>
+        <w:t>tblN</w:t>
+      </w:r>
+      <w:proofErr w:type="spellEnd"/>
+      <w:r>
+        <w:rPr>
+          <w:b/>
+          <w:sz w:val="24"/>
+        </w:rPr>
+        <w:t xml:space="preserve"> WHERE </w:t>
+      </w:r>
+      <w:proofErr w:type="spellStart"/>
+      <w:r>
+        <w:rPr>
+          <w:b/>
+          <w:sz w:val="24"/>
+        </w:rPr>
+        <w:t>elemN</w:t>
+      </w:r>
+      <w:proofErr w:type="spellEnd"/>
+      <w:r>
+        <w:rPr>
+          <w:b/>
+          <w:sz w:val="24"/>
+        </w:rPr>
+        <w:t xml:space="preserve"> &gt; 1</w:t>
+      </w:r>
+    </w:p>
+    <w:p>
+      <w:pPr>
+        <w:spacing w:after="0"/>
+        <w:rPr>
+          <w:sz w:val="24"/>
+        </w:rPr>
+      </w:pPr>
+      <w:r>
+        <w:rPr>
+          <w:sz w:val="24"/>
+        </w:rPr>
+        <w:t xml:space="preserve">De esta forma solo recibimos el </w:t>
+      </w:r>
+      <w:proofErr w:type="spellStart"/>
+      <w:r>
+        <w:rPr>
+          <w:b/>
+          <w:sz w:val="24"/>
+        </w:rPr>
+        <w:t>dataN</w:t>
+      </w:r>
+      <w:proofErr w:type="spellEnd"/>
+      <w:r>
+        <w:rPr>
+          <w:b/>
+          <w:sz w:val="24"/>
+        </w:rPr>
+        <w:t xml:space="preserve"> </w:t>
+      </w:r>
+      <w:r>
+        <w:rPr>
+          <w:sz w:val="24"/>
+        </w:rPr>
+        <w:t>que tenga un valor mayor a 1.</w:t>
+      </w:r>
+      <w:r>
+        <w:rPr>
+          <w:sz w:val="24"/>
+        </w:rPr>
+        <w:t xml:space="preserve"> Se pueden poner cuantos </w:t>
+      </w:r>
+      <w:proofErr w:type="spellStart"/>
+      <w:r>
+        <w:rPr>
+          <w:b/>
+          <w:sz w:val="24"/>
+        </w:rPr>
+        <w:t>elemN</w:t>
+      </w:r>
+      <w:proofErr w:type="spellEnd"/>
+      <w:r>
+        <w:rPr>
+          <w:b/>
+          <w:sz w:val="24"/>
+        </w:rPr>
+        <w:t xml:space="preserve"> </w:t>
+      </w:r>
+      <w:r>
+        <w:rPr>
+          <w:sz w:val="24"/>
+        </w:rPr>
+        <w:t xml:space="preserve">cuantos quieras, o un </w:t>
+      </w:r>
+      <w:r>
+        <w:rPr>
+          <w:b/>
+          <w:sz w:val="24"/>
+        </w:rPr>
+        <w:t xml:space="preserve">* </w:t>
+      </w:r>
+      <w:r>
+        <w:rPr>
+          <w:sz w:val="24"/>
+        </w:rPr>
+        <w:t xml:space="preserve">para que nos </w:t>
+      </w:r>
+      <w:proofErr w:type="spellStart"/>
+      <w:r>
+        <w:rPr>
+          <w:sz w:val="24"/>
+        </w:rPr>
+        <w:t>devualva</w:t>
+      </w:r>
+      <w:proofErr w:type="spellEnd"/>
+      <w:r>
+        <w:rPr>
+          <w:sz w:val="24"/>
+        </w:rPr>
+        <w:t xml:space="preserve"> todas las columnas</w:t>
+      </w:r>
+    </w:p>
+    <w:p>
+      <w:pPr>
+        <w:spacing w:after="0"/>
+        <w:rPr>
+          <w:b/>
+          <w:sz w:val="24"/>
+        </w:rPr>
+      </w:pPr>
+      <w:r>
+        <w:rPr>
+          <w:b/>
+          <w:sz w:val="24"/>
+        </w:rPr>
+        <w:t>BETWEEN</w:t>
+      </w:r>
+      <w:r>
+        <w:rPr>
+          <w:sz w:val="24"/>
+        </w:rPr>
+        <w:t xml:space="preserve"> </w:t>
+      </w:r>
+      <w:proofErr w:type="spellStart"/>
+      <w:r>
+        <w:rPr>
+          <w:b/>
+          <w:sz w:val="24"/>
+        </w:rPr>
+        <w:t>dataN</w:t>
+      </w:r>
+      <w:proofErr w:type="spellEnd"/>
+      <w:r>
+        <w:rPr>
+          <w:b/>
+          <w:sz w:val="24"/>
+        </w:rPr>
+        <w:t xml:space="preserve"> AND </w:t>
+      </w:r>
+      <w:proofErr w:type="spellStart"/>
+      <w:r>
+        <w:rPr>
+          <w:b/>
+          <w:sz w:val="24"/>
+        </w:rPr>
+        <w:t>dataN</w:t>
+      </w:r>
+      <w:proofErr w:type="spellEnd"/>
+      <w:r>
+        <w:rPr>
+          <w:b/>
+          <w:sz w:val="24"/>
+        </w:rPr>
+        <w:t xml:space="preserve">: </w:t>
+      </w:r>
+      <w:r>
+        <w:rPr>
+          <w:sz w:val="24"/>
+        </w:rPr>
+        <w:t xml:space="preserve">Este es un operador que nos da todos los </w:t>
+      </w:r>
+      <w:proofErr w:type="spellStart"/>
+      <w:r>
+        <w:rPr>
+          <w:b/>
+          <w:sz w:val="24"/>
+        </w:rPr>
+        <w:t>elemN</w:t>
+      </w:r>
+      <w:proofErr w:type="spellEnd"/>
+      <w:r>
+        <w:rPr>
+          <w:b/>
+          <w:sz w:val="24"/>
+        </w:rPr>
+        <w:t xml:space="preserve"> </w:t>
+      </w:r>
+      <w:r>
+        <w:rPr>
+          <w:sz w:val="24"/>
+        </w:rPr>
+        <w:t xml:space="preserve">que estén entre esos dos </w:t>
+      </w:r>
+      <w:proofErr w:type="spellStart"/>
+      <w:r>
+        <w:rPr>
+          <w:b/>
+          <w:sz w:val="24"/>
+        </w:rPr>
+        <w:t>dataN</w:t>
+      </w:r>
+      <w:proofErr w:type="spellEnd"/>
+      <w:r>
+        <w:rPr>
+          <w:b/>
+          <w:sz w:val="24"/>
+        </w:rPr>
+        <w:t xml:space="preserve"> </w:t>
+      </w:r>
+    </w:p>
+    <w:p>
+      <w:pPr>
+        <w:spacing w:after="0"/>
+        <w:rPr>
+          <w:b/>
+          <w:sz w:val="24"/>
+        </w:rPr>
+      </w:pPr>
+      <w:r>
+        <w:rPr>
+          <w:b/>
+          <w:sz w:val="24"/>
+        </w:rPr>
+        <w:t>OR</w:t>
+      </w:r>
+      <w:r>
+        <w:rPr>
+          <w:sz w:val="24"/>
+        </w:rPr>
+        <w:t xml:space="preserve">: Este sirve para recibir dato de un tipo O de otra comparación. </w:t>
+      </w:r>
+      <w:proofErr w:type="spellStart"/>
+      <w:r>
+        <w:rPr>
+          <w:sz w:val="24"/>
+        </w:rPr>
+        <w:t>Ejem</w:t>
+      </w:r>
+      <w:proofErr w:type="spellEnd"/>
+      <w:r>
+        <w:rPr>
+          <w:sz w:val="24"/>
+        </w:rPr>
+        <w:t xml:space="preserve">: </w:t>
+      </w:r>
+      <w:proofErr w:type="spellStart"/>
+      <w:r>
+        <w:rPr>
+          <w:b/>
+          <w:sz w:val="24"/>
+        </w:rPr>
+        <w:t>dataN</w:t>
+      </w:r>
+      <w:proofErr w:type="spellEnd"/>
+      <w:r>
+        <w:rPr>
+          <w:b/>
+          <w:sz w:val="24"/>
+        </w:rPr>
+        <w:t xml:space="preserve">=”hola” OR </w:t>
+      </w:r>
+      <w:proofErr w:type="spellStart"/>
+      <w:r>
+        <w:rPr>
+          <w:b/>
+          <w:sz w:val="24"/>
+        </w:rPr>
+        <w:t>dataN</w:t>
+      </w:r>
+      <w:proofErr w:type="spellEnd"/>
+      <w:r>
+        <w:rPr>
+          <w:b/>
+          <w:sz w:val="24"/>
+        </w:rPr>
+        <w:t>=”chau”</w:t>
+      </w:r>
+    </w:p>
+    <w:p>
+      <w:pPr>
+        <w:spacing w:after="0"/>
+        <w:rPr>
+          <w:b/>
+          <w:sz w:val="24"/>
+        </w:rPr>
+      </w:pPr>
+    </w:p>
+    <w:p>
+      <w:pPr>
+        <w:spacing w:after="0"/>
+        <w:jc w:val="center"/>
+        <w:rPr>
+          <w:sz w:val="32"/>
+          <w:u w:val="single"/>
+        </w:rPr>
+      </w:pPr>
+      <w:r>
+        <w:rPr>
+          <w:sz w:val="32"/>
+          <w:u w:val="single"/>
+        </w:rPr>
+        <w:t xml:space="preserve">Funciones de Texto Y </w:t>
+      </w:r>
+      <w:proofErr w:type="spellStart"/>
+      <w:r>
+        <w:rPr>
+          <w:sz w:val="32"/>
+          <w:u w:val="single"/>
+        </w:rPr>
+        <w:t>Numeros</w:t>
+      </w:r>
+      <w:proofErr w:type="spellEnd"/>
+    </w:p>
+    <w:p>
+      <w:pPr>
+        <w:spacing w:after="0"/>
+        <w:jc w:val="center"/>
+        <w:rPr>
+          <w:sz w:val="32"/>
+          <w:u w:val="single"/>
+        </w:rPr>
+      </w:pPr>
+    </w:p>
+    <w:p>
+      <w:pPr>
+        <w:spacing w:after="0"/>
+        <w:rPr>
+          <w:sz w:val="24"/>
+        </w:rPr>
+      </w:pPr>
+      <w:r>
+        <w:rPr>
+          <w:sz w:val="24"/>
+        </w:rPr>
+        <w:t>Existen funciones para cadenas que nos dejan modificarlas:</w:t>
+      </w:r>
+    </w:p>
+    <w:p>
+      <w:pPr>
+        <w:spacing w:after="0"/>
+        <w:rPr>
+          <w:b/>
+          <w:sz w:val="24"/>
+          <w:lang w:val="en-US"/>
+        </w:rPr>
+      </w:pPr>
+      <w:r>
+        <w:rPr>
+          <w:b/>
+          <w:sz w:val="24"/>
+        </w:rPr>
+        <w:t xml:space="preserve">CONCAT: </w:t>
+      </w:r>
+      <w:r>
+        <w:rPr>
+          <w:sz w:val="24"/>
+        </w:rPr>
+        <w:t xml:space="preserve">Se utiliza entre dos </w:t>
+      </w:r>
+      <w:proofErr w:type="spellStart"/>
+      <w:r>
+        <w:rPr>
+          <w:b/>
+          <w:sz w:val="24"/>
+        </w:rPr>
+        <w:t>elemN</w:t>
+      </w:r>
+      <w:proofErr w:type="spellEnd"/>
+      <w:r>
+        <w:rPr>
+          <w:b/>
+          <w:sz w:val="24"/>
+        </w:rPr>
+        <w:t xml:space="preserve"> </w:t>
+      </w:r>
+      <w:r>
+        <w:rPr>
+          <w:sz w:val="24"/>
+        </w:rPr>
+        <w:t xml:space="preserve">para que su </w:t>
+      </w:r>
+      <w:proofErr w:type="spellStart"/>
+      <w:r>
+        <w:rPr>
+          <w:b/>
+          <w:sz w:val="24"/>
+        </w:rPr>
+        <w:t>dataN</w:t>
+      </w:r>
+      <w:proofErr w:type="spellEnd"/>
+      <w:r>
+        <w:rPr>
+          <w:b/>
+          <w:sz w:val="24"/>
+        </w:rPr>
+        <w:t xml:space="preserve"> </w:t>
+      </w:r>
+      <w:r>
+        <w:rPr>
+          <w:sz w:val="24"/>
+        </w:rPr>
+        <w:t xml:space="preserve">vuelva concatenada. </w:t>
+      </w:r>
+      <w:proofErr w:type="spellStart"/>
+      <w:r>
+        <w:rPr>
+          <w:sz w:val="24"/>
+          <w:lang w:val="en-US"/>
+        </w:rPr>
+        <w:t>Ejemplo</w:t>
+      </w:r>
+      <w:proofErr w:type="spellEnd"/>
+      <w:r>
+        <w:rPr>
+          <w:sz w:val="24"/>
+          <w:lang w:val="en-US"/>
+        </w:rPr>
+        <w:t xml:space="preserve">: </w:t>
+      </w:r>
+      <w:r>
+        <w:rPr>
+          <w:b/>
+          <w:sz w:val="24"/>
+          <w:lang w:val="en-US"/>
+        </w:rPr>
+        <w:t xml:space="preserve">SELECT </w:t>
+      </w:r>
+      <w:proofErr w:type="gramStart"/>
+      <w:r>
+        <w:rPr>
+          <w:b/>
+          <w:sz w:val="24"/>
+          <w:lang w:val="en-US"/>
+        </w:rPr>
+        <w:t>CONCAT(</w:t>
+      </w:r>
+      <w:proofErr w:type="spellStart"/>
+      <w:proofErr w:type="gramEnd"/>
+      <w:r>
+        <w:rPr>
+          <w:b/>
+          <w:sz w:val="24"/>
+          <w:lang w:val="en-US"/>
+        </w:rPr>
+        <w:t>elemN</w:t>
+      </w:r>
+      <w:proofErr w:type="spellEnd"/>
+      <w:r>
+        <w:rPr>
+          <w:b/>
+          <w:sz w:val="24"/>
+          <w:lang w:val="en-US"/>
+        </w:rPr>
+        <w:t xml:space="preserve">, “ ”, elemN2) FROM </w:t>
+      </w:r>
+      <w:proofErr w:type="spellStart"/>
+      <w:r>
+        <w:rPr>
+          <w:b/>
+          <w:sz w:val="24"/>
+          <w:lang w:val="en-US"/>
+        </w:rPr>
+        <w:t>tblN</w:t>
+      </w:r>
+      <w:proofErr w:type="spellEnd"/>
+      <w:r>
+        <w:rPr>
+          <w:b/>
+          <w:sz w:val="24"/>
+          <w:lang w:val="en-US"/>
+        </w:rPr>
+        <w:t xml:space="preserve"> WHERE </w:t>
+      </w:r>
+      <w:proofErr w:type="spellStart"/>
+      <w:r>
+        <w:rPr>
+          <w:b/>
+          <w:sz w:val="24"/>
+          <w:lang w:val="en-US"/>
+        </w:rPr>
+        <w:t>elemNID</w:t>
+      </w:r>
+      <w:proofErr w:type="spellEnd"/>
+      <w:r>
+        <w:rPr>
+          <w:b/>
+          <w:sz w:val="24"/>
+          <w:lang w:val="en-US"/>
+        </w:rPr>
+        <w:t>=”id”</w:t>
+      </w:r>
+    </w:p>
+    <w:p>
+      <w:pPr>
+        <w:spacing w:after="0"/>
+        <w:rPr>
+          <w:b/>
+          <w:sz w:val="24"/>
+          <w:lang w:val="en-US"/>
+        </w:rPr>
+      </w:pPr>
+    </w:p>
+    <w:p>
+      <w:pPr>
+        <w:spacing w:after="0"/>
+        <w:rPr>
+          <w:sz w:val="24"/>
+        </w:rPr>
+      </w:pPr>
+      <w:r>
+        <w:rPr>
+          <w:b/>
+          <w:sz w:val="24"/>
+        </w:rPr>
+        <w:t xml:space="preserve">CONCAT_WS: </w:t>
+      </w:r>
+      <w:r>
+        <w:rPr>
+          <w:sz w:val="24"/>
+        </w:rPr>
+        <w:t xml:space="preserve">Funciona como su pariente pero este nos evita tener que poner el </w:t>
+      </w:r>
+      <w:proofErr w:type="gramStart"/>
+      <w:r>
+        <w:rPr>
+          <w:sz w:val="24"/>
+        </w:rPr>
+        <w:t>“ ”</w:t>
+      </w:r>
+      <w:proofErr w:type="gramEnd"/>
+      <w:r>
+        <w:rPr>
+          <w:sz w:val="24"/>
+        </w:rPr>
+        <w:t xml:space="preserve"> todo el tiempo entre los </w:t>
+      </w:r>
+      <w:proofErr w:type="spellStart"/>
+      <w:r>
+        <w:rPr>
+          <w:b/>
+          <w:sz w:val="24"/>
+        </w:rPr>
+        <w:t>elemN</w:t>
+      </w:r>
+      <w:proofErr w:type="spellEnd"/>
+      <w:r>
+        <w:rPr>
+          <w:b/>
+          <w:sz w:val="24"/>
+        </w:rPr>
+        <w:t xml:space="preserve">. </w:t>
+      </w:r>
+      <w:r>
+        <w:rPr>
+          <w:sz w:val="24"/>
+        </w:rPr>
+        <w:t xml:space="preserve">Se puede utilizar para agregarle texto también. </w:t>
+      </w:r>
+    </w:p>
+    <w:p>
+      <w:pPr>
+        <w:spacing w:after="0"/>
+        <w:rPr>
+          <w:b/>
+          <w:sz w:val="24"/>
+          <w:lang w:val="en-US"/>
+        </w:rPr>
+      </w:pPr>
+      <w:r>
+        <w:rPr>
+          <w:sz w:val="24"/>
+          <w:lang w:val="en-US"/>
+        </w:rPr>
+        <w:t xml:space="preserve"> </w:t>
+      </w:r>
+      <w:r>
+        <w:rPr>
+          <w:b/>
+          <w:sz w:val="24"/>
+          <w:lang w:val="en-US"/>
+        </w:rPr>
+        <w:t xml:space="preserve">SELECT </w:t>
+      </w:r>
+      <w:proofErr w:type="gramStart"/>
+      <w:r>
+        <w:rPr>
+          <w:b/>
+          <w:sz w:val="24"/>
+          <w:lang w:val="en-US"/>
+        </w:rPr>
+        <w:t>CONCAT(</w:t>
+      </w:r>
+      <w:proofErr w:type="gramEnd"/>
+      <w:r>
+        <w:rPr>
+          <w:b/>
+          <w:sz w:val="24"/>
+          <w:lang w:val="en-US"/>
+        </w:rPr>
+        <w:t xml:space="preserve">“ ”, </w:t>
+      </w:r>
+      <w:proofErr w:type="spellStart"/>
+      <w:r>
+        <w:rPr>
+          <w:b/>
+          <w:sz w:val="24"/>
+          <w:lang w:val="en-US"/>
+        </w:rPr>
+        <w:t>elemN</w:t>
+      </w:r>
+      <w:proofErr w:type="spellEnd"/>
+      <w:r>
+        <w:rPr>
+          <w:b/>
+          <w:sz w:val="24"/>
+          <w:lang w:val="en-US"/>
+        </w:rPr>
+        <w:t xml:space="preserve">, elemN2) FROM </w:t>
+      </w:r>
+      <w:proofErr w:type="spellStart"/>
+      <w:r>
+        <w:rPr>
+          <w:b/>
+          <w:sz w:val="24"/>
+          <w:lang w:val="en-US"/>
+        </w:rPr>
+        <w:t>tblN</w:t>
+      </w:r>
+      <w:proofErr w:type="spellEnd"/>
+      <w:r>
+        <w:rPr>
+          <w:b/>
+          <w:sz w:val="24"/>
+          <w:lang w:val="en-US"/>
+        </w:rPr>
+        <w:t xml:space="preserve"> WHERE </w:t>
+      </w:r>
+      <w:proofErr w:type="spellStart"/>
+      <w:r>
+        <w:rPr>
+          <w:b/>
+          <w:sz w:val="24"/>
+          <w:lang w:val="en-US"/>
+        </w:rPr>
+        <w:t>elemNID</w:t>
+      </w:r>
+      <w:proofErr w:type="spellEnd"/>
+      <w:r>
+        <w:rPr>
+          <w:b/>
+          <w:sz w:val="24"/>
+          <w:lang w:val="en-US"/>
+        </w:rPr>
+        <w:t>=”id”</w:t>
+      </w:r>
+    </w:p>
+    <w:p>
+      <w:pPr>
+        <w:spacing w:after="0"/>
+        <w:rPr>
+          <w:b/>
+          <w:sz w:val="24"/>
+          <w:lang w:val="en-US"/>
+        </w:rPr>
+      </w:pPr>
+    </w:p>
+    <w:p>
+      <w:pPr>
+        <w:spacing w:after="0"/>
+        <w:rPr>
+          <w:sz w:val="24"/>
+        </w:rPr>
+      </w:pPr>
+      <w:r>
+        <w:rPr>
+          <w:sz w:val="24"/>
+        </w:rPr>
+        <w:lastRenderedPageBreak/>
+        <w:t>Existen funciones para números que nos dejan modificarlas:</w:t>
+      </w:r>
+    </w:p>
+    <w:p>
+      <w:pPr>
+        <w:spacing w:after="0"/>
+        <w:rPr>
+          <w:sz w:val="24"/>
+          <w:lang w:val="en-US"/>
+        </w:rPr>
+      </w:pPr>
+      <w:r>
+        <w:rPr>
+          <w:b/>
+          <w:sz w:val="24"/>
+        </w:rPr>
+        <w:t xml:space="preserve">AVG: </w:t>
+      </w:r>
+      <w:r>
+        <w:rPr>
+          <w:sz w:val="24"/>
+        </w:rPr>
+        <w:t xml:space="preserve">Nos da el promedio de todas las </w:t>
+      </w:r>
+      <w:proofErr w:type="spellStart"/>
+      <w:r>
+        <w:rPr>
+          <w:b/>
+          <w:sz w:val="24"/>
+        </w:rPr>
+        <w:t>dataN</w:t>
+      </w:r>
+      <w:proofErr w:type="spellEnd"/>
+      <w:r>
+        <w:rPr>
+          <w:b/>
+          <w:sz w:val="24"/>
+        </w:rPr>
+        <w:t xml:space="preserve"> </w:t>
+      </w:r>
+      <w:r>
+        <w:rPr>
+          <w:sz w:val="24"/>
+        </w:rPr>
+        <w:t xml:space="preserve">del </w:t>
+      </w:r>
+      <w:proofErr w:type="spellStart"/>
+      <w:r>
+        <w:rPr>
+          <w:b/>
+          <w:sz w:val="24"/>
+        </w:rPr>
+        <w:t>elemN</w:t>
+      </w:r>
+      <w:proofErr w:type="spellEnd"/>
+      <w:r>
+        <w:rPr>
+          <w:b/>
+          <w:sz w:val="24"/>
+        </w:rPr>
+        <w:t xml:space="preserve"> </w:t>
+      </w:r>
+      <w:r>
+        <w:rPr>
+          <w:sz w:val="24"/>
+        </w:rPr>
+        <w:t xml:space="preserve">que elijamos. </w:t>
+      </w:r>
+      <w:proofErr w:type="spellStart"/>
+      <w:r>
+        <w:rPr>
+          <w:sz w:val="24"/>
+          <w:lang w:val="en-US"/>
+        </w:rPr>
+        <w:t>Ejemplo</w:t>
+      </w:r>
+      <w:proofErr w:type="spellEnd"/>
+      <w:r>
+        <w:rPr>
+          <w:sz w:val="24"/>
+          <w:lang w:val="en-US"/>
+        </w:rPr>
+        <w:t>:</w:t>
+      </w:r>
+    </w:p>
+    <w:p>
+      <w:pPr>
+        <w:spacing w:after="0"/>
+        <w:rPr>
+          <w:b/>
+          <w:sz w:val="24"/>
+          <w:lang w:val="en-US"/>
+        </w:rPr>
+      </w:pPr>
+      <w:r>
+        <w:rPr>
+          <w:b/>
+          <w:sz w:val="24"/>
+          <w:lang w:val="en-US"/>
+        </w:rPr>
+        <w:t xml:space="preserve">SELECT </w:t>
+      </w:r>
+      <w:proofErr w:type="gramStart"/>
+      <w:r>
+        <w:rPr>
+          <w:b/>
+          <w:sz w:val="24"/>
+          <w:lang w:val="en-US"/>
+        </w:rPr>
+        <w:t>AVG</w:t>
+      </w:r>
+      <w:r>
+        <w:rPr>
+          <w:b/>
+          <w:sz w:val="24"/>
+          <w:lang w:val="en-US"/>
+        </w:rPr>
+        <w:t>(</w:t>
+      </w:r>
+      <w:proofErr w:type="spellStart"/>
+      <w:proofErr w:type="gramEnd"/>
+      <w:r>
+        <w:rPr>
+          <w:b/>
+          <w:sz w:val="24"/>
+          <w:lang w:val="en-US"/>
+        </w:rPr>
+        <w:t>elemN</w:t>
+      </w:r>
+      <w:proofErr w:type="spellEnd"/>
+      <w:r>
+        <w:rPr>
+          <w:b/>
+          <w:sz w:val="24"/>
+          <w:lang w:val="en-US"/>
+        </w:rPr>
+        <w:t xml:space="preserve">) FROM </w:t>
+      </w:r>
+      <w:proofErr w:type="spellStart"/>
+      <w:r>
+        <w:rPr>
+          <w:b/>
+          <w:sz w:val="24"/>
+          <w:lang w:val="en-US"/>
+        </w:rPr>
+        <w:t>tblN</w:t>
+      </w:r>
+      <w:proofErr w:type="spellEnd"/>
+      <w:r>
+        <w:rPr>
+          <w:b/>
+          <w:sz w:val="24"/>
+          <w:lang w:val="en-US"/>
+        </w:rPr>
+        <w:t xml:space="preserve"> WHERE </w:t>
+      </w:r>
+      <w:proofErr w:type="spellStart"/>
+      <w:r>
+        <w:rPr>
+          <w:b/>
+          <w:sz w:val="24"/>
+          <w:lang w:val="en-US"/>
+        </w:rPr>
+        <w:t>elemNID</w:t>
+      </w:r>
+      <w:proofErr w:type="spellEnd"/>
+      <w:r>
+        <w:rPr>
+          <w:b/>
+          <w:sz w:val="24"/>
+          <w:lang w:val="en-US"/>
+        </w:rPr>
+        <w:t>=”id”</w:t>
+      </w:r>
+    </w:p>
+    <w:p>
+      <w:pPr>
+        <w:spacing w:after="0"/>
+        <w:rPr>
+          <w:b/>
+          <w:sz w:val="24"/>
+          <w:lang w:val="en-US"/>
+        </w:rPr>
+      </w:pPr>
+    </w:p>
+    <w:p>
+      <w:pPr>
+        <w:spacing w:after="0"/>
+        <w:rPr>
+          <w:sz w:val="24"/>
+          <w:lang w:val="en-US"/>
+        </w:rPr>
+      </w:pPr>
+      <w:r>
+        <w:rPr>
+          <w:b/>
+          <w:sz w:val="24"/>
+        </w:rPr>
+        <w:t xml:space="preserve">MIN= </w:t>
+      </w:r>
+      <w:r>
+        <w:rPr>
+          <w:sz w:val="24"/>
+        </w:rPr>
+        <w:t xml:space="preserve">Nos da el </w:t>
+      </w:r>
+      <w:proofErr w:type="spellStart"/>
+      <w:r>
+        <w:rPr>
+          <w:sz w:val="24"/>
+        </w:rPr>
+        <w:t>minimo</w:t>
+      </w:r>
+      <w:proofErr w:type="spellEnd"/>
+      <w:r>
+        <w:rPr>
+          <w:sz w:val="24"/>
+        </w:rPr>
+        <w:t xml:space="preserve"> numero en tal </w:t>
+      </w:r>
+      <w:proofErr w:type="spellStart"/>
+      <w:r>
+        <w:rPr>
+          <w:b/>
+          <w:sz w:val="24"/>
+        </w:rPr>
+        <w:t>elemN</w:t>
+      </w:r>
+      <w:proofErr w:type="spellEnd"/>
+      <w:r>
+        <w:rPr>
+          <w:b/>
+          <w:sz w:val="24"/>
+        </w:rPr>
+        <w:t xml:space="preserve">. </w:t>
+      </w:r>
+      <w:proofErr w:type="spellStart"/>
+      <w:r>
+        <w:rPr>
+          <w:sz w:val="24"/>
+          <w:lang w:val="en-US"/>
+        </w:rPr>
+        <w:t>Ejemplo</w:t>
+      </w:r>
+      <w:proofErr w:type="spellEnd"/>
+      <w:r>
+        <w:rPr>
+          <w:sz w:val="24"/>
+          <w:lang w:val="en-US"/>
+        </w:rPr>
+        <w:t>:</w:t>
+      </w:r>
+    </w:p>
+    <w:p>
+      <w:pPr>
+        <w:spacing w:after="0"/>
+        <w:rPr>
+          <w:b/>
+          <w:sz w:val="24"/>
+          <w:lang w:val="en-US"/>
+        </w:rPr>
+      </w:pPr>
+      <w:r>
+        <w:rPr>
+          <w:b/>
+          <w:sz w:val="24"/>
+          <w:lang w:val="en-US"/>
+        </w:rPr>
+        <w:t xml:space="preserve">SELECT </w:t>
+      </w:r>
+      <w:r>
+        <w:rPr>
+          <w:b/>
+          <w:sz w:val="24"/>
+          <w:lang w:val="en-US"/>
+        </w:rPr>
+        <w:t>*</w:t>
+      </w:r>
+      <w:r>
+        <w:rPr>
+          <w:b/>
+          <w:sz w:val="24"/>
+          <w:lang w:val="en-US"/>
+        </w:rPr>
+        <w:t xml:space="preserve">FROM </w:t>
+      </w:r>
+      <w:proofErr w:type="spellStart"/>
+      <w:r>
+        <w:rPr>
+          <w:b/>
+          <w:sz w:val="24"/>
+          <w:lang w:val="en-US"/>
+        </w:rPr>
+        <w:t>tblN</w:t>
+      </w:r>
+      <w:proofErr w:type="spellEnd"/>
+      <w:r>
+        <w:rPr>
+          <w:b/>
+          <w:sz w:val="24"/>
+          <w:lang w:val="en-US"/>
+        </w:rPr>
+        <w:t xml:space="preserve"> WHERE </w:t>
+      </w:r>
+      <w:proofErr w:type="spellStart"/>
+      <w:r>
+        <w:rPr>
+          <w:b/>
+          <w:sz w:val="24"/>
+          <w:lang w:val="en-US"/>
+        </w:rPr>
+        <w:t>elemN</w:t>
+      </w:r>
+      <w:proofErr w:type="spellEnd"/>
+      <w:r>
+        <w:rPr>
+          <w:b/>
+          <w:sz w:val="24"/>
+          <w:lang w:val="en-US"/>
+        </w:rPr>
+        <w:t xml:space="preserve">= (SELECT </w:t>
+      </w:r>
+      <w:proofErr w:type="gramStart"/>
+      <w:r>
+        <w:rPr>
+          <w:b/>
+          <w:sz w:val="24"/>
+          <w:lang w:val="en-US"/>
+        </w:rPr>
+        <w:t>MIN(</w:t>
+      </w:r>
+      <w:proofErr w:type="spellStart"/>
+      <w:proofErr w:type="gramEnd"/>
+      <w:r>
+        <w:rPr>
+          <w:b/>
+          <w:sz w:val="24"/>
+          <w:lang w:val="en-US"/>
+        </w:rPr>
+        <w:t>elemN</w:t>
+      </w:r>
+      <w:proofErr w:type="spellEnd"/>
+      <w:r>
+        <w:rPr>
+          <w:b/>
+          <w:sz w:val="24"/>
+          <w:lang w:val="en-US"/>
+        </w:rPr>
+        <w:t xml:space="preserve">) FROM </w:t>
+      </w:r>
+      <w:proofErr w:type="spellStart"/>
+      <w:r>
+        <w:rPr>
+          <w:b/>
+          <w:sz w:val="24"/>
+          <w:lang w:val="en-US"/>
+        </w:rPr>
+        <w:t>tblN</w:t>
+      </w:r>
+      <w:proofErr w:type="spellEnd"/>
+      <w:r>
+        <w:rPr>
+          <w:b/>
+          <w:sz w:val="24"/>
+          <w:lang w:val="en-US"/>
+        </w:rPr>
+        <w:t>)</w:t>
+      </w:r>
+    </w:p>
+    <w:p>
+      <w:pPr>
+        <w:spacing w:after="0"/>
+        <w:rPr>
+          <w:sz w:val="24"/>
+        </w:rPr>
+      </w:pPr>
+      <w:r>
+        <w:rPr>
+          <w:sz w:val="24"/>
+        </w:rPr>
+        <w:t xml:space="preserve">En este </w:t>
+      </w:r>
+      <w:proofErr w:type="spellStart"/>
+      <w:r>
+        <w:rPr>
+          <w:sz w:val="24"/>
+        </w:rPr>
+        <w:t>codigo</w:t>
+      </w:r>
+      <w:proofErr w:type="spellEnd"/>
+      <w:r>
+        <w:rPr>
+          <w:sz w:val="24"/>
+        </w:rPr>
+        <w:t xml:space="preserve"> estoy realizando una </w:t>
+      </w:r>
+      <w:proofErr w:type="spellStart"/>
+      <w:r>
+        <w:rPr>
+          <w:sz w:val="24"/>
+        </w:rPr>
+        <w:t>subconsulta</w:t>
+      </w:r>
+      <w:proofErr w:type="spellEnd"/>
+      <w:r>
+        <w:rPr>
+          <w:sz w:val="24"/>
+        </w:rPr>
+        <w:t xml:space="preserve">, dado a que el min se </w:t>
+      </w:r>
+      <w:proofErr w:type="spellStart"/>
+      <w:r>
+        <w:rPr>
+          <w:sz w:val="24"/>
+        </w:rPr>
+        <w:t>relaiza</w:t>
+      </w:r>
+      <w:proofErr w:type="spellEnd"/>
+      <w:r>
+        <w:rPr>
+          <w:sz w:val="24"/>
+        </w:rPr>
+        <w:t xml:space="preserve"> sobre la data en </w:t>
+      </w:r>
+      <w:proofErr w:type="spellStart"/>
+      <w:r>
+        <w:rPr>
+          <w:sz w:val="24"/>
+        </w:rPr>
+        <w:t>si</w:t>
+      </w:r>
+      <w:proofErr w:type="spellEnd"/>
+      <w:r>
+        <w:rPr>
+          <w:sz w:val="24"/>
+        </w:rPr>
+        <w:t xml:space="preserve">, y no el </w:t>
+      </w:r>
+      <w:proofErr w:type="spellStart"/>
+      <w:r>
+        <w:rPr>
+          <w:b/>
+          <w:sz w:val="24"/>
+        </w:rPr>
+        <w:t>elemN</w:t>
+      </w:r>
+      <w:proofErr w:type="spellEnd"/>
+      <w:r>
+        <w:rPr>
+          <w:sz w:val="24"/>
+        </w:rPr>
+        <w:t>, es necesario una doble comparación.</w:t>
+      </w:r>
+    </w:p>
+    <w:p>
+      <w:pPr>
+        <w:spacing w:after="0"/>
+        <w:rPr>
+          <w:b/>
+          <w:sz w:val="24"/>
+        </w:rPr>
+      </w:pPr>
+      <w:r>
+        <w:rPr>
+          <w:b/>
+          <w:sz w:val="24"/>
+        </w:rPr>
+        <w:t xml:space="preserve">MAX= </w:t>
+      </w:r>
+      <w:r>
+        <w:rPr>
+          <w:sz w:val="24"/>
+        </w:rPr>
+        <w:t xml:space="preserve">Nos da el máximo </w:t>
+      </w:r>
+      <w:proofErr w:type="spellStart"/>
+      <w:r>
+        <w:rPr>
+          <w:sz w:val="24"/>
+        </w:rPr>
+        <w:t>numero</w:t>
+      </w:r>
+      <w:proofErr w:type="spellEnd"/>
+      <w:r>
+        <w:rPr>
+          <w:sz w:val="24"/>
+        </w:rPr>
+        <w:t xml:space="preserve"> en tal </w:t>
+      </w:r>
+      <w:proofErr w:type="spellStart"/>
+      <w:r>
+        <w:rPr>
+          <w:b/>
+          <w:sz w:val="24"/>
+        </w:rPr>
+        <w:t>elemN</w:t>
+      </w:r>
+      <w:proofErr w:type="spellEnd"/>
+      <w:r>
+        <w:rPr>
+          <w:b/>
+          <w:sz w:val="24"/>
+        </w:rPr>
+        <w:t xml:space="preserve">. </w:t>
+      </w:r>
+      <w:r>
+        <w:rPr>
+          <w:sz w:val="24"/>
+        </w:rPr>
+        <w:t xml:space="preserve">Funciona de la misma manera que </w:t>
+      </w:r>
+      <w:r>
+        <w:rPr>
+          <w:b/>
+          <w:sz w:val="24"/>
+        </w:rPr>
+        <w:t>MIN</w:t>
+      </w:r>
+    </w:p>
+    <w:p>
+      <w:pPr>
+        <w:spacing w:after="0"/>
+        <w:rPr>
+          <w:sz w:val="24"/>
+        </w:rPr>
+      </w:pPr>
       <w:bookmarkStart w:id="0" w:name="_GoBack"/>
       <w:bookmarkEnd w:id="0"/>
-      <w:r>
-        <w:rPr>
-          <w:sz w:val="24"/>
-        </w:rPr>
-        <w:t>.</w:t>
-      </w:r>
-      <w:r>
-        <w:rPr>
-          <w:sz w:val="24"/>
-        </w:rPr>
-        <w:t xml:space="preserve"> Es decir es una suma de una consulta </w:t>
-      </w:r>
-      <w:proofErr w:type="gramStart"/>
-      <w:r>
-        <w:rPr>
-          <w:sz w:val="24"/>
-        </w:rPr>
-        <w:t>especifica</w:t>
-      </w:r>
-      <w:proofErr w:type="gramEnd"/>
-      <w:r>
-        <w:rPr>
-          <w:sz w:val="24"/>
-        </w:rPr>
-        <w:t>.</w:t>
-      </w:r>
-    </w:p>
-    <w:p>
-      <w:pPr>
-        <w:spacing w:after="0"/>
-        <w:jc w:val="center"/>
-        <w:rPr>
-          <w:sz w:val="32"/>
-          <w:u w:val="single"/>
-        </w:rPr>
-      </w:pPr>
-    </w:p>
-    <w:p>
-      <w:pPr>
-        <w:spacing w:after="0"/>
-        <w:jc w:val="center"/>
-        <w:rPr>
-          <w:b/>
-          <w:sz w:val="32"/>
-          <w:u w:val="single"/>
-        </w:rPr>
-      </w:pPr>
-      <w:r>
-        <w:rPr>
-          <w:b/>
-          <w:sz w:val="32"/>
-          <w:u w:val="single"/>
-        </w:rPr>
-        <w:t>Modificación de la tabla</w:t>
-      </w:r>
-    </w:p>
-    <w:p>
-      <w:pPr>
-        <w:spacing w:after="0"/>
-        <w:jc w:val="center"/>
-        <w:rPr>
-          <w:b/>
-          <w:sz w:val="32"/>
-          <w:u w:val="single"/>
-        </w:rPr>
-      </w:pPr>
-    </w:p>
-    <w:p>
-      <w:pPr>
-        <w:spacing w:after="0"/>
-        <w:rPr>
-          <w:sz w:val="24"/>
-        </w:rPr>
-      </w:pPr>
-      <w:r>
-        <w:rPr>
-          <w:b/>
-          <w:sz w:val="24"/>
-        </w:rPr>
-        <w:t>ALTER TABLE `</w:t>
-      </w:r>
-      <w:proofErr w:type="spellStart"/>
-      <w:r>
-        <w:rPr>
-          <w:b/>
-          <w:sz w:val="24"/>
-        </w:rPr>
-        <w:t>tblN</w:t>
-      </w:r>
-      <w:proofErr w:type="spellEnd"/>
-      <w:r>
-        <w:rPr>
-          <w:b/>
-          <w:sz w:val="24"/>
-        </w:rPr>
-        <w:t xml:space="preserve">`: </w:t>
-      </w:r>
-      <w:r>
-        <w:rPr>
-          <w:sz w:val="24"/>
-        </w:rPr>
-        <w:t xml:space="preserve">Modificamos una tabla para generar, eliminar, </w:t>
-      </w:r>
-      <w:proofErr w:type="spellStart"/>
-      <w:r>
-        <w:rPr>
-          <w:sz w:val="24"/>
-        </w:rPr>
-        <w:t>o</w:t>
-      </w:r>
-      <w:proofErr w:type="spellEnd"/>
-      <w:r>
-        <w:rPr>
-          <w:sz w:val="24"/>
-        </w:rPr>
-        <w:t xml:space="preserve"> otras propiedades. Se usa para todas las modificaciones.</w:t>
-      </w:r>
-    </w:p>
-    <w:p>
-      <w:pPr>
-        <w:spacing w:after="0"/>
-        <w:rPr>
-          <w:sz w:val="24"/>
-        </w:rPr>
-      </w:pPr>
-      <w:r>
-        <w:rPr>
-          <w:b/>
-          <w:sz w:val="24"/>
-        </w:rPr>
-        <w:t>ALTER TABLE `</w:t>
-      </w:r>
-      <w:proofErr w:type="spellStart"/>
-      <w:r>
-        <w:rPr>
-          <w:b/>
-          <w:sz w:val="24"/>
-        </w:rPr>
-        <w:t>tblN</w:t>
-      </w:r>
-      <w:proofErr w:type="spellEnd"/>
-      <w:r>
-        <w:rPr>
-          <w:b/>
-          <w:sz w:val="24"/>
-        </w:rPr>
-        <w:t xml:space="preserve">` ADD </w:t>
-      </w:r>
-      <w:r>
-        <w:rPr>
-          <w:b/>
-          <w:sz w:val="24"/>
-        </w:rPr>
-        <w:t>`</w:t>
-      </w:r>
-      <w:proofErr w:type="spellStart"/>
-      <w:r>
-        <w:rPr>
-          <w:b/>
-          <w:sz w:val="24"/>
-        </w:rPr>
-        <w:t>elemN</w:t>
-      </w:r>
-      <w:proofErr w:type="spellEnd"/>
-      <w:r>
-        <w:rPr>
-          <w:b/>
-          <w:sz w:val="24"/>
-        </w:rPr>
-        <w:t xml:space="preserve">` </w:t>
-      </w:r>
-      <w:proofErr w:type="spellStart"/>
-      <w:r>
-        <w:rPr>
-          <w:b/>
-          <w:sz w:val="24"/>
-        </w:rPr>
-        <w:t>typeDATA</w:t>
-      </w:r>
-      <w:proofErr w:type="spellEnd"/>
-      <w:r>
-        <w:rPr>
-          <w:b/>
-          <w:sz w:val="24"/>
-        </w:rPr>
-        <w:t xml:space="preserve"> AFTER `</w:t>
-      </w:r>
-      <w:proofErr w:type="spellStart"/>
-      <w:r>
-        <w:rPr>
-          <w:b/>
-          <w:sz w:val="24"/>
-        </w:rPr>
-        <w:t>elemN</w:t>
-      </w:r>
-      <w:proofErr w:type="spellEnd"/>
-      <w:r>
-        <w:rPr>
-          <w:b/>
-          <w:sz w:val="24"/>
-        </w:rPr>
-        <w:t xml:space="preserve"> `</w:t>
-      </w:r>
-      <w:r>
-        <w:rPr>
-          <w:b/>
-          <w:sz w:val="24"/>
-        </w:rPr>
-        <w:t xml:space="preserve">: </w:t>
-      </w:r>
-      <w:r>
-        <w:rPr>
-          <w:sz w:val="24"/>
-        </w:rPr>
-        <w:t xml:space="preserve">Esto agrega un elemento a la </w:t>
-      </w:r>
-      <w:proofErr w:type="spellStart"/>
-      <w:r>
-        <w:rPr>
-          <w:sz w:val="24"/>
-        </w:rPr>
-        <w:t>table</w:t>
-      </w:r>
-      <w:proofErr w:type="spellEnd"/>
-      <w:r>
-        <w:rPr>
-          <w:sz w:val="24"/>
-        </w:rPr>
-        <w:t>.</w:t>
-      </w:r>
-      <w:r>
-        <w:rPr>
-          <w:sz w:val="24"/>
-        </w:rPr>
-        <w:t xml:space="preserve"> El </w:t>
-      </w:r>
-      <w:r>
-        <w:rPr>
-          <w:b/>
-          <w:sz w:val="24"/>
-        </w:rPr>
-        <w:t>AFTER</w:t>
-      </w:r>
-      <w:r>
-        <w:rPr>
-          <w:sz w:val="24"/>
-        </w:rPr>
-        <w:t xml:space="preserve"> se utiliza para colocarlo en la posición después de tal elemento.</w:t>
-      </w:r>
-    </w:p>
-    <w:p>
-      <w:pPr>
-        <w:spacing w:after="0"/>
-        <w:rPr>
-          <w:sz w:val="24"/>
-        </w:rPr>
-      </w:pPr>
-      <w:r>
-        <w:rPr>
-          <w:sz w:val="24"/>
-        </w:rPr>
-        <w:t xml:space="preserve">Las </w:t>
-      </w:r>
-      <w:r>
-        <w:rPr>
-          <w:b/>
-          <w:sz w:val="24"/>
-        </w:rPr>
-        <w:t xml:space="preserve">datan </w:t>
-      </w:r>
-      <w:r>
-        <w:rPr>
-          <w:sz w:val="24"/>
-        </w:rPr>
-        <w:t>van entre comillas si son texto.</w:t>
-      </w:r>
-    </w:p>
-    <w:p>
-      <w:pPr>
-        <w:spacing w:after="0"/>
-        <w:rPr>
-          <w:sz w:val="24"/>
-        </w:rPr>
-      </w:pPr>
-    </w:p>
-    <w:p>
-      <w:pPr>
-        <w:spacing w:after="0"/>
-        <w:jc w:val="center"/>
-        <w:rPr>
-          <w:b/>
-          <w:sz w:val="32"/>
-          <w:u w:val="single"/>
-        </w:rPr>
-      </w:pPr>
-      <w:r>
-        <w:rPr>
-          <w:b/>
-          <w:sz w:val="32"/>
-          <w:u w:val="single"/>
-        </w:rPr>
-        <w:t>Ordenar la tabla</w:t>
-      </w:r>
-    </w:p>
-    <w:p>
-      <w:pPr>
-        <w:spacing w:after="0"/>
-        <w:jc w:val="center"/>
-        <w:rPr>
-          <w:b/>
-          <w:sz w:val="32"/>
-          <w:u w:val="single"/>
-        </w:rPr>
-      </w:pPr>
-    </w:p>
-    <w:p>
-      <w:pPr>
-        <w:spacing w:after="0"/>
-        <w:rPr>
-          <w:sz w:val="24"/>
-        </w:rPr>
-      </w:pPr>
-      <w:r>
-        <w:rPr>
-          <w:sz w:val="24"/>
-        </w:rPr>
-        <w:t>Con este código podemos ordenar la tabla a través de su data.</w:t>
-      </w:r>
-    </w:p>
-    <w:p>
-      <w:pPr>
-        <w:spacing w:after="0"/>
-        <w:rPr>
-          <w:b/>
-          <w:sz w:val="24"/>
-          <w:lang w:val="en-US"/>
-        </w:rPr>
-      </w:pPr>
-      <w:r>
-        <w:rPr>
-          <w:b/>
-          <w:sz w:val="24"/>
-          <w:lang w:val="en-US"/>
-        </w:rPr>
-        <w:t xml:space="preserve">SELECT * FROM </w:t>
-      </w:r>
-      <w:proofErr w:type="spellStart"/>
-      <w:r>
-        <w:rPr>
-          <w:b/>
-          <w:sz w:val="24"/>
-          <w:lang w:val="en-US"/>
-        </w:rPr>
-        <w:t>tblN</w:t>
-      </w:r>
-      <w:proofErr w:type="spellEnd"/>
-      <w:r>
-        <w:rPr>
-          <w:b/>
-          <w:sz w:val="24"/>
-          <w:lang w:val="en-US"/>
-        </w:rPr>
-        <w:t xml:space="preserve"> ORDER BY </w:t>
-      </w:r>
-      <w:proofErr w:type="spellStart"/>
-      <w:r>
-        <w:rPr>
-          <w:b/>
-          <w:sz w:val="24"/>
-          <w:lang w:val="en-US"/>
-        </w:rPr>
-        <w:t>elemN</w:t>
-      </w:r>
-      <w:proofErr w:type="spellEnd"/>
-      <w:r>
-        <w:rPr>
-          <w:b/>
-          <w:sz w:val="24"/>
-          <w:lang w:val="en-US"/>
-        </w:rPr>
-        <w:t xml:space="preserve"> </w:t>
-      </w:r>
-      <w:proofErr w:type="spellStart"/>
-      <w:r>
-        <w:rPr>
-          <w:b/>
-          <w:sz w:val="24"/>
-          <w:lang w:val="en-US"/>
-        </w:rPr>
-        <w:t>typeOrder</w:t>
-      </w:r>
-      <w:proofErr w:type="spellEnd"/>
-      <w:r>
-        <w:rPr>
-          <w:b/>
-          <w:sz w:val="24"/>
-          <w:lang w:val="en-US"/>
-        </w:rPr>
-        <w:t>.</w:t>
-      </w:r>
-    </w:p>
-    <w:p>
-      <w:pPr>
-        <w:spacing w:after="0"/>
-        <w:rPr>
-          <w:sz w:val="24"/>
-        </w:rPr>
-      </w:pPr>
-      <w:r>
-        <w:rPr>
-          <w:sz w:val="24"/>
-        </w:rPr>
-        <w:t xml:space="preserve">Selecciona todas las filas y ordena </w:t>
-      </w:r>
-      <w:r>
-        <w:rPr>
-          <w:sz w:val="24"/>
-        </w:rPr>
-        <w:t xml:space="preserve">sus filas a partir de tal elemento en  la forma que le digamos. </w:t>
-      </w:r>
-    </w:p>
-    <w:p>
-      <w:pPr>
-        <w:spacing w:after="0"/>
-        <w:rPr>
-          <w:sz w:val="24"/>
-        </w:rPr>
-      </w:pPr>
-      <w:r>
-        <w:rPr>
-          <w:sz w:val="24"/>
-        </w:rPr>
-        <w:t xml:space="preserve">Los </w:t>
-      </w:r>
-      <w:proofErr w:type="spellStart"/>
-      <w:r>
-        <w:rPr>
-          <w:b/>
-          <w:sz w:val="24"/>
-        </w:rPr>
-        <w:t>typeOrder</w:t>
-      </w:r>
-      <w:proofErr w:type="spellEnd"/>
-      <w:r>
-        <w:rPr>
-          <w:b/>
-          <w:sz w:val="24"/>
-        </w:rPr>
-        <w:t xml:space="preserve"> </w:t>
-      </w:r>
-      <w:r>
-        <w:rPr>
-          <w:sz w:val="24"/>
-        </w:rPr>
-        <w:t>que existen son:</w:t>
-      </w:r>
-    </w:p>
-    <w:p>
-      <w:pPr>
-        <w:spacing w:after="0"/>
-        <w:rPr>
-          <w:sz w:val="24"/>
-        </w:rPr>
-      </w:pPr>
-      <w:r>
-        <w:rPr>
-          <w:b/>
-          <w:sz w:val="24"/>
-        </w:rPr>
-        <w:t xml:space="preserve">ASC: </w:t>
-      </w:r>
-      <w:r>
-        <w:rPr>
-          <w:sz w:val="24"/>
-        </w:rPr>
-        <w:t xml:space="preserve">De A </w:t>
-      </w:r>
-      <w:proofErr w:type="spellStart"/>
-      <w:r>
-        <w:rPr>
-          <w:sz w:val="24"/>
-        </w:rPr>
-        <w:t>a</w:t>
-      </w:r>
-      <w:proofErr w:type="spellEnd"/>
-      <w:r>
-        <w:rPr>
-          <w:sz w:val="24"/>
-        </w:rPr>
-        <w:t xml:space="preserve"> Z</w:t>
-      </w:r>
-      <w:r>
-        <w:rPr>
-          <w:sz w:val="24"/>
-        </w:rPr>
-        <w:t xml:space="preserve"> en texto y de menor a mayor en número.</w:t>
-      </w:r>
-    </w:p>
-    <w:p>
-      <w:pPr>
-        <w:spacing w:after="0"/>
-        <w:rPr>
-          <w:sz w:val="24"/>
-        </w:rPr>
-      </w:pPr>
-      <w:r>
-        <w:rPr>
-          <w:b/>
-          <w:sz w:val="24"/>
-        </w:rPr>
-        <w:t xml:space="preserve">DESC: </w:t>
-      </w:r>
-      <w:r>
-        <w:rPr>
-          <w:sz w:val="24"/>
-        </w:rPr>
-        <w:t xml:space="preserve">De Z a </w:t>
-      </w:r>
-      <w:proofErr w:type="spellStart"/>
-      <w:r>
-        <w:rPr>
-          <w:sz w:val="24"/>
-        </w:rPr>
-        <w:t>A</w:t>
-      </w:r>
-      <w:proofErr w:type="spellEnd"/>
-      <w:r>
-        <w:rPr>
-          <w:sz w:val="24"/>
-        </w:rPr>
-        <w:t xml:space="preserve"> en texto y de mayor a menor en número.</w:t>
-      </w:r>
-    </w:p>
-    <w:p>
-      <w:pPr>
-        <w:spacing w:after="0"/>
-        <w:rPr>
-          <w:sz w:val="24"/>
-        </w:rPr>
-      </w:pPr>
-      <w:proofErr w:type="spellStart"/>
-      <w:proofErr w:type="gramStart"/>
-      <w:r>
-        <w:rPr>
-          <w:b/>
-          <w:sz w:val="24"/>
-        </w:rPr>
-        <w:t>typeOrder</w:t>
-      </w:r>
-      <w:proofErr w:type="spellEnd"/>
-      <w:proofErr w:type="gramEnd"/>
-      <w:r>
-        <w:rPr>
-          <w:b/>
-          <w:sz w:val="24"/>
-        </w:rPr>
-        <w:t xml:space="preserve"> LIMIT</w:t>
-      </w:r>
-      <w:r>
-        <w:rPr>
-          <w:sz w:val="24"/>
-        </w:rPr>
-        <w:t xml:space="preserve"> n</w:t>
-      </w:r>
-      <w:r>
-        <w:rPr>
-          <w:sz w:val="24"/>
-        </w:rPr>
-        <w:t>: Limita el orden aplicado a solo los primeros</w:t>
-      </w:r>
-      <w:r>
-        <w:rPr>
-          <w:sz w:val="24"/>
-        </w:rPr>
-        <w:t xml:space="preserve"> n </w:t>
-      </w:r>
-      <w:r>
-        <w:rPr>
-          <w:sz w:val="24"/>
-        </w:rPr>
-        <w:t>elementos.</w:t>
-      </w:r>
-    </w:p>
-    <w:p>
-      <w:pPr>
-        <w:spacing w:after="0"/>
-        <w:rPr>
-          <w:sz w:val="24"/>
-        </w:rPr>
-      </w:pPr>
-    </w:p>
-    <w:p>
-      <w:pPr>
-        <w:spacing w:after="0"/>
-        <w:jc w:val="center"/>
-        <w:rPr>
-          <w:b/>
-          <w:sz w:val="32"/>
-          <w:u w:val="single"/>
-        </w:rPr>
-      </w:pPr>
-      <w:r>
-        <w:rPr>
-          <w:b/>
-          <w:sz w:val="32"/>
-          <w:u w:val="single"/>
-        </w:rPr>
-        <w:t>Contar elementos</w:t>
-      </w:r>
-    </w:p>
-    <w:p>
-      <w:pPr>
-        <w:spacing w:after="0"/>
-        <w:jc w:val="center"/>
-        <w:rPr>
-          <w:b/>
-          <w:sz w:val="32"/>
-          <w:u w:val="single"/>
-        </w:rPr>
-      </w:pPr>
-    </w:p>
-    <w:p>
-      <w:pPr>
-        <w:spacing w:after="0"/>
-        <w:rPr>
-          <w:b/>
-          <w:sz w:val="24"/>
-          <w:lang w:val="en-US"/>
-        </w:rPr>
-      </w:pPr>
-      <w:r>
-        <w:rPr>
-          <w:b/>
-          <w:sz w:val="24"/>
-          <w:lang w:val="en-US"/>
-        </w:rPr>
-        <w:t xml:space="preserve">SELECT </w:t>
-      </w:r>
-      <w:proofErr w:type="spellStart"/>
-      <w:r>
-        <w:rPr>
-          <w:b/>
-          <w:sz w:val="24"/>
-          <w:lang w:val="en-US"/>
-        </w:rPr>
-        <w:t>elemN</w:t>
-      </w:r>
-      <w:proofErr w:type="spellEnd"/>
-      <w:r>
-        <w:rPr>
-          <w:b/>
-          <w:sz w:val="24"/>
-          <w:lang w:val="en-US"/>
-        </w:rPr>
-        <w:t xml:space="preserve">, </w:t>
-      </w:r>
-      <w:proofErr w:type="gramStart"/>
-      <w:r>
-        <w:rPr>
-          <w:b/>
-          <w:sz w:val="24"/>
-          <w:lang w:val="en-US"/>
-        </w:rPr>
-        <w:t>COUNT(</w:t>
-      </w:r>
-      <w:proofErr w:type="gramEnd"/>
-      <w:r>
-        <w:rPr>
-          <w:b/>
-          <w:sz w:val="24"/>
-          <w:lang w:val="en-US"/>
-        </w:rPr>
-        <w:t xml:space="preserve">*) FROM </w:t>
-      </w:r>
-      <w:proofErr w:type="spellStart"/>
-      <w:r>
-        <w:rPr>
-          <w:b/>
-          <w:sz w:val="24"/>
-          <w:lang w:val="en-US"/>
-        </w:rPr>
-        <w:t>tablN</w:t>
-      </w:r>
-      <w:proofErr w:type="spellEnd"/>
-      <w:r>
-        <w:rPr>
-          <w:b/>
-          <w:sz w:val="24"/>
-          <w:lang w:val="en-US"/>
-        </w:rPr>
-        <w:t xml:space="preserve"> GROUP BY </w:t>
-      </w:r>
-      <w:proofErr w:type="spellStart"/>
-      <w:r>
-        <w:rPr>
-          <w:b/>
-          <w:sz w:val="24"/>
-          <w:lang w:val="en-US"/>
-        </w:rPr>
-        <w:t>elemN</w:t>
-      </w:r>
-      <w:proofErr w:type="spellEnd"/>
-    </w:p>
-    <w:p>
-      <w:pPr>
-        <w:spacing w:after="0"/>
-        <w:rPr>
-          <w:b/>
-          <w:sz w:val="24"/>
-          <w:lang w:val="en-US"/>
-        </w:rPr>
-      </w:pPr>
-    </w:p>
-    <w:p>
-      <w:pPr>
-        <w:spacing w:after="0"/>
-        <w:rPr>
-          <w:sz w:val="24"/>
-        </w:rPr>
-      </w:pPr>
-      <w:r>
-        <w:rPr>
-          <w:sz w:val="24"/>
-        </w:rPr>
-        <w:t>Con este código contaremos la c</w:t>
-      </w:r>
-      <w:r>
-        <w:rPr>
-          <w:sz w:val="24"/>
-        </w:rPr>
-        <w:t xml:space="preserve">antidad de data en tal elemento y cuantos </w:t>
-      </w:r>
-      <w:r>
-        <w:rPr>
-          <w:b/>
-          <w:sz w:val="24"/>
-        </w:rPr>
-        <w:t xml:space="preserve">datan </w:t>
-      </w:r>
-      <w:r>
-        <w:rPr>
-          <w:sz w:val="24"/>
-        </w:rPr>
-        <w:t>se repiten en la misma.</w:t>
-      </w:r>
-    </w:p>
-    <w:p>
-      <w:pPr>
-        <w:spacing w:after="0"/>
-        <w:rPr>
-          <w:sz w:val="24"/>
-        </w:rPr>
-      </w:pPr>
-    </w:p>
-    <w:p>
-      <w:pPr>
-        <w:spacing w:after="0"/>
-        <w:jc w:val="center"/>
-        <w:rPr>
-          <w:sz w:val="32"/>
-          <w:u w:val="single"/>
-        </w:rPr>
-      </w:pPr>
-      <w:r>
-        <w:rPr>
-          <w:sz w:val="32"/>
-          <w:u w:val="single"/>
-        </w:rPr>
-        <w:t xml:space="preserve">Operadores </w:t>
-      </w:r>
-    </w:p>
-    <w:p>
-      <w:pPr>
-        <w:spacing w:after="0"/>
-        <w:jc w:val="center"/>
-        <w:rPr>
-          <w:sz w:val="32"/>
-          <w:u w:val="single"/>
-        </w:rPr>
-      </w:pPr>
-    </w:p>
-    <w:p>
-      <w:pPr>
-        <w:spacing w:after="0"/>
-        <w:rPr>
-          <w:sz w:val="24"/>
-        </w:rPr>
-      </w:pPr>
-      <w:r>
-        <w:rPr>
-          <w:sz w:val="24"/>
-        </w:rPr>
-        <w:t xml:space="preserve">Existen operadores que nos dejan comparar la data dentro de los </w:t>
-      </w:r>
-      <w:proofErr w:type="spellStart"/>
-      <w:r>
-        <w:rPr>
-          <w:b/>
-          <w:sz w:val="24"/>
-        </w:rPr>
-        <w:t>elemN</w:t>
-      </w:r>
-      <w:proofErr w:type="spellEnd"/>
-      <w:r>
-        <w:rPr>
-          <w:sz w:val="24"/>
-        </w:rPr>
-        <w:t xml:space="preserve"> para recibir solo la que comparta tal estamento. </w:t>
-      </w:r>
-      <w:r>
-        <w:rPr>
-          <w:sz w:val="24"/>
-        </w:rPr>
-        <w:t>Un ejemplo es con:</w:t>
-      </w:r>
-    </w:p>
-    <w:p>
-      <w:pPr>
-        <w:spacing w:after="0"/>
-        <w:rPr>
-          <w:b/>
-          <w:sz w:val="24"/>
-        </w:rPr>
-      </w:pPr>
-      <w:r>
-        <w:rPr>
-          <w:b/>
-          <w:sz w:val="24"/>
-        </w:rPr>
-        <w:t xml:space="preserve">SELECT </w:t>
-      </w:r>
-      <w:proofErr w:type="spellStart"/>
-      <w:r>
-        <w:rPr>
-          <w:b/>
-          <w:sz w:val="24"/>
-        </w:rPr>
-        <w:t>elemN</w:t>
-      </w:r>
-      <w:proofErr w:type="spellEnd"/>
-      <w:r>
-        <w:rPr>
-          <w:b/>
-          <w:sz w:val="24"/>
-        </w:rPr>
-        <w:t xml:space="preserve"> FROM </w:t>
-      </w:r>
-      <w:proofErr w:type="spellStart"/>
-      <w:r>
-        <w:rPr>
-          <w:b/>
-          <w:sz w:val="24"/>
-        </w:rPr>
-        <w:t>tblN</w:t>
-      </w:r>
-      <w:proofErr w:type="spellEnd"/>
-      <w:r>
-        <w:rPr>
-          <w:b/>
-          <w:sz w:val="24"/>
-        </w:rPr>
-        <w:t xml:space="preserve"> WHERE </w:t>
-      </w:r>
-      <w:proofErr w:type="spellStart"/>
-      <w:r>
-        <w:rPr>
-          <w:b/>
-          <w:sz w:val="24"/>
-        </w:rPr>
-        <w:t>elemN</w:t>
-      </w:r>
-      <w:proofErr w:type="spellEnd"/>
-      <w:r>
-        <w:rPr>
-          <w:b/>
-          <w:sz w:val="24"/>
-        </w:rPr>
-        <w:t xml:space="preserve"> &gt; 1</w:t>
-      </w:r>
-    </w:p>
-    <w:p>
-      <w:pPr>
-        <w:spacing w:after="0"/>
-        <w:rPr>
-          <w:sz w:val="24"/>
-        </w:rPr>
-      </w:pPr>
-      <w:r>
-        <w:rPr>
-          <w:sz w:val="24"/>
-        </w:rPr>
-        <w:t xml:space="preserve">De esta forma solo recibimos el </w:t>
-      </w:r>
-      <w:proofErr w:type="spellStart"/>
-      <w:r>
-        <w:rPr>
-          <w:b/>
-          <w:sz w:val="24"/>
-        </w:rPr>
-        <w:t>dataN</w:t>
-      </w:r>
-      <w:proofErr w:type="spellEnd"/>
-      <w:r>
-        <w:rPr>
-          <w:b/>
-          <w:sz w:val="24"/>
-        </w:rPr>
-        <w:t xml:space="preserve"> </w:t>
-      </w:r>
-      <w:r>
-        <w:rPr>
-          <w:sz w:val="24"/>
-        </w:rPr>
-        <w:t>que tenga un valor mayor a 1.</w:t>
-      </w:r>
-      <w:r>
-        <w:rPr>
-          <w:sz w:val="24"/>
-        </w:rPr>
-        <w:t xml:space="preserve"> Se pueden poner cuantos </w:t>
-      </w:r>
-      <w:proofErr w:type="spellStart"/>
-      <w:r>
-        <w:rPr>
-          <w:b/>
-          <w:sz w:val="24"/>
-        </w:rPr>
-        <w:t>elemN</w:t>
-      </w:r>
-      <w:proofErr w:type="spellEnd"/>
-      <w:r>
-        <w:rPr>
-          <w:b/>
-          <w:sz w:val="24"/>
-        </w:rPr>
-        <w:t xml:space="preserve"> </w:t>
-      </w:r>
-      <w:r>
-        <w:rPr>
-          <w:sz w:val="24"/>
-        </w:rPr>
-        <w:t xml:space="preserve">cuantos quieras, o un </w:t>
-      </w:r>
-      <w:r>
-        <w:rPr>
-          <w:b/>
-          <w:sz w:val="24"/>
-        </w:rPr>
-        <w:t xml:space="preserve">* </w:t>
-      </w:r>
-      <w:r>
-        <w:rPr>
-          <w:sz w:val="24"/>
-        </w:rPr>
-        <w:t xml:space="preserve">para que nos </w:t>
-      </w:r>
-      <w:proofErr w:type="spellStart"/>
-      <w:r>
-        <w:rPr>
-          <w:sz w:val="24"/>
-        </w:rPr>
-        <w:t>devualva</w:t>
-      </w:r>
-      <w:proofErr w:type="spellEnd"/>
-      <w:r>
-        <w:rPr>
-          <w:sz w:val="24"/>
-        </w:rPr>
-        <w:t xml:space="preserve"> todas las columnas</w:t>
-      </w:r>
-    </w:p>
-    <w:p>
-      <w:pPr>
-        <w:spacing w:after="0"/>
-        <w:rPr>
-          <w:b/>
-          <w:sz w:val="24"/>
-        </w:rPr>
-      </w:pPr>
-      <w:r>
-        <w:rPr>
-          <w:b/>
-          <w:sz w:val="24"/>
-        </w:rPr>
-        <w:t>BETWEEN</w:t>
-      </w:r>
-      <w:r>
-        <w:rPr>
-          <w:sz w:val="24"/>
-        </w:rPr>
-        <w:t xml:space="preserve"> </w:t>
-      </w:r>
-      <w:proofErr w:type="spellStart"/>
-      <w:r>
-        <w:rPr>
-          <w:b/>
-          <w:sz w:val="24"/>
-        </w:rPr>
-        <w:t>dataN</w:t>
-      </w:r>
-      <w:proofErr w:type="spellEnd"/>
-      <w:r>
-        <w:rPr>
-          <w:b/>
-          <w:sz w:val="24"/>
-        </w:rPr>
-        <w:t xml:space="preserve"> AND </w:t>
-      </w:r>
-      <w:proofErr w:type="spellStart"/>
-      <w:r>
-        <w:rPr>
-          <w:b/>
-          <w:sz w:val="24"/>
-        </w:rPr>
-        <w:t>dataN</w:t>
-      </w:r>
-      <w:proofErr w:type="spellEnd"/>
-      <w:r>
-        <w:rPr>
-          <w:b/>
-          <w:sz w:val="24"/>
-        </w:rPr>
-        <w:t xml:space="preserve">: </w:t>
-      </w:r>
-      <w:r>
-        <w:rPr>
-          <w:sz w:val="24"/>
-        </w:rPr>
-        <w:t xml:space="preserve">Este es un operador que nos da todos los </w:t>
-      </w:r>
-      <w:proofErr w:type="spellStart"/>
-      <w:r>
-        <w:rPr>
-          <w:b/>
-          <w:sz w:val="24"/>
-        </w:rPr>
-        <w:t>elemN</w:t>
-      </w:r>
-      <w:proofErr w:type="spellEnd"/>
-      <w:r>
-        <w:rPr>
-          <w:b/>
-          <w:sz w:val="24"/>
-        </w:rPr>
-        <w:t xml:space="preserve"> </w:t>
-      </w:r>
-      <w:r>
-        <w:rPr>
-          <w:sz w:val="24"/>
-        </w:rPr>
-        <w:t xml:space="preserve">que estén entre esos dos </w:t>
-      </w:r>
-      <w:proofErr w:type="spellStart"/>
-      <w:r>
-        <w:rPr>
-          <w:b/>
-          <w:sz w:val="24"/>
-        </w:rPr>
-        <w:t>dataN</w:t>
-      </w:r>
-      <w:proofErr w:type="spellEnd"/>
-      <w:r>
-        <w:rPr>
-          <w:b/>
-          <w:sz w:val="24"/>
-        </w:rPr>
-        <w:t xml:space="preserve"> </w:t>
-      </w:r>
-    </w:p>
-    <w:p>
-      <w:pPr>
-        <w:spacing w:after="0"/>
-        <w:rPr>
-          <w:b/>
-          <w:sz w:val="24"/>
-        </w:rPr>
-      </w:pPr>
-      <w:r>
-        <w:rPr>
-          <w:b/>
-          <w:sz w:val="24"/>
-        </w:rPr>
-        <w:t>OR</w:t>
-      </w:r>
-      <w:r>
-        <w:rPr>
-          <w:sz w:val="24"/>
-        </w:rPr>
-        <w:t xml:space="preserve">: Este sirve para recibir dato de un tipo O de otra comparación. </w:t>
-      </w:r>
-      <w:proofErr w:type="spellStart"/>
-      <w:r>
-        <w:rPr>
-          <w:sz w:val="24"/>
-        </w:rPr>
-        <w:t>Ejem</w:t>
-      </w:r>
-      <w:proofErr w:type="spellEnd"/>
-      <w:r>
-        <w:rPr>
-          <w:sz w:val="24"/>
-        </w:rPr>
-        <w:t xml:space="preserve">: </w:t>
-      </w:r>
-      <w:proofErr w:type="spellStart"/>
-      <w:r>
-        <w:rPr>
-          <w:b/>
-          <w:sz w:val="24"/>
-        </w:rPr>
-        <w:t>dataN</w:t>
-      </w:r>
-      <w:proofErr w:type="spellEnd"/>
-      <w:r>
-        <w:rPr>
-          <w:b/>
-          <w:sz w:val="24"/>
-        </w:rPr>
-        <w:t xml:space="preserve">=”hola” OR </w:t>
-      </w:r>
-      <w:proofErr w:type="spellStart"/>
-      <w:r>
-        <w:rPr>
-          <w:b/>
-          <w:sz w:val="24"/>
-        </w:rPr>
-        <w:t>dataN</w:t>
-      </w:r>
-      <w:proofErr w:type="spellEnd"/>
-      <w:r>
-        <w:rPr>
-          <w:b/>
-          <w:sz w:val="24"/>
-        </w:rPr>
-        <w:t>=”chau”</w:t>
-      </w:r>
-    </w:p>
-    <w:p>
-      <w:pPr>
-        <w:spacing w:after="0"/>
-        <w:rPr>
-          <w:b/>
-          <w:sz w:val="24"/>
-        </w:rPr>
-      </w:pPr>
-    </w:p>
-    <w:p>
-      <w:pPr>
-        <w:spacing w:after="0"/>
-        <w:jc w:val="center"/>
-        <w:rPr>
-          <w:sz w:val="32"/>
-          <w:u w:val="single"/>
-        </w:rPr>
-      </w:pPr>
-      <w:r>
-        <w:rPr>
-          <w:sz w:val="32"/>
-          <w:u w:val="single"/>
-        </w:rPr>
-        <w:t xml:space="preserve">Funciones de Texto Y </w:t>
-      </w:r>
-      <w:proofErr w:type="spellStart"/>
-      <w:r>
-        <w:rPr>
-          <w:sz w:val="32"/>
-          <w:u w:val="single"/>
-        </w:rPr>
-        <w:t>Numeros</w:t>
-      </w:r>
-      <w:proofErr w:type="spellEnd"/>
-    </w:p>
-    <w:p>
-      <w:pPr>
-        <w:spacing w:after="0"/>
-        <w:jc w:val="center"/>
-        <w:rPr>
-          <w:sz w:val="32"/>
-          <w:u w:val="single"/>
-        </w:rPr>
-      </w:pPr>
-    </w:p>
-    <w:p>
-      <w:pPr>
-        <w:spacing w:after="0"/>
-        <w:rPr>
-          <w:sz w:val="24"/>
-        </w:rPr>
-      </w:pPr>
-      <w:r>
-        <w:rPr>
-          <w:sz w:val="24"/>
-        </w:rPr>
-        <w:t>Existen funciones para cadenas que nos dejan modificarlas:</w:t>
-      </w:r>
-    </w:p>
-    <w:p>
-      <w:pPr>
-        <w:spacing w:after="0"/>
-        <w:rPr>
-          <w:b/>
-          <w:sz w:val="24"/>
-          <w:lang w:val="en-US"/>
-        </w:rPr>
-      </w:pPr>
-      <w:r>
-        <w:rPr>
-          <w:b/>
-          <w:sz w:val="24"/>
-        </w:rPr>
-        <w:t xml:space="preserve">CONCAT: </w:t>
-      </w:r>
-      <w:r>
-        <w:rPr>
-          <w:sz w:val="24"/>
-        </w:rPr>
-        <w:t xml:space="preserve">Se utiliza entre dos </w:t>
-      </w:r>
-      <w:proofErr w:type="spellStart"/>
-      <w:r>
-        <w:rPr>
-          <w:b/>
-          <w:sz w:val="24"/>
-        </w:rPr>
-        <w:t>elemN</w:t>
-      </w:r>
-      <w:proofErr w:type="spellEnd"/>
-      <w:r>
-        <w:rPr>
-          <w:b/>
-          <w:sz w:val="24"/>
-        </w:rPr>
-        <w:t xml:space="preserve"> </w:t>
-      </w:r>
-      <w:r>
-        <w:rPr>
-          <w:sz w:val="24"/>
-        </w:rPr>
-        <w:t xml:space="preserve">para que su </w:t>
-      </w:r>
-      <w:proofErr w:type="spellStart"/>
-      <w:r>
-        <w:rPr>
-          <w:b/>
-          <w:sz w:val="24"/>
-        </w:rPr>
-        <w:t>dataN</w:t>
-      </w:r>
-      <w:proofErr w:type="spellEnd"/>
-      <w:r>
-        <w:rPr>
-          <w:b/>
-          <w:sz w:val="24"/>
-        </w:rPr>
-        <w:t xml:space="preserve"> </w:t>
-      </w:r>
-      <w:r>
-        <w:rPr>
-          <w:sz w:val="24"/>
-        </w:rPr>
-        <w:t xml:space="preserve">vuelva concatenada. </w:t>
-      </w:r>
-      <w:proofErr w:type="spellStart"/>
-      <w:r>
-        <w:rPr>
-          <w:sz w:val="24"/>
-          <w:lang w:val="en-US"/>
-        </w:rPr>
-        <w:t>Ejemplo</w:t>
-      </w:r>
-      <w:proofErr w:type="spellEnd"/>
-      <w:r>
-        <w:rPr>
-          <w:sz w:val="24"/>
-          <w:lang w:val="en-US"/>
-        </w:rPr>
-        <w:t xml:space="preserve">: </w:t>
-      </w:r>
-      <w:r>
-        <w:rPr>
-          <w:b/>
-          <w:sz w:val="24"/>
-          <w:lang w:val="en-US"/>
-        </w:rPr>
-        <w:t xml:space="preserve">SELECT </w:t>
-      </w:r>
-      <w:proofErr w:type="gramStart"/>
-      <w:r>
-        <w:rPr>
-          <w:b/>
-          <w:sz w:val="24"/>
-          <w:lang w:val="en-US"/>
-        </w:rPr>
-        <w:t>CONCAT(</w:t>
-      </w:r>
-      <w:proofErr w:type="spellStart"/>
-      <w:proofErr w:type="gramEnd"/>
-      <w:r>
-        <w:rPr>
-          <w:b/>
-          <w:sz w:val="24"/>
-          <w:lang w:val="en-US"/>
-        </w:rPr>
-        <w:t>elemN</w:t>
-      </w:r>
-      <w:proofErr w:type="spellEnd"/>
-      <w:r>
-        <w:rPr>
-          <w:b/>
-          <w:sz w:val="24"/>
-          <w:lang w:val="en-US"/>
-        </w:rPr>
-        <w:t xml:space="preserve">, “ ”, elemN2) FROM </w:t>
-      </w:r>
-      <w:proofErr w:type="spellStart"/>
-      <w:r>
-        <w:rPr>
-          <w:b/>
-          <w:sz w:val="24"/>
-          <w:lang w:val="en-US"/>
-        </w:rPr>
-        <w:t>tblN</w:t>
-      </w:r>
-      <w:proofErr w:type="spellEnd"/>
-      <w:r>
-        <w:rPr>
-          <w:b/>
-          <w:sz w:val="24"/>
-          <w:lang w:val="en-US"/>
-        </w:rPr>
-        <w:t xml:space="preserve"> WHERE </w:t>
-      </w:r>
-      <w:proofErr w:type="spellStart"/>
-      <w:r>
-        <w:rPr>
-          <w:b/>
-          <w:sz w:val="24"/>
-          <w:lang w:val="en-US"/>
-        </w:rPr>
-        <w:t>elemNID</w:t>
-      </w:r>
-      <w:proofErr w:type="spellEnd"/>
-      <w:r>
-        <w:rPr>
-          <w:b/>
-          <w:sz w:val="24"/>
-          <w:lang w:val="en-US"/>
-        </w:rPr>
-        <w:t>=”id”</w:t>
-      </w:r>
-    </w:p>
-    <w:p>
-      <w:pPr>
-        <w:spacing w:after="0"/>
-        <w:rPr>
-          <w:b/>
-          <w:sz w:val="24"/>
-          <w:lang w:val="en-US"/>
-        </w:rPr>
-      </w:pPr>
-    </w:p>
-    <w:p>
-      <w:pPr>
-        <w:spacing w:after="0"/>
-        <w:rPr>
-          <w:sz w:val="24"/>
-        </w:rPr>
-      </w:pPr>
-      <w:r>
-        <w:rPr>
-          <w:b/>
-          <w:sz w:val="24"/>
-        </w:rPr>
-        <w:t xml:space="preserve">CONCAT_WS: </w:t>
-      </w:r>
-      <w:r>
-        <w:rPr>
-          <w:sz w:val="24"/>
-        </w:rPr>
-        <w:t xml:space="preserve">Funciona como su pariente pero este nos evita tener que poner el </w:t>
-      </w:r>
-      <w:proofErr w:type="gramStart"/>
-      <w:r>
-        <w:rPr>
-          <w:sz w:val="24"/>
-        </w:rPr>
-        <w:t>“ ”</w:t>
-      </w:r>
-      <w:proofErr w:type="gramEnd"/>
-      <w:r>
-        <w:rPr>
-          <w:sz w:val="24"/>
-        </w:rPr>
-        <w:t xml:space="preserve"> todo el tiempo entre los </w:t>
-      </w:r>
-      <w:proofErr w:type="spellStart"/>
-      <w:r>
-        <w:rPr>
-          <w:b/>
-          <w:sz w:val="24"/>
-        </w:rPr>
-        <w:t>elemN</w:t>
-      </w:r>
-      <w:proofErr w:type="spellEnd"/>
-      <w:r>
-        <w:rPr>
-          <w:b/>
-          <w:sz w:val="24"/>
-        </w:rPr>
-        <w:t xml:space="preserve">. </w:t>
-      </w:r>
-      <w:r>
-        <w:rPr>
-          <w:sz w:val="24"/>
-        </w:rPr>
-        <w:t xml:space="preserve">Se puede utilizar para agregarle texto también. </w:t>
-      </w:r>
-    </w:p>
-    <w:p>
-      <w:pPr>
-        <w:spacing w:after="0"/>
-        <w:rPr>
-          <w:b/>
-          <w:sz w:val="24"/>
-          <w:lang w:val="en-US"/>
-        </w:rPr>
-      </w:pPr>
-      <w:r>
-        <w:rPr>
-          <w:sz w:val="24"/>
-          <w:lang w:val="en-US"/>
-        </w:rPr>
-        <w:t xml:space="preserve"> </w:t>
-      </w:r>
-      <w:r>
-        <w:rPr>
-          <w:b/>
-          <w:sz w:val="24"/>
-          <w:lang w:val="en-US"/>
-        </w:rPr>
-        <w:t xml:space="preserve">SELECT </w:t>
-      </w:r>
-      <w:proofErr w:type="gramStart"/>
-      <w:r>
-        <w:rPr>
-          <w:b/>
-          <w:sz w:val="24"/>
-          <w:lang w:val="en-US"/>
-        </w:rPr>
-        <w:t>CONCAT(</w:t>
-      </w:r>
-      <w:proofErr w:type="gramEnd"/>
-      <w:r>
-        <w:rPr>
-          <w:b/>
-          <w:sz w:val="24"/>
-          <w:lang w:val="en-US"/>
-        </w:rPr>
-        <w:t xml:space="preserve">“ ”, </w:t>
-      </w:r>
-      <w:proofErr w:type="spellStart"/>
-      <w:r>
-        <w:rPr>
-          <w:b/>
-          <w:sz w:val="24"/>
-          <w:lang w:val="en-US"/>
-        </w:rPr>
-        <w:t>elemN</w:t>
-      </w:r>
-      <w:proofErr w:type="spellEnd"/>
-      <w:r>
-        <w:rPr>
-          <w:b/>
-          <w:sz w:val="24"/>
-          <w:lang w:val="en-US"/>
-        </w:rPr>
-        <w:t xml:space="preserve">, elemN2) FROM </w:t>
-      </w:r>
-      <w:proofErr w:type="spellStart"/>
-      <w:r>
-        <w:rPr>
-          <w:b/>
-          <w:sz w:val="24"/>
-          <w:lang w:val="en-US"/>
-        </w:rPr>
-        <w:t>tblN</w:t>
-      </w:r>
-      <w:proofErr w:type="spellEnd"/>
-      <w:r>
-        <w:rPr>
-          <w:b/>
-          <w:sz w:val="24"/>
-          <w:lang w:val="en-US"/>
-        </w:rPr>
-        <w:t xml:space="preserve"> WHERE </w:t>
-      </w:r>
-      <w:proofErr w:type="spellStart"/>
-      <w:r>
-        <w:rPr>
-          <w:b/>
-          <w:sz w:val="24"/>
-          <w:lang w:val="en-US"/>
-        </w:rPr>
-        <w:t>elemNID</w:t>
-      </w:r>
-      <w:proofErr w:type="spellEnd"/>
-      <w:r>
-        <w:rPr>
-          <w:b/>
-          <w:sz w:val="24"/>
-          <w:lang w:val="en-US"/>
-        </w:rPr>
-        <w:t>=”id”</w:t>
-      </w:r>
-    </w:p>
-    <w:p>
-      <w:pPr>
-        <w:spacing w:after="0"/>
-        <w:rPr>
-          <w:b/>
-          <w:sz w:val="24"/>
-          <w:lang w:val="en-US"/>
-        </w:rPr>
-      </w:pPr>
-    </w:p>
-    <w:p>
-      <w:pPr>
-        <w:spacing w:after="0"/>
-        <w:rPr>
-          <w:sz w:val="24"/>
-        </w:rPr>
-      </w:pPr>
-      <w:r>
-        <w:rPr>
-          <w:sz w:val="24"/>
-        </w:rPr>
-        <w:lastRenderedPageBreak/>
-        <w:t>Existen funciones para números que nos dejan modificarlas:</w:t>
-      </w:r>
-    </w:p>
-    <w:p>
-      <w:pPr>
-        <w:spacing w:after="0"/>
-        <w:rPr>
-          <w:sz w:val="24"/>
-          <w:lang w:val="en-US"/>
-        </w:rPr>
-      </w:pPr>
-      <w:r>
-        <w:rPr>
-          <w:b/>
-          <w:sz w:val="24"/>
-        </w:rPr>
-        <w:t xml:space="preserve">AVG: </w:t>
-      </w:r>
-      <w:r>
-        <w:rPr>
-          <w:sz w:val="24"/>
-        </w:rPr>
-        <w:t xml:space="preserve">Nos da el promedio de todas las </w:t>
-      </w:r>
-      <w:proofErr w:type="spellStart"/>
-      <w:r>
-        <w:rPr>
-          <w:b/>
-          <w:sz w:val="24"/>
-        </w:rPr>
-        <w:t>dataN</w:t>
-      </w:r>
-      <w:proofErr w:type="spellEnd"/>
-      <w:r>
-        <w:rPr>
-          <w:b/>
-          <w:sz w:val="24"/>
-        </w:rPr>
-        <w:t xml:space="preserve"> </w:t>
-      </w:r>
-      <w:r>
-        <w:rPr>
-          <w:sz w:val="24"/>
-        </w:rPr>
-        <w:t xml:space="preserve">del </w:t>
-      </w:r>
-      <w:proofErr w:type="spellStart"/>
-      <w:r>
-        <w:rPr>
-          <w:b/>
-          <w:sz w:val="24"/>
-        </w:rPr>
-        <w:t>elemN</w:t>
-      </w:r>
-      <w:proofErr w:type="spellEnd"/>
-      <w:r>
-        <w:rPr>
-          <w:b/>
-          <w:sz w:val="24"/>
-        </w:rPr>
-        <w:t xml:space="preserve"> </w:t>
-      </w:r>
-      <w:r>
-        <w:rPr>
-          <w:sz w:val="24"/>
-        </w:rPr>
-        <w:t xml:space="preserve">que elijamos. </w:t>
-      </w:r>
-      <w:proofErr w:type="spellStart"/>
-      <w:r>
-        <w:rPr>
-          <w:sz w:val="24"/>
-          <w:lang w:val="en-US"/>
-        </w:rPr>
-        <w:t>Ejemplo</w:t>
-      </w:r>
-      <w:proofErr w:type="spellEnd"/>
-      <w:r>
-        <w:rPr>
-          <w:sz w:val="24"/>
-          <w:lang w:val="en-US"/>
-        </w:rPr>
-        <w:t>:</w:t>
-      </w:r>
-    </w:p>
-    <w:p>
-      <w:pPr>
-        <w:spacing w:after="0"/>
-        <w:rPr>
-          <w:b/>
-          <w:sz w:val="24"/>
-          <w:lang w:val="en-US"/>
-        </w:rPr>
-      </w:pPr>
-      <w:r>
-        <w:rPr>
-          <w:b/>
-          <w:sz w:val="24"/>
-          <w:lang w:val="en-US"/>
-        </w:rPr>
-        <w:t xml:space="preserve">SELECT </w:t>
-      </w:r>
-      <w:proofErr w:type="gramStart"/>
-      <w:r>
-        <w:rPr>
-          <w:b/>
-          <w:sz w:val="24"/>
-          <w:lang w:val="en-US"/>
-        </w:rPr>
-        <w:t>AVG</w:t>
-      </w:r>
-      <w:r>
-        <w:rPr>
-          <w:b/>
-          <w:sz w:val="24"/>
-          <w:lang w:val="en-US"/>
-        </w:rPr>
-        <w:t>(</w:t>
-      </w:r>
-      <w:proofErr w:type="spellStart"/>
-      <w:proofErr w:type="gramEnd"/>
-      <w:r>
-        <w:rPr>
-          <w:b/>
-          <w:sz w:val="24"/>
-          <w:lang w:val="en-US"/>
-        </w:rPr>
-        <w:t>elemN</w:t>
-      </w:r>
-      <w:proofErr w:type="spellEnd"/>
-      <w:r>
-        <w:rPr>
-          <w:b/>
-          <w:sz w:val="24"/>
-          <w:lang w:val="en-US"/>
-        </w:rPr>
-        <w:t xml:space="preserve">) FROM </w:t>
-      </w:r>
-      <w:proofErr w:type="spellStart"/>
-      <w:r>
-        <w:rPr>
-          <w:b/>
-          <w:sz w:val="24"/>
-          <w:lang w:val="en-US"/>
-        </w:rPr>
-        <w:t>tblN</w:t>
-      </w:r>
-      <w:proofErr w:type="spellEnd"/>
-      <w:r>
-        <w:rPr>
-          <w:b/>
-          <w:sz w:val="24"/>
-          <w:lang w:val="en-US"/>
-        </w:rPr>
-        <w:t xml:space="preserve"> WHERE </w:t>
-      </w:r>
-      <w:proofErr w:type="spellStart"/>
-      <w:r>
-        <w:rPr>
-          <w:b/>
-          <w:sz w:val="24"/>
-          <w:lang w:val="en-US"/>
-        </w:rPr>
-        <w:t>elemNID</w:t>
-      </w:r>
-      <w:proofErr w:type="spellEnd"/>
-      <w:r>
-        <w:rPr>
-          <w:b/>
-          <w:sz w:val="24"/>
-          <w:lang w:val="en-US"/>
-        </w:rPr>
-        <w:t>=”id”</w:t>
-      </w:r>
-    </w:p>
-    <w:p>
-      <w:pPr>
-        <w:spacing w:after="0"/>
-        <w:rPr>
-          <w:b/>
-          <w:sz w:val="24"/>
-          <w:lang w:val="en-US"/>
-        </w:rPr>
-      </w:pPr>
-    </w:p>
-    <w:p>
-      <w:pPr>
-        <w:spacing w:after="0"/>
-        <w:rPr>
-          <w:sz w:val="24"/>
-          <w:lang w:val="en-US"/>
-        </w:rPr>
-      </w:pPr>
-      <w:r>
-        <w:rPr>
-          <w:b/>
-          <w:sz w:val="24"/>
-        </w:rPr>
-        <w:t xml:space="preserve">MIN= </w:t>
-      </w:r>
-      <w:r>
-        <w:rPr>
-          <w:sz w:val="24"/>
-        </w:rPr>
-        <w:t xml:space="preserve">Nos da el </w:t>
-      </w:r>
-      <w:proofErr w:type="spellStart"/>
-      <w:r>
-        <w:rPr>
-          <w:sz w:val="24"/>
-        </w:rPr>
-        <w:t>minimo</w:t>
-      </w:r>
-      <w:proofErr w:type="spellEnd"/>
-      <w:r>
-        <w:rPr>
-          <w:sz w:val="24"/>
-        </w:rPr>
-        <w:t xml:space="preserve"> numero en tal </w:t>
-      </w:r>
-      <w:proofErr w:type="spellStart"/>
-      <w:r>
-        <w:rPr>
-          <w:b/>
-          <w:sz w:val="24"/>
-        </w:rPr>
-        <w:t>elemN</w:t>
-      </w:r>
-      <w:proofErr w:type="spellEnd"/>
-      <w:r>
-        <w:rPr>
-          <w:b/>
-          <w:sz w:val="24"/>
-        </w:rPr>
-        <w:t xml:space="preserve">. </w:t>
-      </w:r>
-      <w:proofErr w:type="spellStart"/>
-      <w:r>
-        <w:rPr>
-          <w:sz w:val="24"/>
-          <w:lang w:val="en-US"/>
-        </w:rPr>
-        <w:t>Ejemplo</w:t>
-      </w:r>
-      <w:proofErr w:type="spellEnd"/>
-      <w:r>
-        <w:rPr>
-          <w:sz w:val="24"/>
-          <w:lang w:val="en-US"/>
-        </w:rPr>
-        <w:t>:</w:t>
-      </w:r>
-    </w:p>
-    <w:p>
-      <w:pPr>
-        <w:spacing w:after="0"/>
-        <w:rPr>
-          <w:b/>
-          <w:sz w:val="24"/>
-          <w:lang w:val="en-US"/>
-        </w:rPr>
-      </w:pPr>
-      <w:r>
-        <w:rPr>
-          <w:b/>
-          <w:sz w:val="24"/>
-          <w:lang w:val="en-US"/>
-        </w:rPr>
-        <w:t xml:space="preserve">SELECT </w:t>
-      </w:r>
-      <w:r>
-        <w:rPr>
-          <w:b/>
-          <w:sz w:val="24"/>
-          <w:lang w:val="en-US"/>
-        </w:rPr>
-        <w:t>*</w:t>
-      </w:r>
-      <w:r>
-        <w:rPr>
-          <w:b/>
-          <w:sz w:val="24"/>
-          <w:lang w:val="en-US"/>
-        </w:rPr>
-        <w:t xml:space="preserve">FROM </w:t>
-      </w:r>
-      <w:proofErr w:type="spellStart"/>
-      <w:r>
-        <w:rPr>
-          <w:b/>
-          <w:sz w:val="24"/>
-          <w:lang w:val="en-US"/>
-        </w:rPr>
-        <w:t>tblN</w:t>
-      </w:r>
-      <w:proofErr w:type="spellEnd"/>
-      <w:r>
-        <w:rPr>
-          <w:b/>
-          <w:sz w:val="24"/>
-          <w:lang w:val="en-US"/>
-        </w:rPr>
-        <w:t xml:space="preserve"> WHERE </w:t>
-      </w:r>
-      <w:proofErr w:type="spellStart"/>
-      <w:r>
-        <w:rPr>
-          <w:b/>
-          <w:sz w:val="24"/>
-          <w:lang w:val="en-US"/>
-        </w:rPr>
-        <w:t>elemN</w:t>
-      </w:r>
-      <w:proofErr w:type="spellEnd"/>
-      <w:r>
-        <w:rPr>
-          <w:b/>
-          <w:sz w:val="24"/>
-          <w:lang w:val="en-US"/>
-        </w:rPr>
-        <w:t xml:space="preserve">= (SELECT </w:t>
-      </w:r>
-      <w:proofErr w:type="gramStart"/>
-      <w:r>
-        <w:rPr>
-          <w:b/>
-          <w:sz w:val="24"/>
-          <w:lang w:val="en-US"/>
-        </w:rPr>
-        <w:t>MIN(</w:t>
-      </w:r>
-      <w:proofErr w:type="spellStart"/>
-      <w:proofErr w:type="gramEnd"/>
-      <w:r>
-        <w:rPr>
-          <w:b/>
-          <w:sz w:val="24"/>
-          <w:lang w:val="en-US"/>
-        </w:rPr>
-        <w:t>elemN</w:t>
-      </w:r>
-      <w:proofErr w:type="spellEnd"/>
-      <w:r>
-        <w:rPr>
-          <w:b/>
-          <w:sz w:val="24"/>
-          <w:lang w:val="en-US"/>
-        </w:rPr>
-        <w:t xml:space="preserve">) FROM </w:t>
-      </w:r>
-      <w:proofErr w:type="spellStart"/>
-      <w:r>
-        <w:rPr>
-          <w:b/>
-          <w:sz w:val="24"/>
-          <w:lang w:val="en-US"/>
-        </w:rPr>
-        <w:t>tblN</w:t>
-      </w:r>
-      <w:proofErr w:type="spellEnd"/>
-      <w:r>
-        <w:rPr>
-          <w:b/>
-          <w:sz w:val="24"/>
-          <w:lang w:val="en-US"/>
-        </w:rPr>
-        <w:t>)</w:t>
-      </w:r>
-    </w:p>
-    <w:p>
-      <w:pPr>
-        <w:spacing w:after="0"/>
-        <w:rPr>
-          <w:sz w:val="24"/>
-        </w:rPr>
-      </w:pPr>
-      <w:r>
-        <w:rPr>
-          <w:sz w:val="24"/>
-        </w:rPr>
-        <w:t xml:space="preserve">En este </w:t>
-      </w:r>
-      <w:proofErr w:type="spellStart"/>
-      <w:r>
-        <w:rPr>
-          <w:sz w:val="24"/>
-        </w:rPr>
-        <w:t>codigo</w:t>
-      </w:r>
-      <w:proofErr w:type="spellEnd"/>
-      <w:r>
-        <w:rPr>
-          <w:sz w:val="24"/>
-        </w:rPr>
-        <w:t xml:space="preserve"> estoy realizando una </w:t>
-      </w:r>
-      <w:proofErr w:type="spellStart"/>
-      <w:r>
-        <w:rPr>
-          <w:sz w:val="24"/>
-        </w:rPr>
-        <w:t>subconsulta</w:t>
-      </w:r>
-      <w:proofErr w:type="spellEnd"/>
-      <w:r>
-        <w:rPr>
-          <w:sz w:val="24"/>
-        </w:rPr>
-        <w:t xml:space="preserve">, dado a que el min se </w:t>
-      </w:r>
-      <w:proofErr w:type="spellStart"/>
-      <w:r>
-        <w:rPr>
-          <w:sz w:val="24"/>
-        </w:rPr>
-        <w:t>relaiza</w:t>
-      </w:r>
-      <w:proofErr w:type="spellEnd"/>
-      <w:r>
-        <w:rPr>
-          <w:sz w:val="24"/>
-        </w:rPr>
-        <w:t xml:space="preserve"> sobre la data en </w:t>
-      </w:r>
-      <w:proofErr w:type="spellStart"/>
-      <w:r>
-        <w:rPr>
-          <w:sz w:val="24"/>
-        </w:rPr>
-        <w:t>si</w:t>
-      </w:r>
-      <w:proofErr w:type="spellEnd"/>
-      <w:r>
-        <w:rPr>
-          <w:sz w:val="24"/>
-        </w:rPr>
-        <w:t xml:space="preserve">, y no el </w:t>
-      </w:r>
-      <w:proofErr w:type="spellStart"/>
-      <w:r>
-        <w:rPr>
-          <w:b/>
-          <w:sz w:val="24"/>
-        </w:rPr>
-        <w:t>elemN</w:t>
-      </w:r>
-      <w:proofErr w:type="spellEnd"/>
-      <w:r>
-        <w:rPr>
-          <w:sz w:val="24"/>
-        </w:rPr>
-        <w:t>, es necesario una doble comparación.</w:t>
-      </w:r>
-    </w:p>
-    <w:p>
-      <w:pPr>
-        <w:spacing w:after="0"/>
-        <w:rPr>
-          <w:sz w:val="24"/>
-        </w:rPr>
-      </w:pPr>
-      <w:r>
-        <w:rPr>
-          <w:b/>
-          <w:sz w:val="24"/>
-        </w:rPr>
-        <w:t xml:space="preserve">MAX= </w:t>
-      </w:r>
-      <w:r>
-        <w:rPr>
-          <w:sz w:val="24"/>
-        </w:rPr>
-        <w:t xml:space="preserve">Nos da el máximo </w:t>
-      </w:r>
-      <w:proofErr w:type="spellStart"/>
-      <w:r>
-        <w:rPr>
-          <w:sz w:val="24"/>
-        </w:rPr>
-        <w:t>numero</w:t>
-      </w:r>
-      <w:proofErr w:type="spellEnd"/>
-      <w:r>
-        <w:rPr>
-          <w:sz w:val="24"/>
-        </w:rPr>
-        <w:t xml:space="preserve"> en tal </w:t>
-      </w:r>
-      <w:proofErr w:type="spellStart"/>
-      <w:r>
-        <w:rPr>
-          <w:b/>
-          <w:sz w:val="24"/>
-        </w:rPr>
-        <w:t>elemN</w:t>
-      </w:r>
-      <w:proofErr w:type="spellEnd"/>
-      <w:r>
-        <w:rPr>
-          <w:b/>
-          <w:sz w:val="24"/>
-        </w:rPr>
-        <w:t xml:space="preserve">. </w:t>
-      </w:r>
-      <w:r>
-        <w:rPr>
-          <w:sz w:val="24"/>
-        </w:rPr>
-        <w:t xml:space="preserve">Funciona de la misma manera que </w:t>
-      </w:r>
-      <w:r>
-        <w:rPr>
-          <w:b/>
-          <w:sz w:val="24"/>
-        </w:rPr>
-        <w:t>MIN</w:t>
-      </w:r>
     </w:p>
     <w:p>
       <w:pPr>
@@ -5381,6 +5390,7 @@
           <w:b/>
           <w:sz w:val="24"/>
         </w:rPr>
+        <w:lastRenderedPageBreak/>
         <w:t>INSERT INTO `</w:t>
       </w:r>
       <w:proofErr w:type="spellStart"/>
@@ -5442,7 +5452,6 @@
         <w:rPr>
           <w:sz w:val="24"/>
         </w:rPr>
-        <w:lastRenderedPageBreak/>
         <w:t xml:space="preserve">Se pueden ingresar cuantos elementos quieras, respondiendo cada </w:t>
       </w:r>
       <w:proofErr w:type="spellStart"/>
@@ -6290,6 +6299,7 @@
         <w:rPr>
           <w:sz w:val="24"/>
         </w:rPr>
+        <w:lastRenderedPageBreak/>
         <w:t xml:space="preserve">Con esto las tablas con contenido son una columna a usar en nuestra tabla general. </w:t>
       </w:r>
     </w:p>

</xml_diff>